<commit_message>
Update JTC - 1º Entregable - DAPP.docx
</commit_message>
<xml_diff>
--- a/.Entregable/JTC - 1º Entregable - DAPP.docx
+++ b/.Entregable/JTC - 1º Entregable - DAPP.docx
@@ -4478,10 +4478,10 @@
           <w:szCs w:val="28"/>
         </w:rPr>
         <w:drawing>
-          <wp:inline distT="0" distB="0" distL="0" distR="0" wp14:anchorId="0CC14C94" wp14:editId="378C0997">
-            <wp:extent cx="2569789" cy="2064534"/>
-            <wp:effectExtent l="0" t="0" r="2540" b="0"/>
-            <wp:docPr id="3" name="Imagen 3"/>
+          <wp:inline distT="0" distB="0" distL="0" distR="0" wp14:anchorId="59A6BF6F" wp14:editId="7992839C">
+            <wp:extent cx="2797810" cy="2247723"/>
+            <wp:effectExtent l="0" t="0" r="2540" b="635"/>
+            <wp:docPr id="1" name="Imagen 1"/>
             <wp:cNvGraphicFramePr>
               <a:graphicFrameLocks xmlns:a="http://schemas.openxmlformats.org/drawingml/2006/main" noChangeAspect="1"/>
             </wp:cNvGraphicFramePr>
@@ -4489,11 +4489,11 @@
               <a:graphicData uri="http://schemas.openxmlformats.org/drawingml/2006/picture">
                 <pic:pic xmlns:pic="http://schemas.openxmlformats.org/drawingml/2006/picture">
                   <pic:nvPicPr>
-                    <pic:cNvPr id="3" name="Diagrama componentes DAPP(arreglado).png"/>
+                    <pic:cNvPr id="1" name="Diagrama componentes DAPP (arreglado).png"/>
                     <pic:cNvPicPr/>
                   </pic:nvPicPr>
                   <pic:blipFill>
-                    <a:blip r:embed="rId14" cstate="print">
+                    <a:blip r:embed="rId14">
                       <a:extLst>
                         <a:ext uri="{28A0092B-C50C-407E-A947-70E740481C1C}">
                           <a14:useLocalDpi xmlns:a14="http://schemas.microsoft.com/office/drawing/2010/main" val="0"/>
@@ -4507,7 +4507,7 @@
                   <pic:spPr>
                     <a:xfrm>
                       <a:off x="0" y="0"/>
-                      <a:ext cx="2595629" cy="2085293"/>
+                      <a:ext cx="2817107" cy="2263226"/>
                     </a:xfrm>
                     <a:prstGeom prst="rect">
                       <a:avLst/>
@@ -4551,10 +4551,10 @@
           <w:noProof/>
         </w:rPr>
         <w:drawing>
-          <wp:inline distT="0" distB="0" distL="0" distR="0" wp14:anchorId="6CB7632B" wp14:editId="4C8751E4">
-            <wp:extent cx="3627964" cy="1499138"/>
-            <wp:effectExtent l="0" t="0" r="0" b="6350"/>
-            <wp:docPr id="5" name="Imagen 5"/>
+          <wp:inline distT="0" distB="0" distL="0" distR="0" wp14:anchorId="2D6FC3C9" wp14:editId="0CE1DB0B">
+            <wp:extent cx="3758821" cy="1553210"/>
+            <wp:effectExtent l="0" t="0" r="0" b="8890"/>
+            <wp:docPr id="2" name="Imagen 2"/>
             <wp:cNvGraphicFramePr>
               <a:graphicFrameLocks xmlns:a="http://schemas.openxmlformats.org/drawingml/2006/main" noChangeAspect="1"/>
             </wp:cNvGraphicFramePr>
@@ -4562,7 +4562,7 @@
               <a:graphicData uri="http://schemas.openxmlformats.org/drawingml/2006/picture">
                 <pic:pic xmlns:pic="http://schemas.openxmlformats.org/drawingml/2006/picture">
                   <pic:nvPicPr>
-                    <pic:cNvPr id="5" name="Diagrama despliegue DAPP(arreglado).png"/>
+                    <pic:cNvPr id="2" name="Diagrama despliegue DAPP(arreglado).png"/>
                     <pic:cNvPicPr/>
                   </pic:nvPicPr>
                   <pic:blipFill>
@@ -4580,7 +4580,7 @@
                   <pic:spPr>
                     <a:xfrm>
                       <a:off x="0" y="0"/>
-                      <a:ext cx="3652101" cy="1509112"/>
+                      <a:ext cx="3785768" cy="1564345"/>
                     </a:xfrm>
                     <a:prstGeom prst="rect">
                       <a:avLst/>
@@ -4592,43 +4592,47 @@
           </wp:inline>
         </w:drawing>
       </w:r>
-      <w:bookmarkStart w:id="11" w:name="_GoBack"/>
+    </w:p>
+    <w:p>
+      <w:pPr>
+        <w:jc w:val="center"/>
+      </w:pPr>
+    </w:p>
+    <w:p>
+      <w:pPr>
+        <w:pStyle w:val="Ttulo2"/>
+      </w:pPr>
+      <w:bookmarkStart w:id="11" w:name="_Toc3757871"/>
+      <w:r>
+        <w:t>Diagrama de secuencia de alto nivel</w:t>
+      </w:r>
       <w:bookmarkEnd w:id="11"/>
     </w:p>
+    <w:p/>
+    <w:p>
+      <w:r>
+        <w:t xml:space="preserve">Diagrama de publicación en todas las </w:t>
+      </w:r>
+      <w:r>
+        <w:t>plataformas</w:t>
+      </w:r>
+      <w:r>
+        <w:t>.</w:t>
+      </w:r>
+    </w:p>
     <w:p>
       <w:pPr>
         <w:jc w:val="center"/>
       </w:pPr>
-    </w:p>
-    <w:p>
-      <w:pPr>
-        <w:pStyle w:val="Ttulo2"/>
-      </w:pPr>
-      <w:bookmarkStart w:id="12" w:name="_Toc3757871"/>
-      <w:r>
-        <w:t>Diagrama de secuencia de alto nivel</w:t>
-      </w:r>
-      <w:bookmarkEnd w:id="12"/>
-    </w:p>
-    <w:p/>
-    <w:p>
-      <w:r>
-        <w:t>Diagrama de publicación en todas las redes sociales.</w:t>
-      </w:r>
-    </w:p>
-    <w:p>
-      <w:pPr>
-        <w:jc w:val="center"/>
-      </w:pPr>
       <w:r>
         <w:rPr>
           <w:noProof/>
         </w:rPr>
         <w:drawing>
-          <wp:inline distT="0" distB="0" distL="0" distR="0" wp14:anchorId="2DE5D176" wp14:editId="64A171F5">
-            <wp:extent cx="3794760" cy="2060701"/>
-            <wp:effectExtent l="0" t="0" r="0" b="0"/>
-            <wp:docPr id="6" name="Imagen 6"/>
+          <wp:inline distT="0" distB="0" distL="0" distR="0" wp14:anchorId="3119BCF3" wp14:editId="30F8E467">
+            <wp:extent cx="3703320" cy="2011045"/>
+            <wp:effectExtent l="0" t="0" r="0" b="8255"/>
+            <wp:docPr id="4" name="Imagen 4"/>
             <wp:cNvGraphicFramePr>
               <a:graphicFrameLocks xmlns:a="http://schemas.openxmlformats.org/drawingml/2006/main" noChangeAspect="1"/>
             </wp:cNvGraphicFramePr>
@@ -4636,7 +4640,7 @@
               <a:graphicData uri="http://schemas.openxmlformats.org/drawingml/2006/picture">
                 <pic:pic xmlns:pic="http://schemas.openxmlformats.org/drawingml/2006/picture">
                   <pic:nvPicPr>
-                    <pic:cNvPr id="6" name="Post Message.png"/>
+                    <pic:cNvPr id="4" name="Post Image.png"/>
                     <pic:cNvPicPr/>
                   </pic:nvPicPr>
                   <pic:blipFill>
@@ -4654,7 +4658,7 @@
                   <pic:spPr>
                     <a:xfrm>
                       <a:off x="0" y="0"/>
-                      <a:ext cx="3801381" cy="2064296"/>
+                      <a:ext cx="3737482" cy="2029596"/>
                     </a:xfrm>
                     <a:prstGeom prst="rect">
                       <a:avLst/>
@@ -4674,7 +4678,19 @@
     </w:p>
     <w:p>
       <w:r>
-        <w:t>Diagrama de búsqueda de usuario simultánea en todas las redes sociales.</w:t>
+        <w:t xml:space="preserve">Diagrama de búsqueda de </w:t>
+      </w:r>
+      <w:r>
+        <w:t>fotos</w:t>
+      </w:r>
+      <w:r>
+        <w:t xml:space="preserve"> simultánea en todas las </w:t>
+      </w:r>
+      <w:r>
+        <w:t>plataformas</w:t>
+      </w:r>
+      <w:r>
+        <w:t>.</w:t>
       </w:r>
     </w:p>
     <w:p>
@@ -4686,10 +4702,10 @@
           <w:noProof/>
         </w:rPr>
         <w:drawing>
-          <wp:inline distT="0" distB="0" distL="0" distR="0" wp14:anchorId="209DB8E5" wp14:editId="5DCAEA74">
-            <wp:extent cx="3840480" cy="2085529"/>
-            <wp:effectExtent l="0" t="0" r="7620" b="0"/>
-            <wp:docPr id="11" name="Imagen 11"/>
+          <wp:inline distT="0" distB="0" distL="0" distR="0" wp14:anchorId="6B0EEFA1" wp14:editId="0F23A16D">
+            <wp:extent cx="3954728" cy="2147570"/>
+            <wp:effectExtent l="0" t="0" r="8255" b="5080"/>
+            <wp:docPr id="14" name="Imagen 14"/>
             <wp:cNvGraphicFramePr>
               <a:graphicFrameLocks xmlns:a="http://schemas.openxmlformats.org/drawingml/2006/main" noChangeAspect="1"/>
             </wp:cNvGraphicFramePr>
@@ -4697,7 +4713,7 @@
               <a:graphicData uri="http://schemas.openxmlformats.org/drawingml/2006/picture">
                 <pic:pic xmlns:pic="http://schemas.openxmlformats.org/drawingml/2006/picture">
                   <pic:nvPicPr>
-                    <pic:cNvPr id="11" name="Search.png"/>
+                    <pic:cNvPr id="14" name="Search.png"/>
                     <pic:cNvPicPr/>
                   </pic:nvPicPr>
                   <pic:blipFill>
@@ -4715,7 +4731,7 @@
                   <pic:spPr>
                     <a:xfrm>
                       <a:off x="0" y="0"/>
-                      <a:ext cx="3853361" cy="2092524"/>
+                      <a:ext cx="3980885" cy="2161774"/>
                     </a:xfrm>
                     <a:prstGeom prst="rect">
                       <a:avLst/>
@@ -4730,7 +4746,15 @@
     </w:p>
     <w:p>
       <w:r>
-        <w:t>Diagrama de petición de las estadísticas de cada red social.</w:t>
+        <w:t xml:space="preserve">Diagrama de petición de las estadísticas de cada </w:t>
+      </w:r>
+      <w:r>
+        <w:t>plataforma</w:t>
+      </w:r>
+      <w:bookmarkStart w:id="12" w:name="_GoBack"/>
+      <w:bookmarkEnd w:id="12"/>
+      <w:r>
+        <w:t>.</w:t>
       </w:r>
     </w:p>
     <w:p>
@@ -4742,10 +4766,10 @@
           <w:noProof/>
         </w:rPr>
         <w:drawing>
-          <wp:inline distT="0" distB="0" distL="0" distR="0" wp14:anchorId="4C9145FF" wp14:editId="7C372A04">
-            <wp:extent cx="3779520" cy="2052425"/>
-            <wp:effectExtent l="0" t="0" r="0" b="5080"/>
-            <wp:docPr id="12" name="Imagen 12"/>
+          <wp:inline distT="0" distB="0" distL="0" distR="0" wp14:anchorId="156A3259" wp14:editId="40F9FB5F">
+            <wp:extent cx="3667930" cy="2183130"/>
+            <wp:effectExtent l="0" t="0" r="8890" b="7620"/>
+            <wp:docPr id="15" name="Imagen 15"/>
             <wp:cNvGraphicFramePr>
               <a:graphicFrameLocks xmlns:a="http://schemas.openxmlformats.org/drawingml/2006/main" noChangeAspect="1"/>
             </wp:cNvGraphicFramePr>
@@ -4753,7 +4777,7 @@
               <a:graphicData uri="http://schemas.openxmlformats.org/drawingml/2006/picture">
                 <pic:pic xmlns:pic="http://schemas.openxmlformats.org/drawingml/2006/picture">
                   <pic:nvPicPr>
-                    <pic:cNvPr id="12" name="User Stats.png"/>
+                    <pic:cNvPr id="15" name="User Stats.png"/>
                     <pic:cNvPicPr/>
                   </pic:nvPicPr>
                   <pic:blipFill>
@@ -4771,7 +4795,7 @@
                   <pic:spPr>
                     <a:xfrm>
                       <a:off x="0" y="0"/>
-                      <a:ext cx="3788654" cy="2057385"/>
+                      <a:ext cx="3691360" cy="2197075"/>
                     </a:xfrm>
                     <a:prstGeom prst="rect">
                       <a:avLst/>
@@ -7587,7 +7611,7 @@
       </w:pPr>
     </w:pPrDefault>
   </w:docDefaults>
-  <w:latentStyles w:defLockedState="0" w:defUIPriority="99" w:defSemiHidden="0" w:defUnhideWhenUsed="0" w:defQFormat="0" w:count="375">
+  <w:latentStyles w:defLockedState="0" w:defUIPriority="99" w:defSemiHidden="0" w:defUnhideWhenUsed="0" w:defQFormat="0" w:count="376">
     <w:lsdException w:name="Normal" w:uiPriority="0" w:qFormat="1"/>
     <w:lsdException w:name="heading 1" w:uiPriority="9" w:qFormat="1"/>
     <w:lsdException w:name="heading 2" w:semiHidden="1" w:uiPriority="9" w:unhideWhenUsed="1" w:qFormat="1"/>
@@ -7693,7 +7717,6 @@
     <w:lsdException w:name="HTML Sample" w:semiHidden="1" w:unhideWhenUsed="1"/>
     <w:lsdException w:name="HTML Typewriter" w:semiHidden="1" w:unhideWhenUsed="1"/>
     <w:lsdException w:name="HTML Variable" w:semiHidden="1" w:unhideWhenUsed="1"/>
-    <w:lsdException w:name="Normal Table" w:semiHidden="1" w:unhideWhenUsed="1"/>
     <w:lsdException w:name="annotation subject" w:semiHidden="1" w:unhideWhenUsed="1"/>
     <w:lsdException w:name="No List" w:semiHidden="1" w:unhideWhenUsed="1"/>
     <w:lsdException w:name="Outline List 1" w:semiHidden="1" w:unhideWhenUsed="1"/>
@@ -7740,10 +7763,8 @@
     <w:lsdException w:name="Table Subtle 2" w:semiHidden="1" w:unhideWhenUsed="1"/>
     <w:lsdException w:name="Table Web 1" w:semiHidden="1" w:unhideWhenUsed="1"/>
     <w:lsdException w:name="Table Web 2" w:semiHidden="1" w:unhideWhenUsed="1"/>
-    <w:lsdException w:name="Table Web 3" w:semiHidden="1" w:unhideWhenUsed="1"/>
     <w:lsdException w:name="Balloon Text" w:semiHidden="1" w:unhideWhenUsed="1"/>
     <w:lsdException w:name="Table Grid" w:uiPriority="39"/>
-    <w:lsdException w:name="Table Theme" w:semiHidden="1" w:unhideWhenUsed="1"/>
     <w:lsdException w:name="Placeholder Text" w:semiHidden="1"/>
     <w:lsdException w:name="No Spacing" w:uiPriority="1" w:qFormat="1"/>
     <w:lsdException w:name="Light Shading" w:uiPriority="60"/>
@@ -7963,6 +7984,7 @@
     <w:lsdException w:name="Smart Hyperlink" w:semiHidden="1" w:unhideWhenUsed="1"/>
     <w:lsdException w:name="Hashtag" w:semiHidden="1" w:unhideWhenUsed="1"/>
     <w:lsdException w:name="Unresolved Mention" w:semiHidden="1" w:unhideWhenUsed="1"/>
+    <w:lsdException w:name="Smart Link" w:semiHidden="1" w:unhideWhenUsed="1"/>
   </w:latentStyles>
   <w:style w:type="paragraph" w:default="1" w:styleId="Normal">
     <w:name w:val="Normal"/>
@@ -9217,7 +9239,7 @@
 </file>
 
 <file path=customXml/itemProps1.xml><?xml version="1.0" encoding="utf-8"?>
-<ds:datastoreItem xmlns:ds="http://schemas.openxmlformats.org/officeDocument/2006/customXml" ds:itemID="{F5AF769D-5AE7-4228-97BF-66A784CDEA00}">
+<ds:datastoreItem xmlns:ds="http://schemas.openxmlformats.org/officeDocument/2006/customXml" ds:itemID="{BB5D6A7D-75F5-40B0-A221-8FF7B1B18260}">
   <ds:schemaRefs>
     <ds:schemaRef ds:uri="http://schemas.openxmlformats.org/officeDocument/2006/bibliography"/>
   </ds:schemaRefs>

</xml_diff>

<commit_message>
Subidos los diagramas de MVC en el pdf
</commit_message>
<xml_diff>
--- a/.Entregable/JTC - 1º Entregable - DAPP.docx
+++ b/.Entregable/JTC - 1º Entregable - DAPP.docx
@@ -4751,8 +4751,6 @@
       <w:r>
         <w:t>plataforma</w:t>
       </w:r>
-      <w:bookmarkStart w:id="12" w:name="_GoBack"/>
-      <w:bookmarkEnd w:id="12"/>
       <w:r>
         <w:t>.</w:t>
       </w:r>
@@ -4815,39 +4813,327 @@
     </w:p>
     <w:p>
       <w:pPr>
+        <w:jc w:val="center"/>
+      </w:pPr>
+    </w:p>
+    <w:p>
+      <w:pPr>
+        <w:jc w:val="center"/>
+      </w:pPr>
+    </w:p>
+    <w:p>
+      <w:pPr>
+        <w:jc w:val="center"/>
+      </w:pPr>
+    </w:p>
+    <w:p>
+      <w:pPr>
+        <w:jc w:val="center"/>
+      </w:pPr>
+    </w:p>
+    <w:p>
+      <w:pPr>
+        <w:jc w:val="center"/>
+      </w:pPr>
+    </w:p>
+    <w:p>
+      <w:pPr>
+        <w:jc w:val="center"/>
+      </w:pPr>
+    </w:p>
+    <w:p>
+      <w:pPr>
+        <w:jc w:val="center"/>
+      </w:pPr>
+    </w:p>
+    <w:p>
+      <w:pPr>
+        <w:jc w:val="center"/>
+      </w:pPr>
+    </w:p>
+    <w:p>
+      <w:pPr>
+        <w:jc w:val="center"/>
+      </w:pPr>
+    </w:p>
+    <w:p>
+      <w:pPr>
+        <w:jc w:val="center"/>
+      </w:pPr>
+    </w:p>
+    <w:p>
+      <w:pPr>
+        <w:jc w:val="center"/>
+      </w:pPr>
+    </w:p>
+    <w:p>
+      <w:pPr>
         <w:pStyle w:val="Ttulo2"/>
         <w:spacing w:before="0"/>
       </w:pPr>
-      <w:bookmarkStart w:id="13" w:name="_Toc3757872"/>
+      <w:bookmarkStart w:id="12" w:name="_Toc3757872"/>
       <w:r>
         <w:t>Diagrama de clases</w:t>
       </w:r>
+      <w:bookmarkEnd w:id="12"/>
+    </w:p>
+    <w:p>
+      <w:pPr>
+        <w:jc w:val="both"/>
+        <w:rPr>
+          <w:noProof/>
+        </w:rPr>
+      </w:pPr>
+      <w:r>
+        <w:t>Diagrama UML de clases indicando la distribución de las clases entre las distintas capas, según el patrón MVC.</w:t>
+      </w:r>
+      <w:r>
+        <w:rPr>
+          <w:noProof/>
+        </w:rPr>
+        <w:t xml:space="preserve"> </w:t>
+      </w:r>
+    </w:p>
+    <w:p>
+      <w:pPr>
+        <w:jc w:val="both"/>
+        <w:rPr>
+          <w:noProof/>
+        </w:rPr>
+      </w:pPr>
+    </w:p>
+    <w:p>
+      <w:pPr>
+        <w:jc w:val="both"/>
+      </w:pPr>
+      <w:r>
+        <w:rPr>
+          <w:noProof/>
+        </w:rPr>
+        <w:t>Diagrama MVC SearchImages</w:t>
+      </w:r>
+      <w:bookmarkStart w:id="13" w:name="_GoBack"/>
       <w:bookmarkEnd w:id="13"/>
     </w:p>
+    <w:p>
+      <w:pPr>
+        <w:jc w:val="both"/>
+      </w:pPr>
+      <w:r>
+        <w:rPr>
+          <w:noProof/>
+        </w:rPr>
+        <w:drawing>
+          <wp:inline distT="0" distB="0" distL="0" distR="0" wp14:anchorId="2352E573" wp14:editId="3E39311D">
+            <wp:extent cx="4470400" cy="2538519"/>
+            <wp:effectExtent l="0" t="0" r="6350" b="0"/>
+            <wp:docPr id="3" name="Imagen 3"/>
+            <wp:cNvGraphicFramePr>
+              <a:graphicFrameLocks xmlns:a="http://schemas.openxmlformats.org/drawingml/2006/main" noChangeAspect="1"/>
+            </wp:cNvGraphicFramePr>
+            <a:graphic xmlns:a="http://schemas.openxmlformats.org/drawingml/2006/main">
+              <a:graphicData uri="http://schemas.openxmlformats.org/drawingml/2006/picture">
+                <pic:pic xmlns:pic="http://schemas.openxmlformats.org/drawingml/2006/picture">
+                  <pic:nvPicPr>
+                    <pic:cNvPr id="3" name="Diagrama MVC SearchImages.png"/>
+                    <pic:cNvPicPr/>
+                  </pic:nvPicPr>
+                  <pic:blipFill>
+                    <a:blip r:embed="rId19" cstate="print">
+                      <a:extLst>
+                        <a:ext uri="{28A0092B-C50C-407E-A947-70E740481C1C}">
+                          <a14:useLocalDpi xmlns:a14="http://schemas.microsoft.com/office/drawing/2010/main" val="0"/>
+                        </a:ext>
+                      </a:extLst>
+                    </a:blip>
+                    <a:stretch>
+                      <a:fillRect/>
+                    </a:stretch>
+                  </pic:blipFill>
+                  <pic:spPr>
+                    <a:xfrm>
+                      <a:off x="0" y="0"/>
+                      <a:ext cx="4472933" cy="2539957"/>
+                    </a:xfrm>
+                    <a:prstGeom prst="rect">
+                      <a:avLst/>
+                    </a:prstGeom>
+                  </pic:spPr>
+                </pic:pic>
+              </a:graphicData>
+            </a:graphic>
+          </wp:inline>
+        </w:drawing>
+      </w:r>
+    </w:p>
+    <w:p>
+      <w:pPr>
+        <w:jc w:val="both"/>
+      </w:pPr>
+    </w:p>
+    <w:p>
+      <w:pPr>
+        <w:jc w:val="both"/>
+      </w:pPr>
+      <w:r>
+        <w:t xml:space="preserve">Diagrama MVC </w:t>
+      </w:r>
+      <w:proofErr w:type="spellStart"/>
+      <w:r>
+        <w:t>StatsImages</w:t>
+      </w:r>
+      <w:proofErr w:type="spellEnd"/>
+    </w:p>
+    <w:p>
+      <w:pPr>
+        <w:jc w:val="both"/>
+      </w:pPr>
+      <w:r>
+        <w:rPr>
+          <w:noProof/>
+        </w:rPr>
+        <w:drawing>
+          <wp:inline distT="0" distB="0" distL="0" distR="0" wp14:anchorId="0508DE90" wp14:editId="4A756154">
+            <wp:extent cx="4444778" cy="3013710"/>
+            <wp:effectExtent l="0" t="0" r="0" b="0"/>
+            <wp:docPr id="6" name="Imagen 6"/>
+            <wp:cNvGraphicFramePr>
+              <a:graphicFrameLocks xmlns:a="http://schemas.openxmlformats.org/drawingml/2006/main" noChangeAspect="1"/>
+            </wp:cNvGraphicFramePr>
+            <a:graphic xmlns:a="http://schemas.openxmlformats.org/drawingml/2006/main">
+              <a:graphicData uri="http://schemas.openxmlformats.org/drawingml/2006/picture">
+                <pic:pic xmlns:pic="http://schemas.openxmlformats.org/drawingml/2006/picture">
+                  <pic:nvPicPr>
+                    <pic:cNvPr id="6" name="Diagrama MVC StatsImages.png"/>
+                    <pic:cNvPicPr/>
+                  </pic:nvPicPr>
+                  <pic:blipFill>
+                    <a:blip r:embed="rId20" cstate="print">
+                      <a:extLst>
+                        <a:ext uri="{28A0092B-C50C-407E-A947-70E740481C1C}">
+                          <a14:useLocalDpi xmlns:a14="http://schemas.microsoft.com/office/drawing/2010/main" val="0"/>
+                        </a:ext>
+                      </a:extLst>
+                    </a:blip>
+                    <a:stretch>
+                      <a:fillRect/>
+                    </a:stretch>
+                  </pic:blipFill>
+                  <pic:spPr>
+                    <a:xfrm>
+                      <a:off x="0" y="0"/>
+                      <a:ext cx="4464376" cy="3026998"/>
+                    </a:xfrm>
+                    <a:prstGeom prst="rect">
+                      <a:avLst/>
+                    </a:prstGeom>
+                  </pic:spPr>
+                </pic:pic>
+              </a:graphicData>
+            </a:graphic>
+          </wp:inline>
+        </w:drawing>
+      </w:r>
+    </w:p>
+    <w:p>
+      <w:pPr>
+        <w:jc w:val="both"/>
+      </w:pPr>
+    </w:p>
+    <w:p>
+      <w:pPr>
+        <w:jc w:val="both"/>
+      </w:pPr>
+    </w:p>
+    <w:p>
+      <w:pPr>
+        <w:jc w:val="both"/>
+      </w:pPr>
+    </w:p>
+    <w:p>
+      <w:pPr>
+        <w:jc w:val="both"/>
+      </w:pPr>
+      <w:r>
+        <w:lastRenderedPageBreak/>
+        <w:t xml:space="preserve">Diagrama </w:t>
+      </w:r>
+      <w:r>
+        <w:t xml:space="preserve">MVC </w:t>
+      </w:r>
+      <w:proofErr w:type="spellStart"/>
+      <w:r>
+        <w:t>PostImages</w:t>
+      </w:r>
+      <w:proofErr w:type="spellEnd"/>
+    </w:p>
+    <w:p>
+      <w:pPr>
+        <w:jc w:val="both"/>
+      </w:pPr>
+      <w:r>
+        <w:rPr>
+          <w:noProof/>
+        </w:rPr>
+        <w:drawing>
+          <wp:inline distT="0" distB="0" distL="0" distR="0" wp14:anchorId="02B7288F" wp14:editId="22619448">
+            <wp:extent cx="5400040" cy="3066415"/>
+            <wp:effectExtent l="0" t="0" r="0" b="635"/>
+            <wp:docPr id="11" name="Imagen 11"/>
+            <wp:cNvGraphicFramePr>
+              <a:graphicFrameLocks xmlns:a="http://schemas.openxmlformats.org/drawingml/2006/main" noChangeAspect="1"/>
+            </wp:cNvGraphicFramePr>
+            <a:graphic xmlns:a="http://schemas.openxmlformats.org/drawingml/2006/main">
+              <a:graphicData uri="http://schemas.openxmlformats.org/drawingml/2006/picture">
+                <pic:pic xmlns:pic="http://schemas.openxmlformats.org/drawingml/2006/picture">
+                  <pic:nvPicPr>
+                    <pic:cNvPr id="11" name="Diagrama MVC PostImages.png"/>
+                    <pic:cNvPicPr/>
+                  </pic:nvPicPr>
+                  <pic:blipFill>
+                    <a:blip r:embed="rId21" cstate="print">
+                      <a:extLst>
+                        <a:ext uri="{28A0092B-C50C-407E-A947-70E740481C1C}">
+                          <a14:useLocalDpi xmlns:a14="http://schemas.microsoft.com/office/drawing/2010/main" val="0"/>
+                        </a:ext>
+                      </a:extLst>
+                    </a:blip>
+                    <a:stretch>
+                      <a:fillRect/>
+                    </a:stretch>
+                  </pic:blipFill>
+                  <pic:spPr>
+                    <a:xfrm>
+                      <a:off x="0" y="0"/>
+                      <a:ext cx="5400040" cy="3066415"/>
+                    </a:xfrm>
+                    <a:prstGeom prst="rect">
+                      <a:avLst/>
+                    </a:prstGeom>
+                  </pic:spPr>
+                </pic:pic>
+              </a:graphicData>
+            </a:graphic>
+          </wp:inline>
+        </w:drawing>
+      </w:r>
+    </w:p>
+    <w:p>
+      <w:pPr>
+        <w:jc w:val="both"/>
+      </w:pPr>
+    </w:p>
+    <w:p>
+      <w:pPr>
+        <w:pStyle w:val="Ttulo2"/>
+      </w:pPr>
+      <w:bookmarkStart w:id="14" w:name="_Toc3757873"/>
+      <w:r>
+        <w:t>Diagramas de secuencia</w:t>
+      </w:r>
+      <w:bookmarkEnd w:id="14"/>
+    </w:p>
     <w:p/>
-    <w:p>
-      <w:pPr>
-        <w:jc w:val="both"/>
-      </w:pPr>
-      <w:r>
-        <w:t>Diagrama UML de clases indicando la distribución de las clases entre las distintas capas, según el patrón MVC.</w:t>
-      </w:r>
-    </w:p>
-    <w:p>
-      <w:pPr>
-        <w:jc w:val="both"/>
-      </w:pPr>
-    </w:p>
-    <w:p>
-      <w:pPr>
-        <w:pStyle w:val="Ttulo2"/>
-      </w:pPr>
-      <w:bookmarkStart w:id="14" w:name="_Toc3757873"/>
-      <w:r>
-        <w:t>Diagramas de secuencia</w:t>
-      </w:r>
-      <w:bookmarkEnd w:id="14"/>
-    </w:p>
     <w:p>
       <w:pPr>
         <w:jc w:val="both"/>
@@ -6169,7 +6455,7 @@
       <w:r>
         <w:t xml:space="preserve">. </w:t>
       </w:r>
-      <w:hyperlink r:id="rId19" w:history="1">
+      <w:hyperlink r:id="rId22" w:history="1">
         <w:r>
           <w:rPr>
             <w:rStyle w:val="Hipervnculo"/>
@@ -6247,8 +6533,8 @@
       </w:pPr>
     </w:p>
     <w:sectPr>
-      <w:footerReference w:type="even" r:id="rId20"/>
-      <w:footerReference w:type="default" r:id="rId21"/>
+      <w:footerReference w:type="even" r:id="rId23"/>
+      <w:footerReference w:type="default" r:id="rId24"/>
       <w:pgSz w:w="11906" w:h="16838"/>
       <w:pgMar w:top="1417" w:right="1701" w:bottom="1417" w:left="1701" w:header="708" w:footer="708" w:gutter="0"/>
       <w:pgNumType w:start="1"/>
@@ -7611,7 +7897,7 @@
       </w:pPr>
     </w:pPrDefault>
   </w:docDefaults>
-  <w:latentStyles w:defLockedState="0" w:defUIPriority="99" w:defSemiHidden="0" w:defUnhideWhenUsed="0" w:defQFormat="0" w:count="376">
+  <w:latentStyles w:defLockedState="0" w:defUIPriority="99" w:defSemiHidden="0" w:defUnhideWhenUsed="0" w:defQFormat="0" w:count="375">
     <w:lsdException w:name="Normal" w:uiPriority="0" w:qFormat="1"/>
     <w:lsdException w:name="heading 1" w:uiPriority="9" w:qFormat="1"/>
     <w:lsdException w:name="heading 2" w:semiHidden="1" w:uiPriority="9" w:unhideWhenUsed="1" w:qFormat="1"/>
@@ -7717,6 +8003,7 @@
     <w:lsdException w:name="HTML Sample" w:semiHidden="1" w:unhideWhenUsed="1"/>
     <w:lsdException w:name="HTML Typewriter" w:semiHidden="1" w:unhideWhenUsed="1"/>
     <w:lsdException w:name="HTML Variable" w:semiHidden="1" w:unhideWhenUsed="1"/>
+    <w:lsdException w:name="Normal Table" w:semiHidden="1" w:unhideWhenUsed="1"/>
     <w:lsdException w:name="annotation subject" w:semiHidden="1" w:unhideWhenUsed="1"/>
     <w:lsdException w:name="No List" w:semiHidden="1" w:unhideWhenUsed="1"/>
     <w:lsdException w:name="Outline List 1" w:semiHidden="1" w:unhideWhenUsed="1"/>
@@ -7763,8 +8050,10 @@
     <w:lsdException w:name="Table Subtle 2" w:semiHidden="1" w:unhideWhenUsed="1"/>
     <w:lsdException w:name="Table Web 1" w:semiHidden="1" w:unhideWhenUsed="1"/>
     <w:lsdException w:name="Table Web 2" w:semiHidden="1" w:unhideWhenUsed="1"/>
+    <w:lsdException w:name="Table Web 3" w:semiHidden="1" w:unhideWhenUsed="1"/>
     <w:lsdException w:name="Balloon Text" w:semiHidden="1" w:unhideWhenUsed="1"/>
     <w:lsdException w:name="Table Grid" w:uiPriority="39"/>
+    <w:lsdException w:name="Table Theme" w:semiHidden="1" w:unhideWhenUsed="1"/>
     <w:lsdException w:name="Placeholder Text" w:semiHidden="1"/>
     <w:lsdException w:name="No Spacing" w:uiPriority="1" w:qFormat="1"/>
     <w:lsdException w:name="Light Shading" w:uiPriority="60"/>
@@ -7984,7 +8273,6 @@
     <w:lsdException w:name="Smart Hyperlink" w:semiHidden="1" w:unhideWhenUsed="1"/>
     <w:lsdException w:name="Hashtag" w:semiHidden="1" w:unhideWhenUsed="1"/>
     <w:lsdException w:name="Unresolved Mention" w:semiHidden="1" w:unhideWhenUsed="1"/>
-    <w:lsdException w:name="Smart Link" w:semiHidden="1" w:unhideWhenUsed="1"/>
   </w:latentStyles>
   <w:style w:type="paragraph" w:default="1" w:styleId="Normal">
     <w:name w:val="Normal"/>
@@ -9239,7 +9527,7 @@
 </file>
 
 <file path=customXml/itemProps1.xml><?xml version="1.0" encoding="utf-8"?>
-<ds:datastoreItem xmlns:ds="http://schemas.openxmlformats.org/officeDocument/2006/customXml" ds:itemID="{BB5D6A7D-75F5-40B0-A221-8FF7B1B18260}">
+<ds:datastoreItem xmlns:ds="http://schemas.openxmlformats.org/officeDocument/2006/customXml" ds:itemID="{603E6DAF-2576-4D33-B39B-956A2F2B4797}">
   <ds:schemaRefs>
     <ds:schemaRef ds:uri="http://schemas.openxmlformats.org/officeDocument/2006/bibliography"/>
   </ds:schemaRefs>

</xml_diff>

<commit_message>
API comenzada y retoques
</commit_message>
<xml_diff>
--- a/.Entregable/JTC - 1º Entregable - DAPP.docx
+++ b/.Entregable/JTC - 1º Entregable - DAPP.docx
@@ -2,9 +2,14 @@
 <file path=word/document.xml><?xml version="1.0" encoding="utf-8"?>
 <w:document xmlns:wpc="http://schemas.microsoft.com/office/word/2010/wordprocessingCanvas" xmlns:cx="http://schemas.microsoft.com/office/drawing/2014/chartex" xmlns:cx1="http://schemas.microsoft.com/office/drawing/2015/9/8/chartex" xmlns:cx2="http://schemas.microsoft.com/office/drawing/2015/10/21/chartex" xmlns:cx3="http://schemas.microsoft.com/office/drawing/2016/5/9/chartex" xmlns:cx4="http://schemas.microsoft.com/office/drawing/2016/5/10/chartex" xmlns:cx5="http://schemas.microsoft.com/office/drawing/2016/5/11/chartex" xmlns:cx6="http://schemas.microsoft.com/office/drawing/2016/5/12/chartex" xmlns:cx7="http://schemas.microsoft.com/office/drawing/2016/5/13/chartex" xmlns:cx8="http://schemas.microsoft.com/office/drawing/2016/5/14/chartex" xmlns:mc="http://schemas.openxmlformats.org/markup-compatibility/2006" xmlns:aink="http://schemas.microsoft.com/office/drawing/2016/ink" xmlns:am3d="http://schemas.microsoft.com/office/drawing/2017/model3d" xmlns:o="urn:schemas-microsoft-com:office:office" xmlns:r="http://schemas.openxmlformats.org/officeDocument/2006/relationships" xmlns:m="http://schemas.openxmlformats.org/officeDocument/2006/math" xmlns:v="urn:schemas-microsoft-com:vml" xmlns:wp14="http://schemas.microsoft.com/office/word/2010/wordprocessingDrawing" xmlns:wp="http://schemas.openxmlformats.org/drawingml/2006/wordprocessingDrawing" xmlns:w10="urn:schemas-microsoft-com:office:word" xmlns:w="http://schemas.openxmlformats.org/wordprocessingml/2006/main" xmlns:w14="http://schemas.microsoft.com/office/word/2010/wordml" xmlns:w15="http://schemas.microsoft.com/office/word/2012/wordml" xmlns:w16cid="http://schemas.microsoft.com/office/word/2016/wordml/cid" xmlns:w16se="http://schemas.microsoft.com/office/word/2015/wordml/symex" xmlns:wpg="http://schemas.microsoft.com/office/word/2010/wordprocessingGroup" xmlns:wpi="http://schemas.microsoft.com/office/word/2010/wordprocessingInk" xmlns:wne="http://schemas.microsoft.com/office/word/2006/wordml" xmlns:wps="http://schemas.microsoft.com/office/word/2010/wordprocessingShape" mc:Ignorable="w14 w15 w16se w16cid wp14">
   <w:body>
-    <w:p/>
-    <w:p>
-      <w:pPr>
+    <w:p>
+      <w:pPr>
+        <w:spacing w:line="276" w:lineRule="auto"/>
+      </w:pPr>
+    </w:p>
+    <w:p>
+      <w:pPr>
+        <w:spacing w:line="276" w:lineRule="auto"/>
         <w:rPr>
           <w:rFonts w:asciiTheme="majorHAnsi" w:hAnsiTheme="majorHAnsi"/>
           <w:sz w:val="52"/>
@@ -14,6 +19,7 @@
     </w:p>
     <w:p>
       <w:pPr>
+        <w:spacing w:line="276" w:lineRule="auto"/>
         <w:jc w:val="center"/>
         <w:rPr>
           <w:rFonts w:asciiTheme="majorHAnsi" w:hAnsiTheme="majorHAnsi"/>
@@ -36,6 +42,7 @@
     </w:p>
     <w:p>
       <w:pPr>
+        <w:spacing w:line="276" w:lineRule="auto"/>
         <w:rPr>
           <w:rFonts w:asciiTheme="majorHAnsi" w:hAnsiTheme="majorHAnsi"/>
         </w:rPr>
@@ -43,6 +50,7 @@
     </w:p>
     <w:p>
       <w:pPr>
+        <w:spacing w:line="276" w:lineRule="auto"/>
         <w:jc w:val="center"/>
         <w:rPr>
           <w:rFonts w:asciiTheme="majorHAnsi" w:hAnsiTheme="majorHAnsi" w:cs="Arial"/>
@@ -52,6 +60,7 @@
     </w:p>
     <w:p>
       <w:pPr>
+        <w:spacing w:line="276" w:lineRule="auto"/>
         <w:jc w:val="center"/>
         <w:rPr>
           <w:rFonts w:asciiTheme="majorHAnsi" w:hAnsiTheme="majorHAnsi" w:cs="Arial"/>
@@ -109,6 +118,7 @@
     </w:p>
     <w:p>
       <w:pPr>
+        <w:spacing w:line="276" w:lineRule="auto"/>
         <w:jc w:val="center"/>
         <w:rPr>
           <w:rFonts w:asciiTheme="majorHAnsi" w:hAnsiTheme="majorHAnsi" w:cs="Arial"/>
@@ -118,6 +128,7 @@
     </w:p>
     <w:p>
       <w:pPr>
+        <w:spacing w:line="276" w:lineRule="auto"/>
         <w:rPr>
           <w:rFonts w:asciiTheme="majorHAnsi" w:hAnsiTheme="majorHAnsi" w:cs="Arial"/>
           <w:color w:val="808080" w:themeColor="background1" w:themeShade="80"/>
@@ -126,6 +137,7 @@
     </w:p>
     <w:p>
       <w:pPr>
+        <w:spacing w:line="276" w:lineRule="auto"/>
         <w:jc w:val="center"/>
         <w:rPr>
           <w:rFonts w:asciiTheme="majorHAnsi" w:hAnsiTheme="majorHAnsi"/>
@@ -144,6 +156,7 @@
     </w:p>
     <w:p>
       <w:pPr>
+        <w:spacing w:line="276" w:lineRule="auto"/>
         <w:jc w:val="center"/>
         <w:rPr>
           <w:rFonts w:asciiTheme="majorHAnsi" w:hAnsiTheme="majorHAnsi"/>
@@ -162,6 +175,7 @@
     </w:p>
     <w:p>
       <w:pPr>
+        <w:spacing w:line="276" w:lineRule="auto"/>
         <w:jc w:val="center"/>
         <w:rPr>
           <w:rFonts w:asciiTheme="majorHAnsi" w:hAnsiTheme="majorHAnsi"/>
@@ -188,6 +202,7 @@
     </w:p>
     <w:p>
       <w:pPr>
+        <w:spacing w:line="276" w:lineRule="auto"/>
         <w:jc w:val="center"/>
         <w:rPr>
           <w:rFonts w:asciiTheme="majorHAnsi" w:hAnsiTheme="majorHAnsi"/>
@@ -197,6 +212,7 @@
     </w:p>
     <w:p>
       <w:pPr>
+        <w:spacing w:line="276" w:lineRule="auto"/>
         <w:jc w:val="center"/>
         <w:rPr>
           <w:rFonts w:asciiTheme="majorHAnsi" w:hAnsiTheme="majorHAnsi"/>
@@ -206,6 +222,7 @@
     </w:p>
     <w:p>
       <w:pPr>
+        <w:spacing w:line="276" w:lineRule="auto"/>
         <w:rPr>
           <w:rFonts w:asciiTheme="majorHAnsi" w:hAnsiTheme="majorHAnsi"/>
           <w:szCs w:val="24"/>
@@ -214,6 +231,7 @@
     </w:p>
     <w:p>
       <w:pPr>
+        <w:spacing w:line="276" w:lineRule="auto"/>
         <w:rPr>
           <w:rFonts w:asciiTheme="majorHAnsi" w:hAnsiTheme="majorHAnsi"/>
           <w:szCs w:val="24"/>
@@ -222,73 +240,91 @@
     </w:p>
     <w:p>
       <w:pPr>
-        <w:spacing w:after="0"/>
+        <w:spacing w:after="0" w:line="276" w:lineRule="auto"/>
         <w:rPr>
           <w:szCs w:val="24"/>
         </w:rPr>
       </w:pPr>
-    </w:p>
-    <w:p>
-      <w:pPr>
-        <w:spacing w:after="0"/>
+      <w:r>
         <w:rPr>
           <w:szCs w:val="24"/>
         </w:rPr>
-      </w:pPr>
+        <w:t xml:space="preserve">Gonzalo Álvarez García </w:t>
+      </w:r>
       <w:r>
         <w:rPr>
           <w:szCs w:val="24"/>
         </w:rPr>
-        <w:t xml:space="preserve">Gonzalo Álvarez García </w:t>
+        <w:t>(</w:t>
       </w:r>
       <w:r>
         <w:rPr>
           <w:szCs w:val="24"/>
         </w:rPr>
-        <w:t>(</w:t>
+        <w:t>gonalvgar@alum.us.es</w:t>
       </w:r>
       <w:r>
         <w:rPr>
           <w:szCs w:val="24"/>
         </w:rPr>
-        <w:t>gonalvgar@alum.us.es</w:t>
-      </w:r>
-      <w:r>
+        <w:t>)</w:t>
+      </w:r>
+    </w:p>
+    <w:p>
+      <w:pPr>
+        <w:spacing w:after="0" w:line="276" w:lineRule="auto"/>
         <w:rPr>
           <w:szCs w:val="24"/>
         </w:rPr>
-        <w:t>)</w:t>
-      </w:r>
-    </w:p>
-    <w:p>
-      <w:pPr>
-        <w:spacing w:after="0"/>
+      </w:pPr>
+      <w:r>
         <w:rPr>
           <w:szCs w:val="24"/>
         </w:rPr>
-      </w:pPr>
+        <w:t>Alfonso Cadenas Morales</w:t>
+      </w:r>
       <w:r>
         <w:rPr>
           <w:szCs w:val="24"/>
         </w:rPr>
-        <w:t>Alfonso Cadenas Morales</w:t>
+        <w:t xml:space="preserve"> </w:t>
       </w:r>
       <w:r>
         <w:rPr>
           <w:szCs w:val="24"/>
         </w:rPr>
+        <w:t>(alfcadmor@alum.us.es)</w:t>
+      </w:r>
+    </w:p>
+    <w:p>
+      <w:pPr>
+        <w:spacing w:after="0" w:line="276" w:lineRule="auto"/>
+        <w:rPr>
+          <w:szCs w:val="24"/>
+        </w:rPr>
+      </w:pPr>
+      <w:r>
+        <w:rPr>
+          <w:szCs w:val="24"/>
+        </w:rPr>
+        <w:t>Guillermo Losada Ostos</w:t>
+      </w:r>
+      <w:r>
+        <w:rPr>
+          <w:szCs w:val="24"/>
+        </w:rPr>
         <w:t xml:space="preserve"> </w:t>
       </w:r>
       <w:r>
         <w:rPr>
           <w:szCs w:val="24"/>
         </w:rPr>
-        <w:t>(alfcadmor@alum.us.es)</w:t>
-      </w:r>
-    </w:p>
-    <w:p>
-      <w:pPr>
-        <w:spacing w:after="0"/>
+        <w:t>(guilosost@alum.us.es)</w:t>
+      </w:r>
+    </w:p>
+    <w:p>
+      <w:pPr>
+        <w:spacing w:after="0" w:line="276" w:lineRule="auto"/>
         <w:rPr>
           <w:szCs w:val="24"/>
         </w:rPr>
@@ -297,7 +333,7 @@
         <w:rPr>
           <w:szCs w:val="24"/>
         </w:rPr>
-        <w:t>Guillermo Losada Ostos</w:t>
+        <w:t>Miguel Yanes Ariza</w:t>
       </w:r>
       <w:r>
         <w:rPr>
@@ -309,38 +345,12 @@
         <w:rPr>
           <w:szCs w:val="24"/>
         </w:rPr>
-        <w:t>(guilosost@alum.us.es)</w:t>
-      </w:r>
-    </w:p>
-    <w:p>
-      <w:pPr>
-        <w:spacing w:after="0"/>
-        <w:rPr>
-          <w:szCs w:val="24"/>
-        </w:rPr>
-      </w:pPr>
-      <w:r>
-        <w:rPr>
-          <w:szCs w:val="24"/>
-        </w:rPr>
-        <w:t>Miguel Yanes Ariza</w:t>
-      </w:r>
-      <w:r>
-        <w:rPr>
-          <w:szCs w:val="24"/>
-        </w:rPr>
-        <w:t xml:space="preserve"> </w:t>
-      </w:r>
-      <w:r>
-        <w:rPr>
-          <w:szCs w:val="24"/>
-        </w:rPr>
         <w:t>(migyanari@alum.us.es)</w:t>
       </w:r>
     </w:p>
     <w:p>
       <w:pPr>
-        <w:spacing w:after="0"/>
+        <w:spacing w:after="0" w:line="276" w:lineRule="auto"/>
         <w:rPr>
           <w:rFonts w:asciiTheme="majorHAnsi" w:hAnsiTheme="majorHAnsi"/>
           <w:szCs w:val="24"/>
@@ -349,7 +359,7 @@
     </w:p>
     <w:p>
       <w:pPr>
-        <w:spacing w:after="0"/>
+        <w:spacing w:after="0" w:line="276" w:lineRule="auto"/>
         <w:rPr>
           <w:szCs w:val="24"/>
         </w:rPr>
@@ -375,7 +385,7 @@
     </w:p>
     <w:p>
       <w:pPr>
-        <w:spacing w:after="0"/>
+        <w:spacing w:after="0" w:line="276" w:lineRule="auto"/>
         <w:rPr>
           <w:szCs w:val="24"/>
         </w:rPr>
@@ -395,7 +405,7 @@
     </w:p>
     <w:p>
       <w:pPr>
-        <w:spacing w:after="0"/>
+        <w:spacing w:after="0" w:line="276" w:lineRule="auto"/>
         <w:rPr>
           <w:szCs w:val="24"/>
         </w:rPr>
@@ -403,7 +413,7 @@
     </w:p>
     <w:p>
       <w:pPr>
-        <w:spacing w:after="0"/>
+        <w:spacing w:after="0" w:line="276" w:lineRule="auto"/>
         <w:rPr>
           <w:szCs w:val="24"/>
         </w:rPr>
@@ -432,6 +442,7 @@
     </w:p>
     <w:p>
       <w:pPr>
+        <w:spacing w:line="276" w:lineRule="auto"/>
         <w:jc w:val="center"/>
         <w:rPr>
           <w:rStyle w:val="Referenciaintensa"/>
@@ -440,31 +451,20 @@
           <w:szCs w:val="32"/>
         </w:rPr>
       </w:pPr>
-    </w:p>
-    <w:p>
-      <w:pPr>
-        <w:jc w:val="center"/>
+      <w:r>
         <w:rPr>
           <w:rStyle w:val="Referenciaintensa"/>
           <w:color w:val="2E74B5" w:themeColor="accent1" w:themeShade="BF"/>
           <w:sz w:val="32"/>
           <w:szCs w:val="32"/>
         </w:rPr>
-      </w:pPr>
-      <w:r>
-        <w:rPr>
-          <w:rStyle w:val="Referenciaintensa"/>
-          <w:color w:val="2E74B5" w:themeColor="accent1" w:themeShade="BF"/>
-          <w:sz w:val="32"/>
-          <w:szCs w:val="32"/>
-        </w:rPr>
         <w:lastRenderedPageBreak/>
         <w:t>Historial de versiones</w:t>
       </w:r>
     </w:p>
     <w:p>
       <w:pPr>
-        <w:spacing w:after="0"/>
+        <w:spacing w:after="0" w:line="276" w:lineRule="auto"/>
         <w:rPr>
           <w:rFonts w:asciiTheme="majorHAnsi" w:hAnsiTheme="majorHAnsi" w:cs="Arial"/>
           <w:sz w:val="28"/>
@@ -501,6 +501,7 @@
           </w:tcPr>
           <w:p>
             <w:pPr>
+              <w:spacing w:line="276" w:lineRule="auto"/>
               <w:rPr>
                 <w:rFonts w:cs="Arial"/>
                 <w:sz w:val="22"/>
@@ -527,6 +528,7 @@
           </w:tcPr>
           <w:p>
             <w:pPr>
+              <w:spacing w:line="276" w:lineRule="auto"/>
               <w:cnfStyle w:val="100000000000" w:firstRow="1" w:lastRow="0" w:firstColumn="0" w:lastColumn="0" w:oddVBand="0" w:evenVBand="0" w:oddHBand="0" w:evenHBand="0" w:firstRowFirstColumn="0" w:firstRowLastColumn="0" w:lastRowFirstColumn="0" w:lastRowLastColumn="0"/>
               <w:rPr>
                 <w:rFonts w:cs="Arial"/>
@@ -554,6 +556,7 @@
           </w:tcPr>
           <w:p>
             <w:pPr>
+              <w:spacing w:line="276" w:lineRule="auto"/>
               <w:cnfStyle w:val="100000000000" w:firstRow="1" w:lastRow="0" w:firstColumn="0" w:lastColumn="0" w:oddVBand="0" w:evenVBand="0" w:oddHBand="0" w:evenHBand="0" w:firstRowFirstColumn="0" w:firstRowLastColumn="0" w:lastRowFirstColumn="0" w:lastRowLastColumn="0"/>
               <w:rPr>
                 <w:rFonts w:cs="Arial"/>
@@ -581,6 +584,7 @@
           </w:tcPr>
           <w:p>
             <w:pPr>
+              <w:spacing w:line="276" w:lineRule="auto"/>
               <w:cnfStyle w:val="100000000000" w:firstRow="1" w:lastRow="0" w:firstColumn="0" w:lastColumn="0" w:oddVBand="0" w:evenVBand="0" w:oddHBand="0" w:evenHBand="0" w:firstRowFirstColumn="0" w:firstRowLastColumn="0" w:lastRowFirstColumn="0" w:lastRowLastColumn="0"/>
               <w:rPr>
                 <w:rFonts w:cs="Arial"/>
@@ -614,6 +618,7 @@
           </w:tcPr>
           <w:p>
             <w:pPr>
+              <w:spacing w:line="276" w:lineRule="auto"/>
               <w:rPr>
                 <w:rFonts w:cs="Arial"/>
                 <w:b w:val="0"/>
@@ -674,6 +679,7 @@
           </w:tcPr>
           <w:p>
             <w:pPr>
+              <w:spacing w:line="276" w:lineRule="auto"/>
               <w:jc w:val="center"/>
               <w:cnfStyle w:val="000000100000" w:firstRow="0" w:lastRow="0" w:firstColumn="0" w:lastColumn="0" w:oddVBand="0" w:evenVBand="0" w:oddHBand="1" w:evenHBand="0" w:firstRowFirstColumn="0" w:firstRowLastColumn="0" w:lastRowFirstColumn="0" w:lastRowLastColumn="0"/>
               <w:rPr>
@@ -702,6 +708,7 @@
           </w:tcPr>
           <w:p>
             <w:pPr>
+              <w:spacing w:line="276" w:lineRule="auto"/>
               <w:cnfStyle w:val="000000100000" w:firstRow="0" w:lastRow="0" w:firstColumn="0" w:lastColumn="0" w:oddVBand="0" w:evenVBand="0" w:oddHBand="1" w:evenHBand="0" w:firstRowFirstColumn="0" w:firstRowLastColumn="0" w:lastRowFirstColumn="0" w:lastRowLastColumn="0"/>
               <w:rPr>
                 <w:rFonts w:cs="Arial"/>
@@ -753,6 +760,7 @@
           </w:p>
           <w:p>
             <w:pPr>
+              <w:spacing w:line="276" w:lineRule="auto"/>
               <w:cnfStyle w:val="000000100000" w:firstRow="0" w:lastRow="0" w:firstColumn="0" w:lastColumn="0" w:oddVBand="0" w:evenVBand="0" w:oddHBand="1" w:evenHBand="0" w:firstRowFirstColumn="0" w:firstRowLastColumn="0" w:lastRowFirstColumn="0" w:lastRowLastColumn="0"/>
               <w:rPr>
                 <w:rFonts w:cs="Arial"/>
@@ -773,6 +781,7 @@
           </w:tcPr>
           <w:p>
             <w:pPr>
+              <w:spacing w:line="276" w:lineRule="auto"/>
               <w:cnfStyle w:val="000000100000" w:firstRow="0" w:lastRow="0" w:firstColumn="0" w:lastColumn="0" w:oddVBand="0" w:evenVBand="0" w:oddHBand="1" w:evenHBand="0" w:firstRowFirstColumn="0" w:firstRowLastColumn="0" w:lastRowFirstColumn="0" w:lastRowLastColumn="0"/>
               <w:rPr>
                 <w:rFonts w:cs="Arial"/>
@@ -789,6 +798,7 @@
           </w:p>
           <w:p>
             <w:pPr>
+              <w:spacing w:line="276" w:lineRule="auto"/>
               <w:cnfStyle w:val="000000100000" w:firstRow="0" w:lastRow="0" w:firstColumn="0" w:lastColumn="0" w:oddVBand="0" w:evenVBand="0" w:oddHBand="1" w:evenHBand="0" w:firstRowFirstColumn="0" w:firstRowLastColumn="0" w:lastRowFirstColumn="0" w:lastRowLastColumn="0"/>
               <w:rPr>
                 <w:rFonts w:cs="Arial"/>
@@ -805,6 +815,7 @@
           </w:p>
           <w:p>
             <w:pPr>
+              <w:spacing w:line="276" w:lineRule="auto"/>
               <w:cnfStyle w:val="000000100000" w:firstRow="0" w:lastRow="0" w:firstColumn="0" w:lastColumn="0" w:oddVBand="0" w:evenVBand="0" w:oddHBand="1" w:evenHBand="0" w:firstRowFirstColumn="0" w:firstRowLastColumn="0" w:lastRowFirstColumn="0" w:lastRowLastColumn="0"/>
               <w:rPr>
                 <w:rFonts w:cs="Arial"/>
@@ -821,6 +832,7 @@
           </w:p>
           <w:p>
             <w:pPr>
+              <w:spacing w:line="276" w:lineRule="auto"/>
               <w:cnfStyle w:val="000000100000" w:firstRow="0" w:lastRow="0" w:firstColumn="0" w:lastColumn="0" w:oddVBand="0" w:evenVBand="0" w:oddHBand="1" w:evenHBand="0" w:firstRowFirstColumn="0" w:firstRowLastColumn="0" w:lastRowFirstColumn="0" w:lastRowLastColumn="0"/>
               <w:rPr>
                 <w:rFonts w:cs="Arial"/>
@@ -851,6 +863,7 @@
           </w:tcPr>
           <w:p>
             <w:pPr>
+              <w:spacing w:line="276" w:lineRule="auto"/>
               <w:rPr>
                 <w:rFonts w:cs="Arial"/>
                 <w:sz w:val="22"/>
@@ -870,6 +883,7 @@
           </w:tcPr>
           <w:p>
             <w:pPr>
+              <w:spacing w:line="276" w:lineRule="auto"/>
               <w:jc w:val="center"/>
               <w:cnfStyle w:val="000000000000" w:firstRow="0" w:lastRow="0" w:firstColumn="0" w:lastColumn="0" w:oddVBand="0" w:evenVBand="0" w:oddHBand="0" w:evenHBand="0" w:firstRowFirstColumn="0" w:firstRowLastColumn="0" w:lastRowFirstColumn="0" w:lastRowLastColumn="0"/>
               <w:rPr>
@@ -891,6 +905,7 @@
           </w:tcPr>
           <w:p>
             <w:pPr>
+              <w:spacing w:line="276" w:lineRule="auto"/>
               <w:cnfStyle w:val="000000000000" w:firstRow="0" w:lastRow="0" w:firstColumn="0" w:lastColumn="0" w:oddVBand="0" w:evenVBand="0" w:oddHBand="0" w:evenHBand="0" w:firstRowFirstColumn="0" w:firstRowLastColumn="0" w:lastRowFirstColumn="0" w:lastRowLastColumn="0"/>
               <w:rPr>
                 <w:rFonts w:cs="Arial"/>
@@ -911,6 +926,7 @@
           </w:tcPr>
           <w:p>
             <w:pPr>
+              <w:spacing w:line="276" w:lineRule="auto"/>
               <w:cnfStyle w:val="000000000000" w:firstRow="0" w:lastRow="0" w:firstColumn="0" w:lastColumn="0" w:oddVBand="0" w:evenVBand="0" w:oddHBand="0" w:evenHBand="0" w:firstRowFirstColumn="0" w:firstRowLastColumn="0" w:lastRowFirstColumn="0" w:lastRowLastColumn="0"/>
               <w:rPr>
                 <w:rFonts w:cs="Arial"/>
@@ -937,6 +953,7 @@
           </w:tcPr>
           <w:p>
             <w:pPr>
+              <w:spacing w:line="276" w:lineRule="auto"/>
               <w:rPr>
                 <w:rFonts w:cs="Arial"/>
                 <w:sz w:val="22"/>
@@ -956,6 +973,7 @@
           </w:tcPr>
           <w:p>
             <w:pPr>
+              <w:spacing w:line="276" w:lineRule="auto"/>
               <w:jc w:val="center"/>
               <w:cnfStyle w:val="000000100000" w:firstRow="0" w:lastRow="0" w:firstColumn="0" w:lastColumn="0" w:oddVBand="0" w:evenVBand="0" w:oddHBand="1" w:evenHBand="0" w:firstRowFirstColumn="0" w:firstRowLastColumn="0" w:lastRowFirstColumn="0" w:lastRowLastColumn="0"/>
               <w:rPr>
@@ -977,6 +995,7 @@
           </w:tcPr>
           <w:p>
             <w:pPr>
+              <w:spacing w:line="276" w:lineRule="auto"/>
               <w:cnfStyle w:val="000000100000" w:firstRow="0" w:lastRow="0" w:firstColumn="0" w:lastColumn="0" w:oddVBand="0" w:evenVBand="0" w:oddHBand="1" w:evenHBand="0" w:firstRowFirstColumn="0" w:firstRowLastColumn="0" w:lastRowFirstColumn="0" w:lastRowLastColumn="0"/>
               <w:rPr>
                 <w:rFonts w:cs="Arial"/>
@@ -997,6 +1016,7 @@
           </w:tcPr>
           <w:p>
             <w:pPr>
+              <w:spacing w:line="276" w:lineRule="auto"/>
               <w:cnfStyle w:val="000000100000" w:firstRow="0" w:lastRow="0" w:firstColumn="0" w:lastColumn="0" w:oddVBand="0" w:evenVBand="0" w:oddHBand="1" w:evenHBand="0" w:firstRowFirstColumn="0" w:firstRowLastColumn="0" w:lastRowFirstColumn="0" w:lastRowLastColumn="0"/>
               <w:rPr>
                 <w:rFonts w:cs="Arial"/>
@@ -1020,6 +1040,7 @@
           </w:tcPr>
           <w:p>
             <w:pPr>
+              <w:spacing w:line="276" w:lineRule="auto"/>
               <w:rPr>
                 <w:rFonts w:cs="Arial"/>
                 <w:sz w:val="22"/>
@@ -1039,6 +1060,7 @@
           </w:tcPr>
           <w:p>
             <w:pPr>
+              <w:spacing w:line="276" w:lineRule="auto"/>
               <w:jc w:val="center"/>
               <w:cnfStyle w:val="000000000000" w:firstRow="0" w:lastRow="0" w:firstColumn="0" w:lastColumn="0" w:oddVBand="0" w:evenVBand="0" w:oddHBand="0" w:evenHBand="0" w:firstRowFirstColumn="0" w:firstRowLastColumn="0" w:lastRowFirstColumn="0" w:lastRowLastColumn="0"/>
               <w:rPr>
@@ -1060,6 +1082,7 @@
           </w:tcPr>
           <w:p>
             <w:pPr>
+              <w:spacing w:line="276" w:lineRule="auto"/>
               <w:cnfStyle w:val="000000000000" w:firstRow="0" w:lastRow="0" w:firstColumn="0" w:lastColumn="0" w:oddVBand="0" w:evenVBand="0" w:oddHBand="0" w:evenHBand="0" w:firstRowFirstColumn="0" w:firstRowLastColumn="0" w:lastRowFirstColumn="0" w:lastRowLastColumn="0"/>
               <w:rPr>
                 <w:rFonts w:cs="Arial"/>
@@ -1080,6 +1103,7 @@
           </w:tcPr>
           <w:p>
             <w:pPr>
+              <w:spacing w:line="276" w:lineRule="auto"/>
               <w:cnfStyle w:val="000000000000" w:firstRow="0" w:lastRow="0" w:firstColumn="0" w:lastColumn="0" w:oddVBand="0" w:evenVBand="0" w:oddHBand="0" w:evenHBand="0" w:firstRowFirstColumn="0" w:firstRowLastColumn="0" w:lastRowFirstColumn="0" w:lastRowLastColumn="0"/>
               <w:rPr>
                 <w:rFonts w:cs="Arial"/>
@@ -1106,6 +1130,7 @@
           </w:tcPr>
           <w:p>
             <w:pPr>
+              <w:spacing w:line="276" w:lineRule="auto"/>
               <w:rPr>
                 <w:rFonts w:cs="Arial"/>
                 <w:sz w:val="22"/>
@@ -1125,6 +1150,7 @@
           </w:tcPr>
           <w:p>
             <w:pPr>
+              <w:spacing w:line="276" w:lineRule="auto"/>
               <w:jc w:val="center"/>
               <w:cnfStyle w:val="000000100000" w:firstRow="0" w:lastRow="0" w:firstColumn="0" w:lastColumn="0" w:oddVBand="0" w:evenVBand="0" w:oddHBand="1" w:evenHBand="0" w:firstRowFirstColumn="0" w:firstRowLastColumn="0" w:lastRowFirstColumn="0" w:lastRowLastColumn="0"/>
               <w:rPr>
@@ -1146,6 +1172,7 @@
           </w:tcPr>
           <w:p>
             <w:pPr>
+              <w:spacing w:line="276" w:lineRule="auto"/>
               <w:cnfStyle w:val="000000100000" w:firstRow="0" w:lastRow="0" w:firstColumn="0" w:lastColumn="0" w:oddVBand="0" w:evenVBand="0" w:oddHBand="1" w:evenHBand="0" w:firstRowFirstColumn="0" w:firstRowLastColumn="0" w:lastRowFirstColumn="0" w:lastRowLastColumn="0"/>
               <w:rPr>
                 <w:rFonts w:cs="Arial"/>
@@ -1166,6 +1193,7 @@
           </w:tcPr>
           <w:p>
             <w:pPr>
+              <w:spacing w:line="276" w:lineRule="auto"/>
               <w:cnfStyle w:val="000000100000" w:firstRow="0" w:lastRow="0" w:firstColumn="0" w:lastColumn="0" w:oddVBand="0" w:evenVBand="0" w:oddHBand="1" w:evenHBand="0" w:firstRowFirstColumn="0" w:firstRowLastColumn="0" w:lastRowFirstColumn="0" w:lastRowLastColumn="0"/>
               <w:rPr>
                 <w:rFonts w:cs="Arial"/>
@@ -1178,186 +1206,187 @@
     </w:tbl>
     <w:p>
       <w:pPr>
-        <w:spacing w:after="0"/>
-        <w:rPr>
-          <w:sz w:val="28"/>
-          <w:szCs w:val="28"/>
-        </w:rPr>
-      </w:pPr>
-    </w:p>
-    <w:p>
-      <w:pPr>
-        <w:spacing w:after="0"/>
-        <w:rPr>
-          <w:sz w:val="28"/>
-          <w:szCs w:val="28"/>
-        </w:rPr>
-      </w:pPr>
-    </w:p>
-    <w:p>
-      <w:pPr>
-        <w:spacing w:after="0"/>
-        <w:rPr>
-          <w:sz w:val="28"/>
-          <w:szCs w:val="28"/>
-        </w:rPr>
-      </w:pPr>
-    </w:p>
-    <w:p>
-      <w:pPr>
-        <w:spacing w:after="0"/>
-        <w:rPr>
-          <w:sz w:val="28"/>
-          <w:szCs w:val="28"/>
-        </w:rPr>
-      </w:pPr>
-    </w:p>
-    <w:p>
-      <w:pPr>
-        <w:spacing w:after="0"/>
-        <w:rPr>
-          <w:sz w:val="28"/>
-          <w:szCs w:val="28"/>
-        </w:rPr>
-      </w:pPr>
-    </w:p>
-    <w:p>
-      <w:pPr>
-        <w:spacing w:after="0"/>
-        <w:rPr>
-          <w:sz w:val="28"/>
-          <w:szCs w:val="28"/>
-        </w:rPr>
-      </w:pPr>
-    </w:p>
-    <w:p>
-      <w:pPr>
-        <w:spacing w:after="0"/>
-        <w:rPr>
-          <w:sz w:val="28"/>
-          <w:szCs w:val="28"/>
-        </w:rPr>
-      </w:pPr>
-    </w:p>
-    <w:p>
-      <w:pPr>
-        <w:spacing w:after="0"/>
-        <w:rPr>
-          <w:sz w:val="28"/>
-          <w:szCs w:val="28"/>
-        </w:rPr>
-      </w:pPr>
-    </w:p>
-    <w:p>
-      <w:pPr>
-        <w:spacing w:after="0"/>
-        <w:rPr>
-          <w:sz w:val="28"/>
-          <w:szCs w:val="28"/>
-        </w:rPr>
-      </w:pPr>
-    </w:p>
-    <w:p>
-      <w:pPr>
-        <w:spacing w:after="0"/>
-        <w:rPr>
-          <w:sz w:val="28"/>
-          <w:szCs w:val="28"/>
-        </w:rPr>
-      </w:pPr>
-    </w:p>
-    <w:p>
-      <w:pPr>
-        <w:spacing w:after="0"/>
-        <w:rPr>
-          <w:sz w:val="28"/>
-          <w:szCs w:val="28"/>
-        </w:rPr>
-      </w:pPr>
-    </w:p>
-    <w:p>
-      <w:pPr>
-        <w:spacing w:after="0"/>
-        <w:rPr>
-          <w:sz w:val="28"/>
-          <w:szCs w:val="28"/>
-        </w:rPr>
-      </w:pPr>
-    </w:p>
-    <w:p>
-      <w:pPr>
-        <w:spacing w:after="0"/>
-        <w:rPr>
-          <w:sz w:val="28"/>
-          <w:szCs w:val="28"/>
-        </w:rPr>
-      </w:pPr>
-    </w:p>
-    <w:p>
-      <w:pPr>
-        <w:spacing w:after="0"/>
-        <w:rPr>
-          <w:sz w:val="28"/>
-          <w:szCs w:val="28"/>
-        </w:rPr>
-      </w:pPr>
-    </w:p>
-    <w:p>
-      <w:pPr>
-        <w:spacing w:after="0"/>
-        <w:rPr>
-          <w:sz w:val="28"/>
-          <w:szCs w:val="28"/>
-        </w:rPr>
-      </w:pPr>
-    </w:p>
-    <w:p>
-      <w:pPr>
-        <w:spacing w:after="0"/>
-        <w:rPr>
-          <w:sz w:val="28"/>
-          <w:szCs w:val="28"/>
-        </w:rPr>
-      </w:pPr>
-    </w:p>
-    <w:p>
-      <w:pPr>
-        <w:spacing w:after="0"/>
-        <w:rPr>
-          <w:sz w:val="28"/>
-          <w:szCs w:val="28"/>
-        </w:rPr>
-      </w:pPr>
-    </w:p>
-    <w:p>
-      <w:pPr>
-        <w:spacing w:after="0"/>
-        <w:rPr>
-          <w:sz w:val="28"/>
-          <w:szCs w:val="28"/>
-        </w:rPr>
-      </w:pPr>
-    </w:p>
-    <w:p>
-      <w:pPr>
-        <w:spacing w:after="0"/>
-        <w:rPr>
-          <w:sz w:val="28"/>
-          <w:szCs w:val="28"/>
-        </w:rPr>
-      </w:pPr>
-    </w:p>
-    <w:p>
-      <w:pPr>
-        <w:spacing w:after="0"/>
-        <w:rPr>
-          <w:sz w:val="28"/>
-          <w:szCs w:val="28"/>
-        </w:rPr>
-      </w:pPr>
-    </w:p>
-    <w:p>
-      <w:pPr>
+        <w:spacing w:after="0" w:line="276" w:lineRule="auto"/>
+        <w:rPr>
+          <w:sz w:val="28"/>
+          <w:szCs w:val="28"/>
+        </w:rPr>
+      </w:pPr>
+    </w:p>
+    <w:p>
+      <w:pPr>
+        <w:spacing w:after="0" w:line="276" w:lineRule="auto"/>
+        <w:rPr>
+          <w:sz w:val="28"/>
+          <w:szCs w:val="28"/>
+        </w:rPr>
+      </w:pPr>
+    </w:p>
+    <w:p>
+      <w:pPr>
+        <w:spacing w:after="0" w:line="276" w:lineRule="auto"/>
+        <w:rPr>
+          <w:sz w:val="28"/>
+          <w:szCs w:val="28"/>
+        </w:rPr>
+      </w:pPr>
+    </w:p>
+    <w:p>
+      <w:pPr>
+        <w:spacing w:after="0" w:line="276" w:lineRule="auto"/>
+        <w:rPr>
+          <w:sz w:val="28"/>
+          <w:szCs w:val="28"/>
+        </w:rPr>
+      </w:pPr>
+    </w:p>
+    <w:p>
+      <w:pPr>
+        <w:spacing w:after="0" w:line="276" w:lineRule="auto"/>
+        <w:rPr>
+          <w:sz w:val="28"/>
+          <w:szCs w:val="28"/>
+        </w:rPr>
+      </w:pPr>
+    </w:p>
+    <w:p>
+      <w:pPr>
+        <w:spacing w:after="0" w:line="276" w:lineRule="auto"/>
+        <w:rPr>
+          <w:sz w:val="28"/>
+          <w:szCs w:val="28"/>
+        </w:rPr>
+      </w:pPr>
+    </w:p>
+    <w:p>
+      <w:pPr>
+        <w:spacing w:after="0" w:line="276" w:lineRule="auto"/>
+        <w:rPr>
+          <w:sz w:val="28"/>
+          <w:szCs w:val="28"/>
+        </w:rPr>
+      </w:pPr>
+    </w:p>
+    <w:p>
+      <w:pPr>
+        <w:spacing w:after="0" w:line="276" w:lineRule="auto"/>
+        <w:rPr>
+          <w:sz w:val="28"/>
+          <w:szCs w:val="28"/>
+        </w:rPr>
+      </w:pPr>
+    </w:p>
+    <w:p>
+      <w:pPr>
+        <w:spacing w:after="0" w:line="276" w:lineRule="auto"/>
+        <w:rPr>
+          <w:sz w:val="28"/>
+          <w:szCs w:val="28"/>
+        </w:rPr>
+      </w:pPr>
+    </w:p>
+    <w:p>
+      <w:pPr>
+        <w:spacing w:after="0" w:line="276" w:lineRule="auto"/>
+        <w:rPr>
+          <w:sz w:val="28"/>
+          <w:szCs w:val="28"/>
+        </w:rPr>
+      </w:pPr>
+    </w:p>
+    <w:p>
+      <w:pPr>
+        <w:spacing w:after="0" w:line="276" w:lineRule="auto"/>
+        <w:rPr>
+          <w:sz w:val="28"/>
+          <w:szCs w:val="28"/>
+        </w:rPr>
+      </w:pPr>
+    </w:p>
+    <w:p>
+      <w:pPr>
+        <w:spacing w:after="0" w:line="276" w:lineRule="auto"/>
+        <w:rPr>
+          <w:sz w:val="28"/>
+          <w:szCs w:val="28"/>
+        </w:rPr>
+      </w:pPr>
+    </w:p>
+    <w:p>
+      <w:pPr>
+        <w:spacing w:after="0" w:line="276" w:lineRule="auto"/>
+        <w:rPr>
+          <w:sz w:val="28"/>
+          <w:szCs w:val="28"/>
+        </w:rPr>
+      </w:pPr>
+    </w:p>
+    <w:p>
+      <w:pPr>
+        <w:spacing w:after="0" w:line="276" w:lineRule="auto"/>
+        <w:rPr>
+          <w:sz w:val="28"/>
+          <w:szCs w:val="28"/>
+        </w:rPr>
+      </w:pPr>
+    </w:p>
+    <w:p>
+      <w:pPr>
+        <w:spacing w:after="0" w:line="276" w:lineRule="auto"/>
+        <w:rPr>
+          <w:sz w:val="28"/>
+          <w:szCs w:val="28"/>
+        </w:rPr>
+      </w:pPr>
+    </w:p>
+    <w:p>
+      <w:pPr>
+        <w:spacing w:after="0" w:line="276" w:lineRule="auto"/>
+        <w:rPr>
+          <w:sz w:val="28"/>
+          <w:szCs w:val="28"/>
+        </w:rPr>
+      </w:pPr>
+    </w:p>
+    <w:p>
+      <w:pPr>
+        <w:spacing w:after="0" w:line="276" w:lineRule="auto"/>
+        <w:rPr>
+          <w:sz w:val="28"/>
+          <w:szCs w:val="28"/>
+        </w:rPr>
+      </w:pPr>
+    </w:p>
+    <w:p>
+      <w:pPr>
+        <w:spacing w:after="0" w:line="276" w:lineRule="auto"/>
+        <w:rPr>
+          <w:sz w:val="28"/>
+          <w:szCs w:val="28"/>
+        </w:rPr>
+      </w:pPr>
+    </w:p>
+    <w:p>
+      <w:pPr>
+        <w:spacing w:after="0" w:line="276" w:lineRule="auto"/>
+        <w:rPr>
+          <w:sz w:val="28"/>
+          <w:szCs w:val="28"/>
+        </w:rPr>
+      </w:pPr>
+    </w:p>
+    <w:p>
+      <w:pPr>
+        <w:spacing w:after="0" w:line="276" w:lineRule="auto"/>
+        <w:rPr>
+          <w:sz w:val="28"/>
+          <w:szCs w:val="28"/>
+        </w:rPr>
+      </w:pPr>
+    </w:p>
+    <w:p>
+      <w:pPr>
+        <w:spacing w:line="276" w:lineRule="auto"/>
         <w:rPr>
           <w:sz w:val="28"/>
           <w:szCs w:val="28"/>
@@ -1373,6 +1402,7 @@
     </w:p>
     <w:p>
       <w:pPr>
+        <w:spacing w:line="276" w:lineRule="auto"/>
         <w:rPr>
           <w:rFonts w:asciiTheme="majorHAnsi" w:hAnsiTheme="majorHAnsi"/>
           <w:color w:val="2E74B5" w:themeColor="accent1" w:themeShade="BF"/>
@@ -1380,23 +1410,14 @@
           <w:szCs w:val="48"/>
         </w:rPr>
       </w:pPr>
-    </w:p>
-    <w:p>
-      <w:pPr>
+      <w:r>
         <w:rPr>
           <w:rFonts w:asciiTheme="majorHAnsi" w:hAnsiTheme="majorHAnsi"/>
           <w:color w:val="2E74B5" w:themeColor="accent1" w:themeShade="BF"/>
           <w:sz w:val="48"/>
           <w:szCs w:val="48"/>
         </w:rPr>
-      </w:pPr>
-      <w:r>
-        <w:rPr>
-          <w:rFonts w:asciiTheme="majorHAnsi" w:hAnsiTheme="majorHAnsi"/>
-          <w:color w:val="2E74B5" w:themeColor="accent1" w:themeShade="BF"/>
-          <w:sz w:val="48"/>
-          <w:szCs w:val="48"/>
-        </w:rPr>
+        <w:lastRenderedPageBreak/>
         <w:t>Índice</w:t>
       </w:r>
     </w:p>
@@ -1429,11 +1450,13 @@
               <w:ilvl w:val="0"/>
               <w:numId w:val="0"/>
             </w:numPr>
+            <w:spacing w:line="276" w:lineRule="auto"/>
           </w:pPr>
         </w:p>
         <w:p>
           <w:pPr>
             <w:pStyle w:val="TDC1"/>
+            <w:spacing w:line="276" w:lineRule="auto"/>
             <w:rPr>
               <w:rFonts w:eastAsiaTheme="minorEastAsia"/>
               <w:noProof/>
@@ -1531,6 +1554,7 @@
               <w:tab w:val="left" w:pos="880"/>
               <w:tab w:val="right" w:leader="dot" w:pos="8494"/>
             </w:tabs>
+            <w:spacing w:line="276" w:lineRule="auto"/>
             <w:rPr>
               <w:rFonts w:eastAsiaTheme="minorEastAsia"/>
               <w:noProof/>
@@ -1619,6 +1643,7 @@
               <w:tab w:val="left" w:pos="880"/>
               <w:tab w:val="right" w:leader="dot" w:pos="8494"/>
             </w:tabs>
+            <w:spacing w:line="276" w:lineRule="auto"/>
             <w:rPr>
               <w:rFonts w:eastAsiaTheme="minorEastAsia"/>
               <w:noProof/>
@@ -1703,6 +1728,7 @@
         <w:p>
           <w:pPr>
             <w:pStyle w:val="TDC1"/>
+            <w:spacing w:line="276" w:lineRule="auto"/>
             <w:rPr>
               <w:rFonts w:eastAsiaTheme="minorEastAsia"/>
               <w:noProof/>
@@ -1791,6 +1817,7 @@
               <w:tab w:val="left" w:pos="880"/>
               <w:tab w:val="right" w:leader="dot" w:pos="8494"/>
             </w:tabs>
+            <w:spacing w:line="276" w:lineRule="auto"/>
             <w:rPr>
               <w:rFonts w:eastAsiaTheme="minorEastAsia"/>
               <w:noProof/>
@@ -1879,6 +1906,7 @@
               <w:tab w:val="left" w:pos="880"/>
               <w:tab w:val="right" w:leader="dot" w:pos="8494"/>
             </w:tabs>
+            <w:spacing w:line="276" w:lineRule="auto"/>
             <w:rPr>
               <w:rFonts w:eastAsiaTheme="minorEastAsia"/>
               <w:noProof/>
@@ -1967,6 +1995,7 @@
               <w:tab w:val="left" w:pos="880"/>
               <w:tab w:val="right" w:leader="dot" w:pos="8494"/>
             </w:tabs>
+            <w:spacing w:line="276" w:lineRule="auto"/>
             <w:rPr>
               <w:rFonts w:eastAsiaTheme="minorEastAsia"/>
               <w:noProof/>
@@ -2055,6 +2084,7 @@
               <w:tab w:val="left" w:pos="880"/>
               <w:tab w:val="right" w:leader="dot" w:pos="8494"/>
             </w:tabs>
+            <w:spacing w:line="276" w:lineRule="auto"/>
             <w:rPr>
               <w:rFonts w:eastAsiaTheme="minorEastAsia"/>
               <w:noProof/>
@@ -2139,6 +2169,7 @@
         <w:p>
           <w:pPr>
             <w:pStyle w:val="TDC1"/>
+            <w:spacing w:line="276" w:lineRule="auto"/>
             <w:rPr>
               <w:rFonts w:eastAsiaTheme="minorEastAsia"/>
               <w:noProof/>
@@ -2227,6 +2258,7 @@
               <w:tab w:val="left" w:pos="880"/>
               <w:tab w:val="right" w:leader="dot" w:pos="8494"/>
             </w:tabs>
+            <w:spacing w:line="276" w:lineRule="auto"/>
             <w:rPr>
               <w:rFonts w:eastAsiaTheme="minorEastAsia"/>
               <w:noProof/>
@@ -2315,6 +2347,7 @@
               <w:tab w:val="left" w:pos="880"/>
               <w:tab w:val="right" w:leader="dot" w:pos="8494"/>
             </w:tabs>
+            <w:spacing w:line="276" w:lineRule="auto"/>
             <w:rPr>
               <w:rFonts w:eastAsiaTheme="minorEastAsia"/>
               <w:noProof/>
@@ -2403,6 +2436,7 @@
               <w:tab w:val="left" w:pos="880"/>
               <w:tab w:val="right" w:leader="dot" w:pos="8494"/>
             </w:tabs>
+            <w:spacing w:line="276" w:lineRule="auto"/>
             <w:rPr>
               <w:rFonts w:eastAsiaTheme="minorEastAsia"/>
               <w:noProof/>
@@ -2491,6 +2525,7 @@
               <w:tab w:val="left" w:pos="880"/>
               <w:tab w:val="right" w:leader="dot" w:pos="8494"/>
             </w:tabs>
+            <w:spacing w:line="276" w:lineRule="auto"/>
             <w:rPr>
               <w:rFonts w:eastAsiaTheme="minorEastAsia"/>
               <w:noProof/>
@@ -2579,6 +2614,7 @@
               <w:tab w:val="left" w:pos="880"/>
               <w:tab w:val="right" w:leader="dot" w:pos="8494"/>
             </w:tabs>
+            <w:spacing w:line="276" w:lineRule="auto"/>
             <w:rPr>
               <w:rFonts w:eastAsiaTheme="minorEastAsia"/>
               <w:noProof/>
@@ -2663,6 +2699,7 @@
         <w:p>
           <w:pPr>
             <w:pStyle w:val="TDC1"/>
+            <w:spacing w:line="276" w:lineRule="auto"/>
             <w:rPr>
               <w:rFonts w:eastAsiaTheme="minorEastAsia"/>
               <w:noProof/>
@@ -2747,6 +2784,7 @@
         <w:p>
           <w:pPr>
             <w:pStyle w:val="TDC1"/>
+            <w:spacing w:line="276" w:lineRule="auto"/>
             <w:rPr>
               <w:rFonts w:eastAsiaTheme="minorEastAsia"/>
               <w:noProof/>
@@ -2831,6 +2869,7 @@
         <w:p>
           <w:pPr>
             <w:pStyle w:val="TDC1"/>
+            <w:spacing w:line="276" w:lineRule="auto"/>
             <w:rPr>
               <w:rFonts w:eastAsiaTheme="minorEastAsia"/>
               <w:noProof/>
@@ -2919,6 +2958,7 @@
               <w:tab w:val="left" w:pos="880"/>
               <w:tab w:val="right" w:leader="dot" w:pos="8494"/>
             </w:tabs>
+            <w:spacing w:line="276" w:lineRule="auto"/>
             <w:rPr>
               <w:rFonts w:eastAsiaTheme="minorEastAsia"/>
               <w:noProof/>
@@ -3007,6 +3047,7 @@
               <w:tab w:val="left" w:pos="880"/>
               <w:tab w:val="right" w:leader="dot" w:pos="8494"/>
             </w:tabs>
+            <w:spacing w:line="276" w:lineRule="auto"/>
             <w:rPr>
               <w:rFonts w:eastAsiaTheme="minorEastAsia"/>
               <w:noProof/>
@@ -3091,6 +3132,7 @@
         <w:p>
           <w:pPr>
             <w:pStyle w:val="TDC1"/>
+            <w:spacing w:line="276" w:lineRule="auto"/>
             <w:rPr>
               <w:rFonts w:eastAsiaTheme="minorEastAsia"/>
               <w:noProof/>
@@ -3157,6 +3199,9 @@
           </w:hyperlink>
         </w:p>
         <w:p>
+          <w:pPr>
+            <w:spacing w:line="276" w:lineRule="auto"/>
+          </w:pPr>
           <w:r>
             <w:rPr>
               <w:b/>
@@ -3169,7 +3214,7 @@
     </w:sdt>
     <w:p>
       <w:pPr>
-        <w:spacing w:after="0"/>
+        <w:spacing w:after="0" w:line="276" w:lineRule="auto"/>
         <w:rPr>
           <w:rFonts w:asciiTheme="majorHAnsi" w:hAnsiTheme="majorHAnsi"/>
           <w:sz w:val="28"/>
@@ -3179,7 +3224,7 @@
     </w:p>
     <w:p>
       <w:pPr>
-        <w:spacing w:after="0"/>
+        <w:spacing w:after="0" w:line="276" w:lineRule="auto"/>
         <w:rPr>
           <w:rFonts w:asciiTheme="majorHAnsi" w:hAnsiTheme="majorHAnsi"/>
           <w:sz w:val="28"/>
@@ -3189,7 +3234,7 @@
     </w:p>
     <w:p>
       <w:pPr>
-        <w:spacing w:after="0"/>
+        <w:spacing w:after="0" w:line="276" w:lineRule="auto"/>
         <w:rPr>
           <w:rFonts w:asciiTheme="majorHAnsi" w:hAnsiTheme="majorHAnsi"/>
           <w:sz w:val="28"/>
@@ -3199,7 +3244,7 @@
     </w:p>
     <w:p>
       <w:pPr>
-        <w:spacing w:after="0"/>
+        <w:spacing w:after="0" w:line="276" w:lineRule="auto"/>
         <w:rPr>
           <w:rFonts w:asciiTheme="majorHAnsi" w:hAnsiTheme="majorHAnsi"/>
           <w:sz w:val="28"/>
@@ -3209,7 +3254,7 @@
     </w:p>
     <w:p>
       <w:pPr>
-        <w:spacing w:after="0"/>
+        <w:spacing w:after="0" w:line="276" w:lineRule="auto"/>
         <w:rPr>
           <w:rFonts w:asciiTheme="majorHAnsi" w:hAnsiTheme="majorHAnsi"/>
           <w:sz w:val="28"/>
@@ -3219,7 +3264,7 @@
     </w:p>
     <w:p>
       <w:pPr>
-        <w:spacing w:after="0"/>
+        <w:spacing w:after="0" w:line="276" w:lineRule="auto"/>
         <w:rPr>
           <w:rFonts w:asciiTheme="majorHAnsi" w:hAnsiTheme="majorHAnsi"/>
           <w:sz w:val="28"/>
@@ -3229,7 +3274,7 @@
     </w:p>
     <w:p>
       <w:pPr>
-        <w:spacing w:after="0"/>
+        <w:spacing w:after="0" w:line="276" w:lineRule="auto"/>
         <w:rPr>
           <w:rFonts w:asciiTheme="majorHAnsi" w:hAnsiTheme="majorHAnsi"/>
           <w:sz w:val="28"/>
@@ -3239,7 +3284,7 @@
     </w:p>
     <w:p>
       <w:pPr>
-        <w:spacing w:after="0"/>
+        <w:spacing w:after="0" w:line="276" w:lineRule="auto"/>
         <w:rPr>
           <w:rFonts w:asciiTheme="majorHAnsi" w:hAnsiTheme="majorHAnsi"/>
           <w:sz w:val="28"/>
@@ -3250,6 +3295,7 @@
     <w:p>
       <w:pPr>
         <w:pStyle w:val="Ttulo1"/>
+        <w:spacing w:line="276" w:lineRule="auto"/>
       </w:pPr>
       <w:bookmarkStart w:id="0" w:name="_Toc3757860"/>
       <w:r>
@@ -3260,6 +3306,9 @@
     </w:p>
     <w:p/>
     <w:p>
+      <w:pPr>
+        <w:spacing w:line="276" w:lineRule="auto"/>
+      </w:pPr>
       <w:r>
         <w:t xml:space="preserve">Uno de los principales problemas que ha surgido con el auge de las redes sociales es que no todos los comercios y empresas han sido capaces de adaptarse, y les es difícil llegar a todo su potencial público. Por ello, este proyecto va enfocado a facilitar la </w:t>
       </w:r>
@@ -3277,6 +3326,9 @@
       </w:r>
     </w:p>
     <w:p>
+      <w:pPr>
+        <w:spacing w:line="276" w:lineRule="auto"/>
+      </w:pPr>
       <w:r>
         <w:t xml:space="preserve">Esta aplicación reúne </w:t>
       </w:r>
@@ -3308,20 +3360,21 @@
         <w:t>, para así poder perfilar el tipo de publicaciones que se harán en el futuro.</w:t>
       </w:r>
     </w:p>
+    <w:p>
+      <w:pPr>
+        <w:pStyle w:val="Ttulo2"/>
+        <w:spacing w:line="276" w:lineRule="auto"/>
+      </w:pPr>
+      <w:bookmarkStart w:id="1" w:name="_Toc3757861"/>
+      <w:r>
+        <w:t>Aplicaciones integradas</w:t>
+      </w:r>
+      <w:bookmarkEnd w:id="1"/>
+    </w:p>
     <w:p/>
     <w:p>
       <w:pPr>
-        <w:pStyle w:val="Ttulo2"/>
-      </w:pPr>
-      <w:bookmarkStart w:id="1" w:name="_Toc3757861"/>
-      <w:r>
-        <w:t>Aplicaciones integradas</w:t>
-      </w:r>
-      <w:bookmarkEnd w:id="1"/>
-    </w:p>
-    <w:p/>
-    <w:p>
-      <w:pPr>
+        <w:spacing w:line="276" w:lineRule="auto"/>
         <w:jc w:val="both"/>
       </w:pPr>
       <w:r>
@@ -3358,6 +3411,7 @@
     </w:p>
     <w:p>
       <w:pPr>
+        <w:spacing w:line="276" w:lineRule="auto"/>
         <w:jc w:val="both"/>
       </w:pPr>
       <w:r>
@@ -3366,6 +3420,7 @@
     </w:p>
     <w:p>
       <w:pPr>
+        <w:spacing w:line="276" w:lineRule="auto"/>
         <w:jc w:val="both"/>
       </w:pPr>
       <w:r>
@@ -3397,6 +3452,7 @@
     </w:p>
     <w:p>
       <w:pPr>
+        <w:spacing w:line="276" w:lineRule="auto"/>
         <w:jc w:val="both"/>
       </w:pPr>
       <w:r>
@@ -3425,6 +3481,7 @@
     </w:p>
     <w:p>
       <w:pPr>
+        <w:spacing w:line="276" w:lineRule="auto"/>
         <w:jc w:val="both"/>
       </w:pPr>
       <w:r>
@@ -3453,15 +3510,21 @@
     </w:p>
     <w:p>
       <w:pPr>
+        <w:spacing w:line="276" w:lineRule="auto"/>
         <w:jc w:val="both"/>
       </w:pPr>
     </w:p>
     <w:p>
       <w:pPr>
+        <w:spacing w:line="276" w:lineRule="auto"/>
         <w:jc w:val="both"/>
       </w:pPr>
     </w:p>
-    <w:p/>
+    <w:p>
+      <w:pPr>
+        <w:spacing w:line="276" w:lineRule="auto"/>
+      </w:pPr>
+    </w:p>
     <w:tbl>
       <w:tblPr>
         <w:tblStyle w:val="Tablaconcuadrcula4-nfasis5"/>
@@ -3490,6 +3553,9 @@
             </w:tcMar>
           </w:tcPr>
           <w:p>
+            <w:pPr>
+              <w:spacing w:line="276" w:lineRule="auto"/>
+            </w:pPr>
             <w:r>
               <w:lastRenderedPageBreak/>
               <w:t>Nombre aplicación</w:t>
@@ -3508,6 +3574,7 @@
           </w:tcPr>
           <w:p>
             <w:pPr>
+              <w:spacing w:line="276" w:lineRule="auto"/>
               <w:cnfStyle w:val="100000000000" w:firstRow="1" w:lastRow="0" w:firstColumn="0" w:lastColumn="0" w:oddVBand="0" w:evenVBand="0" w:oddHBand="0" w:evenHBand="0" w:firstRowFirstColumn="0" w:firstRowLastColumn="0" w:lastRowFirstColumn="0" w:lastRowLastColumn="0"/>
             </w:pPr>
             <w:r>
@@ -3534,6 +3601,7 @@
           </w:tcPr>
           <w:p>
             <w:pPr>
+              <w:spacing w:line="276" w:lineRule="auto"/>
               <w:rPr>
                 <w:b w:val="0"/>
                 <w:sz w:val="22"/>
@@ -3560,6 +3628,7 @@
           </w:tcPr>
           <w:p>
             <w:pPr>
+              <w:spacing w:line="276" w:lineRule="auto"/>
               <w:cnfStyle w:val="000000100000" w:firstRow="0" w:lastRow="0" w:firstColumn="0" w:lastColumn="0" w:oddVBand="0" w:evenVBand="0" w:oddHBand="1" w:evenHBand="0" w:firstRowFirstColumn="0" w:firstRowLastColumn="0" w:lastRowFirstColumn="0" w:lastRowLastColumn="0"/>
               <w:rPr>
                 <w:sz w:val="22"/>
@@ -3591,6 +3660,7 @@
           </w:tcPr>
           <w:p>
             <w:pPr>
+              <w:spacing w:line="276" w:lineRule="auto"/>
               <w:rPr>
                 <w:b w:val="0"/>
                 <w:sz w:val="22"/>
@@ -3617,6 +3687,7 @@
           </w:tcPr>
           <w:p>
             <w:pPr>
+              <w:spacing w:line="276" w:lineRule="auto"/>
               <w:cnfStyle w:val="000000000000" w:firstRow="0" w:lastRow="0" w:firstColumn="0" w:lastColumn="0" w:oddVBand="0" w:evenVBand="0" w:oddHBand="0" w:evenHBand="0" w:firstRowFirstColumn="0" w:firstRowLastColumn="0" w:lastRowFirstColumn="0" w:lastRowLastColumn="0"/>
               <w:rPr>
                 <w:sz w:val="22"/>
@@ -3649,6 +3720,7 @@
           </w:tcPr>
           <w:p>
             <w:pPr>
+              <w:spacing w:line="276" w:lineRule="auto"/>
               <w:rPr>
                 <w:b w:val="0"/>
                 <w:sz w:val="22"/>
@@ -3675,6 +3747,7 @@
           </w:tcPr>
           <w:p>
             <w:pPr>
+              <w:spacing w:line="276" w:lineRule="auto"/>
               <w:cnfStyle w:val="000000100000" w:firstRow="0" w:lastRow="0" w:firstColumn="0" w:lastColumn="0" w:oddVBand="0" w:evenVBand="0" w:oddHBand="1" w:evenHBand="0" w:firstRowFirstColumn="0" w:firstRowLastColumn="0" w:lastRowFirstColumn="0" w:lastRowLastColumn="0"/>
               <w:rPr>
                 <w:sz w:val="22"/>
@@ -3706,6 +3779,7 @@
           </w:tcPr>
           <w:p>
             <w:pPr>
+              <w:spacing w:line="276" w:lineRule="auto"/>
               <w:rPr>
                 <w:b w:val="0"/>
                 <w:sz w:val="22"/>
@@ -3732,6 +3806,7 @@
           </w:tcPr>
           <w:p>
             <w:pPr>
+              <w:spacing w:line="276" w:lineRule="auto"/>
               <w:cnfStyle w:val="000000000000" w:firstRow="0" w:lastRow="0" w:firstColumn="0" w:lastColumn="0" w:oddVBand="0" w:evenVBand="0" w:oddHBand="0" w:evenHBand="0" w:firstRowFirstColumn="0" w:firstRowLastColumn="0" w:lastRowFirstColumn="0" w:lastRowLastColumn="0"/>
               <w:rPr>
                 <w:sz w:val="22"/>
@@ -3749,7 +3824,7 @@
     </w:tbl>
     <w:p>
       <w:pPr>
-        <w:spacing w:after="0"/>
+        <w:spacing w:after="0" w:line="276" w:lineRule="auto"/>
         <w:jc w:val="center"/>
         <w:rPr>
           <w:rStyle w:val="Referenciasutil"/>
@@ -3774,10 +3849,20 @@
         <w:t>Aplicación integradas</w:t>
       </w:r>
     </w:p>
-    <w:p/>
+    <w:p>
+      <w:pPr>
+        <w:spacing w:after="0" w:line="276" w:lineRule="auto"/>
+        <w:jc w:val="center"/>
+        <w:rPr>
+          <w:smallCaps/>
+          <w:color w:val="5A5A5A" w:themeColor="text1" w:themeTint="A5"/>
+        </w:rPr>
+      </w:pPr>
+    </w:p>
     <w:p>
       <w:pPr>
         <w:pStyle w:val="Ttulo2"/>
+        <w:spacing w:line="276" w:lineRule="auto"/>
       </w:pPr>
       <w:bookmarkStart w:id="2" w:name="_Toc3757862"/>
       <w:r>
@@ -3787,10 +3872,14 @@
     </w:p>
     <w:p>
       <w:pPr>
+        <w:spacing w:line="276" w:lineRule="auto"/>
         <w:jc w:val="both"/>
       </w:pPr>
     </w:p>
     <w:p>
+      <w:pPr>
+        <w:spacing w:line="276" w:lineRule="auto"/>
+      </w:pPr>
       <w:r>
         <w:t>La idea inicial consistía en implementar los clientes de Twitter, Tumblr e Instagram dentro de nuestra aplicación y poder publicar tanto en todas las redes a la vez como en cada una individualmente. Por incompatibilidades en los servicios de autenticación, tuvimos que cambiar dos de las tres aplicaciones</w:t>
       </w:r>
@@ -3814,6 +3903,14 @@
       </w:r>
     </w:p>
     <w:p>
+      <w:pPr>
+        <w:spacing w:line="276" w:lineRule="auto"/>
+        <w:rPr>
+          <w:rFonts w:asciiTheme="majorHAnsi" w:hAnsiTheme="majorHAnsi"/>
+          <w:sz w:val="28"/>
+          <w:szCs w:val="28"/>
+        </w:rPr>
+      </w:pPr>
       <w:r>
         <w:t xml:space="preserve">Además, descartamos implementar el cliente completo de todas las aplicaciones ya que es algo muy complejo y no mejoraría el uso de la aplicación. Por ello, finalmente decidimos que la aplicación solo publicaría en todas las redes e informaría de las estadísticas de </w:t>
       </w:r>
@@ -3828,160 +3925,19 @@
     </w:p>
     <w:p>
       <w:pPr>
-        <w:spacing w:after="0"/>
-        <w:rPr>
-          <w:rFonts w:asciiTheme="majorHAnsi" w:hAnsiTheme="majorHAnsi"/>
-          <w:sz w:val="28"/>
-          <w:szCs w:val="28"/>
-        </w:rPr>
-      </w:pPr>
-    </w:p>
-    <w:p>
-      <w:pPr>
-        <w:spacing w:after="0"/>
-        <w:rPr>
-          <w:rFonts w:asciiTheme="majorHAnsi" w:hAnsiTheme="majorHAnsi"/>
-          <w:sz w:val="28"/>
-          <w:szCs w:val="28"/>
-        </w:rPr>
-      </w:pPr>
-    </w:p>
-    <w:p>
-      <w:pPr>
-        <w:spacing w:after="0"/>
-        <w:rPr>
-          <w:rFonts w:asciiTheme="majorHAnsi" w:hAnsiTheme="majorHAnsi"/>
-          <w:sz w:val="28"/>
-          <w:szCs w:val="28"/>
-        </w:rPr>
-      </w:pPr>
-    </w:p>
-    <w:p>
-      <w:pPr>
-        <w:spacing w:after="0"/>
-        <w:rPr>
-          <w:rFonts w:asciiTheme="majorHAnsi" w:hAnsiTheme="majorHAnsi"/>
-          <w:sz w:val="28"/>
-          <w:szCs w:val="28"/>
-        </w:rPr>
-      </w:pPr>
-    </w:p>
-    <w:p>
-      <w:pPr>
-        <w:spacing w:after="0"/>
-        <w:rPr>
-          <w:rFonts w:asciiTheme="majorHAnsi" w:hAnsiTheme="majorHAnsi"/>
-          <w:sz w:val="28"/>
-          <w:szCs w:val="28"/>
-        </w:rPr>
-      </w:pPr>
-    </w:p>
-    <w:p>
-      <w:pPr>
-        <w:spacing w:after="0"/>
-        <w:rPr>
-          <w:rFonts w:asciiTheme="majorHAnsi" w:hAnsiTheme="majorHAnsi"/>
-          <w:sz w:val="28"/>
-          <w:szCs w:val="28"/>
-        </w:rPr>
-      </w:pPr>
-    </w:p>
-    <w:p>
-      <w:pPr>
-        <w:spacing w:after="0"/>
-        <w:rPr>
-          <w:rFonts w:asciiTheme="majorHAnsi" w:hAnsiTheme="majorHAnsi"/>
-          <w:sz w:val="28"/>
-          <w:szCs w:val="28"/>
-        </w:rPr>
-      </w:pPr>
-    </w:p>
-    <w:p>
-      <w:pPr>
-        <w:spacing w:after="0"/>
-        <w:rPr>
-          <w:rFonts w:asciiTheme="majorHAnsi" w:hAnsiTheme="majorHAnsi"/>
-          <w:sz w:val="28"/>
-          <w:szCs w:val="28"/>
-        </w:rPr>
-      </w:pPr>
-    </w:p>
-    <w:p>
-      <w:pPr>
-        <w:spacing w:after="0"/>
-        <w:rPr>
-          <w:rFonts w:asciiTheme="majorHAnsi" w:hAnsiTheme="majorHAnsi"/>
-          <w:sz w:val="28"/>
-          <w:szCs w:val="28"/>
-        </w:rPr>
-      </w:pPr>
-    </w:p>
-    <w:p>
-      <w:pPr>
-        <w:spacing w:after="0"/>
-        <w:rPr>
-          <w:rFonts w:asciiTheme="majorHAnsi" w:hAnsiTheme="majorHAnsi"/>
-          <w:sz w:val="28"/>
-          <w:szCs w:val="28"/>
-        </w:rPr>
-      </w:pPr>
-    </w:p>
-    <w:p>
-      <w:pPr>
-        <w:spacing w:after="0"/>
-        <w:rPr>
-          <w:rFonts w:asciiTheme="majorHAnsi" w:hAnsiTheme="majorHAnsi"/>
-          <w:sz w:val="28"/>
-          <w:szCs w:val="28"/>
-        </w:rPr>
-      </w:pPr>
-    </w:p>
-    <w:p>
-      <w:pPr>
-        <w:spacing w:after="0"/>
-        <w:rPr>
-          <w:rFonts w:asciiTheme="majorHAnsi" w:hAnsiTheme="majorHAnsi"/>
-          <w:sz w:val="28"/>
-          <w:szCs w:val="28"/>
-        </w:rPr>
-      </w:pPr>
-    </w:p>
-    <w:p>
-      <w:pPr>
-        <w:spacing w:after="0"/>
-        <w:rPr>
-          <w:rFonts w:asciiTheme="majorHAnsi" w:hAnsiTheme="majorHAnsi"/>
-          <w:sz w:val="28"/>
-          <w:szCs w:val="28"/>
-        </w:rPr>
-      </w:pPr>
-    </w:p>
-    <w:p>
-      <w:pPr>
-        <w:spacing w:after="0"/>
-        <w:rPr>
-          <w:rFonts w:asciiTheme="majorHAnsi" w:hAnsiTheme="majorHAnsi"/>
-          <w:sz w:val="28"/>
-          <w:szCs w:val="28"/>
-        </w:rPr>
-      </w:pPr>
-    </w:p>
-    <w:p>
-      <w:pPr>
         <w:pStyle w:val="Ttulo1"/>
+        <w:spacing w:line="276" w:lineRule="auto"/>
       </w:pPr>
       <w:bookmarkStart w:id="3" w:name="_Toc3757863"/>
       <w:r>
-        <w:lastRenderedPageBreak/>
         <w:t>Prototipos de interfaz de usuario</w:t>
       </w:r>
       <w:bookmarkEnd w:id="3"/>
     </w:p>
-    <w:p/>
     <w:p>
       <w:pPr>
         <w:pStyle w:val="Ttulo2"/>
-        <w:spacing w:before="0"/>
+        <w:spacing w:before="0" w:line="276" w:lineRule="auto"/>
       </w:pPr>
       <w:bookmarkStart w:id="4" w:name="_Toc3757864"/>
       <w:r>
@@ -3992,14 +3948,9 @@
       </w:r>
       <w:bookmarkEnd w:id="4"/>
     </w:p>
-    <w:p/>
-    <w:p>
-      <w:r>
-        <w:t>Vista del inicio de sesión en las cuatro redes sociales.</w:t>
-      </w:r>
-    </w:p>
-    <w:p>
-      <w:pPr>
+    <w:p>
+      <w:pPr>
+        <w:spacing w:line="276" w:lineRule="auto"/>
         <w:jc w:val="center"/>
       </w:pPr>
       <w:r>
@@ -4007,9 +3958,9 @@
           <w:noProof/>
         </w:rPr>
         <w:drawing>
-          <wp:inline distT="0" distB="0" distL="0" distR="0" wp14:anchorId="75CD8674" wp14:editId="68ABF511">
-            <wp:extent cx="3984465" cy="2710505"/>
-            <wp:effectExtent l="0" t="0" r="0" b="0"/>
+          <wp:inline distT="0" distB="0" distL="0" distR="0" wp14:anchorId="75CD8674" wp14:editId="768D0850">
+            <wp:extent cx="3550862" cy="2415540"/>
+            <wp:effectExtent l="0" t="0" r="0" b="3810"/>
             <wp:docPr id="7" name="Imagen 7"/>
             <wp:cNvGraphicFramePr>
               <a:graphicFrameLocks xmlns:a="http://schemas.openxmlformats.org/drawingml/2006/main" noChangeAspect="1"/>
@@ -4036,7 +3987,7 @@
                   <pic:spPr>
                     <a:xfrm>
                       <a:off x="0" y="0"/>
-                      <a:ext cx="3984465" cy="2710505"/>
+                      <a:ext cx="3581906" cy="2436658"/>
                     </a:xfrm>
                     <a:prstGeom prst="rect">
                       <a:avLst/>
@@ -4051,7 +4002,7 @@
     </w:p>
     <w:p>
       <w:pPr>
-        <w:spacing w:after="0"/>
+        <w:spacing w:after="0" w:line="276" w:lineRule="auto"/>
         <w:jc w:val="center"/>
         <w:rPr>
           <w:rStyle w:val="Referenciasutil"/>
@@ -4072,30 +4023,12 @@
     </w:p>
     <w:p>
       <w:pPr>
-        <w:spacing w:after="0"/>
-        <w:jc w:val="center"/>
-        <w:rPr>
-          <w:rStyle w:val="Referenciasutil"/>
-        </w:rPr>
-      </w:pPr>
-    </w:p>
-    <w:p>
-      <w:pPr>
-        <w:spacing w:after="0"/>
-        <w:jc w:val="center"/>
-        <w:rPr>
-          <w:rStyle w:val="Referenciasutil"/>
-          <w:smallCaps w:val="0"/>
-          <w:color w:val="auto"/>
-        </w:rPr>
-      </w:pPr>
-    </w:p>
-    <w:p>
-      <w:pPr>
         <w:pStyle w:val="Ttulo2"/>
+        <w:spacing w:line="276" w:lineRule="auto"/>
       </w:pPr>
       <w:bookmarkStart w:id="5" w:name="_Toc3757865"/>
       <w:r>
+        <w:lastRenderedPageBreak/>
         <w:t xml:space="preserve">Vista </w:t>
       </w:r>
       <w:r>
@@ -4103,14 +4036,17 @@
       </w:r>
       <w:bookmarkEnd w:id="5"/>
     </w:p>
-    <w:p/>
-    <w:p>
+    <w:p>
+      <w:pPr>
+        <w:spacing w:line="276" w:lineRule="auto"/>
+      </w:pPr>
       <w:r>
         <w:t>Vista de la interfaz para realizar la publicación simultánea.</w:t>
       </w:r>
     </w:p>
     <w:p>
       <w:pPr>
+        <w:spacing w:line="276" w:lineRule="auto"/>
         <w:jc w:val="center"/>
         <w:rPr>
           <w:rFonts w:asciiTheme="majorHAnsi" w:hAnsiTheme="majorHAnsi"/>
@@ -4170,7 +4106,7 @@
     </w:p>
     <w:p>
       <w:pPr>
-        <w:spacing w:after="0"/>
+        <w:spacing w:after="0" w:line="276" w:lineRule="auto"/>
         <w:jc w:val="center"/>
         <w:rPr>
           <w:rStyle w:val="Referenciasutil"/>
@@ -4204,16 +4140,18 @@
     <w:p>
       <w:pPr>
         <w:pStyle w:val="Ttulo2"/>
+        <w:spacing w:line="276" w:lineRule="auto"/>
       </w:pPr>
       <w:bookmarkStart w:id="6" w:name="_Toc3757866"/>
       <w:r>
-        <w:lastRenderedPageBreak/>
         <w:t>Vista del filtro de búsqueda</w:t>
       </w:r>
       <w:bookmarkEnd w:id="6"/>
     </w:p>
-    <w:p/>
-    <w:p>
+    <w:p>
+      <w:pPr>
+        <w:spacing w:line="276" w:lineRule="auto"/>
+      </w:pPr>
       <w:r>
         <w:t xml:space="preserve">Vista del filtro de búsqueda que permite </w:t>
       </w:r>
@@ -4226,6 +4164,7 @@
     </w:p>
     <w:p>
       <w:pPr>
+        <w:spacing w:line="276" w:lineRule="auto"/>
         <w:jc w:val="center"/>
       </w:pPr>
       <w:r>
@@ -4277,7 +4216,7 @@
     </w:p>
     <w:p>
       <w:pPr>
-        <w:spacing w:after="0"/>
+        <w:spacing w:after="0" w:line="276" w:lineRule="auto"/>
         <w:jc w:val="center"/>
         <w:rPr>
           <w:rStyle w:val="Referenciasutil"/>
@@ -4310,7 +4249,7 @@
     </w:p>
     <w:p>
       <w:pPr>
-        <w:spacing w:after="0"/>
+        <w:spacing w:after="0" w:line="276" w:lineRule="auto"/>
         <w:jc w:val="center"/>
         <w:rPr>
           <w:rStyle w:val="Referenciasutil"/>
@@ -4319,16 +4258,52 @@
     </w:p>
     <w:p>
       <w:pPr>
+        <w:spacing w:after="0" w:line="276" w:lineRule="auto"/>
+        <w:jc w:val="center"/>
+        <w:rPr>
+          <w:rStyle w:val="Referenciasutil"/>
+        </w:rPr>
+      </w:pPr>
+    </w:p>
+    <w:p>
+      <w:pPr>
+        <w:spacing w:after="0" w:line="276" w:lineRule="auto"/>
+        <w:jc w:val="center"/>
+        <w:rPr>
+          <w:rStyle w:val="Referenciasutil"/>
+        </w:rPr>
+      </w:pPr>
+    </w:p>
+    <w:p>
+      <w:pPr>
+        <w:spacing w:after="0" w:line="276" w:lineRule="auto"/>
+        <w:jc w:val="center"/>
+        <w:rPr>
+          <w:rStyle w:val="Referenciasutil"/>
+        </w:rPr>
+      </w:pPr>
+    </w:p>
+    <w:p>
+      <w:pPr>
         <w:pStyle w:val="Ttulo2"/>
+        <w:spacing w:line="276" w:lineRule="auto"/>
       </w:pPr>
       <w:bookmarkStart w:id="7" w:name="_Toc3757867"/>
       <w:r>
+        <w:lastRenderedPageBreak/>
         <w:t>Vista de las estadísticas</w:t>
       </w:r>
       <w:bookmarkEnd w:id="7"/>
     </w:p>
-    <w:p/>
-    <w:p>
+    <w:p>
+      <w:pPr>
+        <w:spacing w:line="276" w:lineRule="auto"/>
+      </w:pPr>
+    </w:p>
+    <w:p>
+      <w:pPr>
+        <w:spacing w:line="276" w:lineRule="auto"/>
+      </w:pPr>
       <w:r>
         <w:t>Vista de las estadísticas de las publicaciones que se han hecho</w:t>
       </w:r>
@@ -4346,6 +4321,7 @@
     </w:p>
     <w:p>
       <w:pPr>
+        <w:spacing w:line="276" w:lineRule="auto"/>
         <w:jc w:val="center"/>
       </w:pPr>
       <w:r>
@@ -4397,7 +4373,7 @@
     </w:p>
     <w:p>
       <w:pPr>
-        <w:spacing w:after="0"/>
+        <w:spacing w:after="0" w:line="276" w:lineRule="auto"/>
         <w:jc w:val="center"/>
         <w:rPr>
           <w:smallCaps/>
@@ -4432,19 +4408,18 @@
     <w:p>
       <w:pPr>
         <w:pStyle w:val="Ttulo1"/>
+        <w:spacing w:line="276" w:lineRule="auto"/>
       </w:pPr>
       <w:bookmarkStart w:id="8" w:name="_Toc3757868"/>
       <w:r>
-        <w:lastRenderedPageBreak/>
         <w:t>Arquitectura</w:t>
       </w:r>
       <w:bookmarkEnd w:id="8"/>
     </w:p>
-    <w:p/>
     <w:p>
       <w:pPr>
         <w:pStyle w:val="Ttulo2"/>
-        <w:spacing w:before="0"/>
+        <w:spacing w:before="0" w:line="276" w:lineRule="auto"/>
       </w:pPr>
       <w:bookmarkStart w:id="9" w:name="_Toc3757869"/>
       <w:r>
@@ -4454,7 +4429,7 @@
     </w:p>
     <w:p>
       <w:pPr>
-        <w:spacing w:after="0"/>
+        <w:spacing w:after="0" w:line="276" w:lineRule="auto"/>
         <w:rPr>
           <w:rFonts w:asciiTheme="majorHAnsi" w:hAnsiTheme="majorHAnsi"/>
           <w:sz w:val="28"/>
@@ -4464,7 +4439,7 @@
     </w:p>
     <w:p>
       <w:pPr>
-        <w:spacing w:after="0"/>
+        <w:spacing w:after="0" w:line="276" w:lineRule="auto"/>
         <w:jc w:val="center"/>
         <w:rPr>
           <w:rFonts w:cstheme="minorHAnsi"/>
@@ -4522,7 +4497,7 @@
     </w:p>
     <w:p>
       <w:pPr>
-        <w:spacing w:after="0"/>
+        <w:spacing w:after="0" w:line="276" w:lineRule="auto"/>
         <w:rPr>
           <w:rFonts w:asciiTheme="majorHAnsi" w:hAnsiTheme="majorHAnsi"/>
           <w:sz w:val="28"/>
@@ -4532,18 +4507,54 @@
     </w:p>
     <w:p>
       <w:pPr>
+        <w:spacing w:after="0" w:line="276" w:lineRule="auto"/>
+        <w:rPr>
+          <w:rFonts w:asciiTheme="majorHAnsi" w:hAnsiTheme="majorHAnsi"/>
+          <w:sz w:val="28"/>
+          <w:szCs w:val="28"/>
+        </w:rPr>
+      </w:pPr>
+    </w:p>
+    <w:p>
+      <w:pPr>
+        <w:spacing w:after="0" w:line="276" w:lineRule="auto"/>
+        <w:rPr>
+          <w:rFonts w:asciiTheme="majorHAnsi" w:hAnsiTheme="majorHAnsi"/>
+          <w:sz w:val="28"/>
+          <w:szCs w:val="28"/>
+        </w:rPr>
+      </w:pPr>
+    </w:p>
+    <w:p>
+      <w:pPr>
+        <w:spacing w:after="0" w:line="276" w:lineRule="auto"/>
+        <w:rPr>
+          <w:rFonts w:asciiTheme="majorHAnsi" w:hAnsiTheme="majorHAnsi"/>
+          <w:sz w:val="28"/>
+          <w:szCs w:val="28"/>
+        </w:rPr>
+      </w:pPr>
+    </w:p>
+    <w:p>
+      <w:pPr>
         <w:pStyle w:val="Ttulo2"/>
-        <w:spacing w:before="0"/>
+        <w:spacing w:before="0" w:line="276" w:lineRule="auto"/>
       </w:pPr>
       <w:bookmarkStart w:id="10" w:name="_Toc3757870"/>
       <w:r>
+        <w:lastRenderedPageBreak/>
         <w:t>Diagrama de despliegue</w:t>
       </w:r>
       <w:bookmarkEnd w:id="10"/>
     </w:p>
-    <w:p/>
-    <w:p>
-      <w:pPr>
+    <w:p>
+      <w:pPr>
+        <w:spacing w:line="276" w:lineRule="auto"/>
+      </w:pPr>
+    </w:p>
+    <w:p>
+      <w:pPr>
+        <w:spacing w:line="276" w:lineRule="auto"/>
         <w:jc w:val="center"/>
       </w:pPr>
       <w:r>
@@ -4595,12 +4606,14 @@
     </w:p>
     <w:p>
       <w:pPr>
+        <w:spacing w:line="276" w:lineRule="auto"/>
         <w:jc w:val="center"/>
       </w:pPr>
     </w:p>
     <w:p>
       <w:pPr>
         <w:pStyle w:val="Ttulo2"/>
+        <w:spacing w:line="276" w:lineRule="auto"/>
       </w:pPr>
       <w:bookmarkStart w:id="11" w:name="_Toc3757871"/>
       <w:r>
@@ -4608,20 +4621,35 @@
       </w:r>
       <w:bookmarkEnd w:id="11"/>
     </w:p>
-    <w:p/>
-    <w:p>
-      <w:r>
-        <w:t xml:space="preserve">Diagrama de publicación en todas las </w:t>
-      </w:r>
-      <w:r>
-        <w:t>plataformas</w:t>
-      </w:r>
-      <w:r>
-        <w:t>.</w:t>
-      </w:r>
-    </w:p>
-    <w:p>
-      <w:pPr>
+    <w:p>
+      <w:pPr>
+        <w:spacing w:line="276" w:lineRule="auto"/>
+      </w:pPr>
+    </w:p>
+    <w:p>
+      <w:pPr>
+        <w:spacing w:after="0" w:line="276" w:lineRule="auto"/>
+        <w:jc w:val="center"/>
+        <w:rPr>
+          <w:smallCaps/>
+          <w:color w:val="5A5A5A" w:themeColor="text1" w:themeTint="A5"/>
+        </w:rPr>
+      </w:pPr>
+      <w:r>
+        <w:rPr>
+          <w:rStyle w:val="Referenciasutil"/>
+        </w:rPr>
+        <w:t>Diagrama de publicación en todas las plataformas</w:t>
+      </w:r>
+    </w:p>
+    <w:p>
+      <w:pPr>
+        <w:spacing w:line="276" w:lineRule="auto"/>
+      </w:pPr>
+    </w:p>
+    <w:p>
+      <w:pPr>
+        <w:spacing w:line="276" w:lineRule="auto"/>
         <w:jc w:val="center"/>
       </w:pPr>
       <w:r>
@@ -4673,28 +4701,28 @@
     </w:p>
     <w:p>
       <w:pPr>
+        <w:spacing w:after="0" w:line="276" w:lineRule="auto"/>
         <w:jc w:val="center"/>
-      </w:pPr>
-    </w:p>
-    <w:p>
-      <w:r>
-        <w:t xml:space="preserve">Diagrama de búsqueda de </w:t>
-      </w:r>
-      <w:r>
-        <w:t>fotos</w:t>
-      </w:r>
-      <w:r>
-        <w:t xml:space="preserve"> simultánea en todas las </w:t>
-      </w:r>
-      <w:r>
-        <w:t>plataformas</w:t>
-      </w:r>
-      <w:r>
-        <w:t>.</w:t>
-      </w:r>
-    </w:p>
-    <w:p>
-      <w:pPr>
+        <w:rPr>
+          <w:smallCaps/>
+          <w:color w:val="5A5A5A" w:themeColor="text1" w:themeTint="A5"/>
+        </w:rPr>
+      </w:pPr>
+      <w:r>
+        <w:rPr>
+          <w:rStyle w:val="Referenciasutil"/>
+        </w:rPr>
+        <w:t>Diagrama de búsqueda de fotos simultánea</w:t>
+      </w:r>
+    </w:p>
+    <w:p>
+      <w:pPr>
+        <w:spacing w:line="276" w:lineRule="auto"/>
+      </w:pPr>
+    </w:p>
+    <w:p>
+      <w:pPr>
+        <w:spacing w:line="276" w:lineRule="auto"/>
         <w:jc w:val="center"/>
       </w:pPr>
       <w:r>
@@ -4745,18 +4773,31 @@
       </w:r>
     </w:p>
     <w:p>
-      <w:r>
-        <w:t xml:space="preserve">Diagrama de petición de las estadísticas de cada </w:t>
-      </w:r>
-      <w:r>
-        <w:t>plataforma</w:t>
-      </w:r>
-      <w:r>
-        <w:t>.</w:t>
-      </w:r>
-    </w:p>
-    <w:p>
-      <w:pPr>
+      <w:pPr>
+        <w:spacing w:after="0" w:line="276" w:lineRule="auto"/>
+        <w:jc w:val="center"/>
+      </w:pPr>
+    </w:p>
+    <w:p>
+      <w:pPr>
+        <w:spacing w:after="0" w:line="276" w:lineRule="auto"/>
+        <w:jc w:val="center"/>
+        <w:rPr>
+          <w:smallCaps/>
+          <w:color w:val="5A5A5A" w:themeColor="text1" w:themeTint="A5"/>
+        </w:rPr>
+      </w:pPr>
+      <w:r>
+        <w:rPr>
+          <w:rStyle w:val="Referenciasutil"/>
+        </w:rPr>
+        <w:lastRenderedPageBreak/>
+        <w:t>Diagrama de petición de las estadísticas de cada plataforma</w:t>
+      </w:r>
+    </w:p>
+    <w:p>
+      <w:pPr>
+        <w:spacing w:line="276" w:lineRule="auto"/>
         <w:jc w:val="center"/>
       </w:pPr>
       <w:r>
@@ -4808,125 +4849,76 @@
     </w:p>
     <w:p>
       <w:pPr>
+        <w:pStyle w:val="Ttulo2"/>
+        <w:spacing w:before="0" w:line="276" w:lineRule="auto"/>
+      </w:pPr>
+      <w:bookmarkStart w:id="12" w:name="_Toc3757872"/>
+      <w:r>
+        <w:t>Diagrama de clases</w:t>
+      </w:r>
+      <w:bookmarkEnd w:id="12"/>
+    </w:p>
+    <w:p>
+      <w:pPr>
+        <w:spacing w:line="276" w:lineRule="auto"/>
+        <w:jc w:val="both"/>
+        <w:rPr>
+          <w:noProof/>
+        </w:rPr>
+      </w:pPr>
+      <w:r>
+        <w:t>Diagrama UML de clases indicando la distribución de las clases entre las distintas capas, según el patrón MVC.</w:t>
+      </w:r>
+      <w:r>
+        <w:rPr>
+          <w:noProof/>
+        </w:rPr>
+        <w:t xml:space="preserve"> </w:t>
+      </w:r>
+    </w:p>
+    <w:p>
+      <w:pPr>
+        <w:spacing w:after="0" w:line="276" w:lineRule="auto"/>
         <w:jc w:val="center"/>
-      </w:pPr>
-    </w:p>
-    <w:p>
-      <w:pPr>
+        <w:rPr>
+          <w:smallCaps/>
+          <w:color w:val="5A5A5A" w:themeColor="text1" w:themeTint="A5"/>
+        </w:rPr>
+      </w:pPr>
+      <w:r>
+        <w:rPr>
+          <w:rStyle w:val="Referenciasutil"/>
+        </w:rPr>
+        <w:t xml:space="preserve"> </w:t>
+      </w:r>
+      <w:r>
+        <w:rPr>
+          <w:rStyle w:val="Referenciasutil"/>
+        </w:rPr>
+        <w:t xml:space="preserve">Diagrama MVC </w:t>
+      </w:r>
+      <w:proofErr w:type="spellStart"/>
+      <w:r>
+        <w:rPr>
+          <w:rStyle w:val="Referenciasutil"/>
+        </w:rPr>
+        <w:t>SearchImages</w:t>
+      </w:r>
+      <w:proofErr w:type="spellEnd"/>
+    </w:p>
+    <w:p>
+      <w:pPr>
+        <w:spacing w:line="276" w:lineRule="auto"/>
         <w:jc w:val="center"/>
       </w:pPr>
-    </w:p>
-    <w:p>
-      <w:pPr>
-        <w:jc w:val="center"/>
-      </w:pPr>
-    </w:p>
-    <w:p>
-      <w:pPr>
-        <w:jc w:val="center"/>
-      </w:pPr>
-    </w:p>
-    <w:p>
-      <w:pPr>
-        <w:jc w:val="center"/>
-      </w:pPr>
-    </w:p>
-    <w:p>
-      <w:pPr>
-        <w:jc w:val="center"/>
-      </w:pPr>
-    </w:p>
-    <w:p>
-      <w:pPr>
-        <w:jc w:val="center"/>
-      </w:pPr>
-    </w:p>
-    <w:p>
-      <w:pPr>
-        <w:jc w:val="center"/>
-      </w:pPr>
-    </w:p>
-    <w:p>
-      <w:pPr>
-        <w:jc w:val="center"/>
-      </w:pPr>
-    </w:p>
-    <w:p>
-      <w:pPr>
-        <w:jc w:val="center"/>
-      </w:pPr>
-    </w:p>
-    <w:p>
-      <w:pPr>
-        <w:jc w:val="center"/>
-      </w:pPr>
-    </w:p>
-    <w:p>
-      <w:pPr>
-        <w:jc w:val="center"/>
-      </w:pPr>
-    </w:p>
-    <w:p>
-      <w:pPr>
-        <w:pStyle w:val="Ttulo2"/>
-        <w:spacing w:before="0"/>
-      </w:pPr>
-      <w:bookmarkStart w:id="12" w:name="_Toc3757872"/>
-      <w:r>
-        <w:t>Diagrama de clases</w:t>
-      </w:r>
-      <w:bookmarkEnd w:id="12"/>
-    </w:p>
-    <w:p>
-      <w:pPr>
-        <w:jc w:val="both"/>
+      <w:r>
         <w:rPr>
           <w:noProof/>
         </w:rPr>
-      </w:pPr>
-      <w:r>
-        <w:t>Diagrama UML de clases indicando la distribución de las clases entre las distintas capas, según el patrón MVC.</w:t>
-      </w:r>
-      <w:r>
-        <w:rPr>
-          <w:noProof/>
-        </w:rPr>
-        <w:t xml:space="preserve"> </w:t>
-      </w:r>
-    </w:p>
-    <w:p>
-      <w:pPr>
-        <w:jc w:val="both"/>
-        <w:rPr>
-          <w:noProof/>
-        </w:rPr>
-      </w:pPr>
-    </w:p>
-    <w:p>
-      <w:pPr>
-        <w:jc w:val="both"/>
-      </w:pPr>
-      <w:r>
-        <w:rPr>
-          <w:noProof/>
-        </w:rPr>
-        <w:t>Diagrama MVC SearchImages</w:t>
-      </w:r>
-      <w:bookmarkStart w:id="13" w:name="_GoBack"/>
-      <w:bookmarkEnd w:id="13"/>
-    </w:p>
-    <w:p>
-      <w:pPr>
-        <w:jc w:val="both"/>
-      </w:pPr>
-      <w:r>
-        <w:rPr>
-          <w:noProof/>
-        </w:rPr>
         <w:drawing>
-          <wp:inline distT="0" distB="0" distL="0" distR="0" wp14:anchorId="2352E573" wp14:editId="3E39311D">
-            <wp:extent cx="4470400" cy="2538519"/>
-            <wp:effectExtent l="0" t="0" r="6350" b="0"/>
+          <wp:inline distT="0" distB="0" distL="0" distR="0" wp14:anchorId="2352E573" wp14:editId="3CE96D45">
+            <wp:extent cx="3939540" cy="2237070"/>
+            <wp:effectExtent l="0" t="0" r="3810" b="0"/>
             <wp:docPr id="3" name="Imagen 3"/>
             <wp:cNvGraphicFramePr>
               <a:graphicFrameLocks xmlns:a="http://schemas.openxmlformats.org/drawingml/2006/main" noChangeAspect="1"/>
@@ -4953,7 +4945,7 @@
                   <pic:spPr>
                     <a:xfrm>
                       <a:off x="0" y="0"/>
-                      <a:ext cx="4472933" cy="2539957"/>
+                      <a:ext cx="3959838" cy="2248596"/>
                     </a:xfrm>
                     <a:prstGeom prst="rect">
                       <a:avLst/>
@@ -4968,34 +4960,41 @@
     </w:p>
     <w:p>
       <w:pPr>
-        <w:jc w:val="both"/>
-      </w:pPr>
-    </w:p>
-    <w:p>
-      <w:pPr>
-        <w:jc w:val="both"/>
-      </w:pPr>
-      <w:r>
+        <w:spacing w:after="0" w:line="276" w:lineRule="auto"/>
+        <w:jc w:val="center"/>
+        <w:rPr>
+          <w:smallCaps/>
+          <w:color w:val="5A5A5A" w:themeColor="text1" w:themeTint="A5"/>
+        </w:rPr>
+      </w:pPr>
+      <w:r>
+        <w:rPr>
+          <w:rStyle w:val="Referenciasutil"/>
+        </w:rPr>
         <w:t xml:space="preserve">Diagrama MVC </w:t>
       </w:r>
       <w:proofErr w:type="spellStart"/>
       <w:r>
+        <w:rPr>
+          <w:rStyle w:val="Referenciasutil"/>
+        </w:rPr>
         <w:t>StatsImages</w:t>
       </w:r>
       <w:proofErr w:type="spellEnd"/>
     </w:p>
     <w:p>
       <w:pPr>
-        <w:jc w:val="both"/>
+        <w:spacing w:line="276" w:lineRule="auto"/>
+        <w:jc w:val="center"/>
       </w:pPr>
       <w:r>
         <w:rPr>
           <w:noProof/>
         </w:rPr>
         <w:drawing>
-          <wp:inline distT="0" distB="0" distL="0" distR="0" wp14:anchorId="0508DE90" wp14:editId="4A756154">
-            <wp:extent cx="4444778" cy="3013710"/>
-            <wp:effectExtent l="0" t="0" r="0" b="0"/>
+          <wp:inline distT="0" distB="0" distL="0" distR="0" wp14:anchorId="0508DE90" wp14:editId="554ACE93">
+            <wp:extent cx="3992880" cy="2279689"/>
+            <wp:effectExtent l="0" t="0" r="7620" b="6350"/>
             <wp:docPr id="6" name="Imagen 6"/>
             <wp:cNvGraphicFramePr>
               <a:graphicFrameLocks xmlns:a="http://schemas.openxmlformats.org/drawingml/2006/main" noChangeAspect="1"/>
@@ -5007,7 +5006,7 @@
                     <pic:cNvPr id="6" name="Diagrama MVC StatsImages.png"/>
                     <pic:cNvPicPr/>
                   </pic:nvPicPr>
-                  <pic:blipFill>
+                  <pic:blipFill rotWithShape="1">
                     <a:blip r:embed="rId20" cstate="print">
                       <a:extLst>
                         <a:ext uri="{28A0092B-C50C-407E-A947-70E740481C1C}">
@@ -5015,18 +5014,25 @@
                         </a:ext>
                       </a:extLst>
                     </a:blip>
-                    <a:stretch>
-                      <a:fillRect/>
-                    </a:stretch>
+                    <a:srcRect b="15795"/>
+                    <a:stretch/>
                   </pic:blipFill>
-                  <pic:spPr>
+                  <pic:spPr bwMode="auto">
                     <a:xfrm>
                       <a:off x="0" y="0"/>
-                      <a:ext cx="4464376" cy="3026998"/>
+                      <a:ext cx="4018030" cy="2294048"/>
                     </a:xfrm>
                     <a:prstGeom prst="rect">
                       <a:avLst/>
                     </a:prstGeom>
+                    <a:ln>
+                      <a:noFill/>
+                    </a:ln>
+                    <a:extLst>
+                      <a:ext uri="{53640926-AAD7-44D8-BBD7-CCE9431645EC}">
+                        <a14:shadowObscured xmlns:a14="http://schemas.microsoft.com/office/drawing/2010/main"/>
+                      </a:ext>
+                    </a:extLst>
                   </pic:spPr>
                 </pic:pic>
               </a:graphicData>
@@ -5037,48 +5043,44 @@
     </w:p>
     <w:p>
       <w:pPr>
-        <w:jc w:val="both"/>
-      </w:pPr>
-    </w:p>
-    <w:p>
-      <w:pPr>
-        <w:jc w:val="both"/>
-      </w:pPr>
-    </w:p>
-    <w:p>
-      <w:pPr>
-        <w:jc w:val="both"/>
-      </w:pPr>
-    </w:p>
-    <w:p>
-      <w:pPr>
-        <w:jc w:val="both"/>
-      </w:pPr>
-      <w:r>
+        <w:spacing w:line="276" w:lineRule="auto"/>
+        <w:jc w:val="center"/>
+      </w:pPr>
+    </w:p>
+    <w:p>
+      <w:pPr>
+        <w:spacing w:after="0" w:line="276" w:lineRule="auto"/>
+        <w:jc w:val="center"/>
+      </w:pPr>
+      <w:r>
+        <w:rPr>
+          <w:rStyle w:val="Referenciasutil"/>
+        </w:rPr>
         <w:lastRenderedPageBreak/>
-        <w:t xml:space="preserve">Diagrama </w:t>
-      </w:r>
-      <w:r>
-        <w:t xml:space="preserve">MVC </w:t>
+        <w:t xml:space="preserve">Diagrama MVC </w:t>
       </w:r>
       <w:proofErr w:type="spellStart"/>
       <w:r>
+        <w:rPr>
+          <w:rStyle w:val="Referenciasutil"/>
+        </w:rPr>
         <w:t>PostImages</w:t>
       </w:r>
       <w:proofErr w:type="spellEnd"/>
     </w:p>
     <w:p>
       <w:pPr>
-        <w:jc w:val="both"/>
+        <w:spacing w:line="276" w:lineRule="auto"/>
+        <w:jc w:val="center"/>
       </w:pPr>
       <w:r>
         <w:rPr>
           <w:noProof/>
         </w:rPr>
         <w:drawing>
-          <wp:inline distT="0" distB="0" distL="0" distR="0" wp14:anchorId="02B7288F" wp14:editId="22619448">
-            <wp:extent cx="5400040" cy="3066415"/>
-            <wp:effectExtent l="0" t="0" r="0" b="635"/>
+          <wp:inline distT="0" distB="0" distL="0" distR="0" wp14:anchorId="02B7288F" wp14:editId="20C90F22">
+            <wp:extent cx="4379753" cy="2487045"/>
+            <wp:effectExtent l="0" t="0" r="1905" b="8890"/>
             <wp:docPr id="11" name="Imagen 11"/>
             <wp:cNvGraphicFramePr>
               <a:graphicFrameLocks xmlns:a="http://schemas.openxmlformats.org/drawingml/2006/main" noChangeAspect="1"/>
@@ -5105,7 +5107,7 @@
                   <pic:spPr>
                     <a:xfrm>
                       <a:off x="0" y="0"/>
-                      <a:ext cx="5400040" cy="3066415"/>
+                      <a:ext cx="4397430" cy="2497083"/>
                     </a:xfrm>
                     <a:prstGeom prst="rect">
                       <a:avLst/>
@@ -5120,38 +5122,36 @@
     </w:p>
     <w:p>
       <w:pPr>
+        <w:spacing w:line="276" w:lineRule="auto"/>
         <w:jc w:val="both"/>
       </w:pPr>
     </w:p>
     <w:p>
       <w:pPr>
         <w:pStyle w:val="Ttulo2"/>
-      </w:pPr>
-      <w:bookmarkStart w:id="14" w:name="_Toc3757873"/>
+        <w:spacing w:line="276" w:lineRule="auto"/>
+      </w:pPr>
+      <w:bookmarkStart w:id="13" w:name="_Toc3757873"/>
       <w:r>
         <w:t>Diagramas de secuencia</w:t>
       </w:r>
-      <w:bookmarkEnd w:id="14"/>
-    </w:p>
-    <w:p/>
-    <w:p>
-      <w:pPr>
+      <w:bookmarkEnd w:id="13"/>
+    </w:p>
+    <w:p>
+      <w:pPr>
+        <w:spacing w:line="276" w:lineRule="auto"/>
         <w:jc w:val="both"/>
       </w:pPr>
-    </w:p>
-    <w:p>
-      <w:pPr>
+      <w:r>
+        <w:t>Diagramas UML de secuencia ilustrando la comunicación entre vistas, controladores y clases del modelo.</w:t>
+      </w:r>
+    </w:p>
+    <w:p>
+      <w:pPr>
+        <w:spacing w:line="276" w:lineRule="auto"/>
         <w:jc w:val="both"/>
       </w:pPr>
       <w:r>
-        <w:t>Diagramas UML de secuencia ilustrando la comunicación entre vistas, controladores y clases del modelo.</w:t>
-      </w:r>
-    </w:p>
-    <w:p>
-      <w:pPr>
-        <w:jc w:val="both"/>
-      </w:pPr>
-      <w:r>
         <w:rPr>
           <w:rFonts w:asciiTheme="majorHAnsi" w:hAnsiTheme="majorHAnsi"/>
           <w:sz w:val="28"/>
@@ -5163,17 +5163,18 @@
     <w:p>
       <w:pPr>
         <w:pStyle w:val="Ttulo1"/>
-      </w:pPr>
-      <w:bookmarkStart w:id="15" w:name="_Toc3757874"/>
+        <w:spacing w:line="276" w:lineRule="auto"/>
+      </w:pPr>
+      <w:bookmarkStart w:id="14" w:name="_Toc3757874"/>
       <w:r>
         <w:lastRenderedPageBreak/>
         <w:t>Implementación</w:t>
       </w:r>
-      <w:bookmarkEnd w:id="15"/>
-    </w:p>
-    <w:p>
-      <w:pPr>
-        <w:spacing w:after="0"/>
+      <w:bookmarkEnd w:id="14"/>
+    </w:p>
+    <w:p>
+      <w:pPr>
+        <w:spacing w:after="0" w:line="276" w:lineRule="auto"/>
         <w:rPr>
           <w:rFonts w:asciiTheme="majorHAnsi" w:hAnsiTheme="majorHAnsi"/>
           <w:sz w:val="28"/>
@@ -5183,6 +5184,7 @@
     </w:p>
     <w:p>
       <w:pPr>
+        <w:spacing w:line="276" w:lineRule="auto"/>
         <w:jc w:val="both"/>
       </w:pPr>
       <w:r>
@@ -5198,11 +5200,19 @@
         <w:t>.</w:t>
       </w:r>
     </w:p>
-    <w:p/>
-    <w:p/>
-    <w:p>
-      <w:pPr>
-        <w:spacing w:after="0"/>
+    <w:p>
+      <w:pPr>
+        <w:spacing w:line="276" w:lineRule="auto"/>
+      </w:pPr>
+    </w:p>
+    <w:p>
+      <w:pPr>
+        <w:spacing w:line="276" w:lineRule="auto"/>
+      </w:pPr>
+    </w:p>
+    <w:p>
+      <w:pPr>
+        <w:spacing w:after="0" w:line="276" w:lineRule="auto"/>
         <w:rPr>
           <w:rFonts w:asciiTheme="majorHAnsi" w:hAnsiTheme="majorHAnsi"/>
           <w:sz w:val="28"/>
@@ -5212,7 +5222,7 @@
     </w:p>
     <w:p>
       <w:pPr>
-        <w:spacing w:after="0"/>
+        <w:spacing w:after="0" w:line="276" w:lineRule="auto"/>
         <w:rPr>
           <w:rFonts w:asciiTheme="majorHAnsi" w:hAnsiTheme="majorHAnsi"/>
           <w:sz w:val="28"/>
@@ -5222,7 +5232,7 @@
     </w:p>
     <w:p>
       <w:pPr>
-        <w:spacing w:after="0"/>
+        <w:spacing w:after="0" w:line="276" w:lineRule="auto"/>
         <w:rPr>
           <w:rFonts w:asciiTheme="majorHAnsi" w:hAnsiTheme="majorHAnsi"/>
           <w:sz w:val="28"/>
@@ -5232,7 +5242,7 @@
     </w:p>
     <w:p>
       <w:pPr>
-        <w:spacing w:after="0"/>
+        <w:spacing w:after="0" w:line="276" w:lineRule="auto"/>
         <w:rPr>
           <w:rFonts w:asciiTheme="majorHAnsi" w:hAnsiTheme="majorHAnsi"/>
           <w:sz w:val="28"/>
@@ -5242,7 +5252,7 @@
     </w:p>
     <w:p>
       <w:pPr>
-        <w:spacing w:after="0"/>
+        <w:spacing w:after="0" w:line="276" w:lineRule="auto"/>
         <w:rPr>
           <w:rFonts w:asciiTheme="majorHAnsi" w:hAnsiTheme="majorHAnsi"/>
           <w:sz w:val="28"/>
@@ -5252,7 +5262,7 @@
     </w:p>
     <w:p>
       <w:pPr>
-        <w:spacing w:after="0"/>
+        <w:spacing w:after="0" w:line="276" w:lineRule="auto"/>
         <w:rPr>
           <w:rFonts w:asciiTheme="majorHAnsi" w:hAnsiTheme="majorHAnsi"/>
           <w:sz w:val="28"/>
@@ -5262,7 +5272,7 @@
     </w:p>
     <w:p>
       <w:pPr>
-        <w:spacing w:after="0"/>
+        <w:spacing w:after="0" w:line="276" w:lineRule="auto"/>
         <w:rPr>
           <w:rFonts w:asciiTheme="majorHAnsi" w:hAnsiTheme="majorHAnsi"/>
           <w:sz w:val="28"/>
@@ -5272,7 +5282,7 @@
     </w:p>
     <w:p>
       <w:pPr>
-        <w:spacing w:after="0"/>
+        <w:spacing w:after="0" w:line="276" w:lineRule="auto"/>
         <w:rPr>
           <w:rFonts w:asciiTheme="majorHAnsi" w:hAnsiTheme="majorHAnsi"/>
           <w:sz w:val="28"/>
@@ -5282,7 +5292,7 @@
     </w:p>
     <w:p>
       <w:pPr>
-        <w:spacing w:after="0"/>
+        <w:spacing w:after="0" w:line="276" w:lineRule="auto"/>
         <w:rPr>
           <w:rFonts w:asciiTheme="majorHAnsi" w:hAnsiTheme="majorHAnsi"/>
           <w:sz w:val="28"/>
@@ -5292,7 +5302,7 @@
     </w:p>
     <w:p>
       <w:pPr>
-        <w:spacing w:after="0"/>
+        <w:spacing w:after="0" w:line="276" w:lineRule="auto"/>
         <w:rPr>
           <w:rFonts w:asciiTheme="majorHAnsi" w:hAnsiTheme="majorHAnsi"/>
           <w:sz w:val="28"/>
@@ -5302,7 +5312,7 @@
     </w:p>
     <w:p>
       <w:pPr>
-        <w:spacing w:after="0"/>
+        <w:spacing w:after="0" w:line="276" w:lineRule="auto"/>
         <w:rPr>
           <w:rFonts w:asciiTheme="majorHAnsi" w:hAnsiTheme="majorHAnsi"/>
           <w:sz w:val="28"/>
@@ -5312,7 +5322,7 @@
     </w:p>
     <w:p>
       <w:pPr>
-        <w:spacing w:after="0"/>
+        <w:spacing w:after="0" w:line="276" w:lineRule="auto"/>
         <w:rPr>
           <w:rFonts w:asciiTheme="majorHAnsi" w:hAnsiTheme="majorHAnsi"/>
           <w:sz w:val="28"/>
@@ -5322,7 +5332,7 @@
     </w:p>
     <w:p>
       <w:pPr>
-        <w:spacing w:after="0"/>
+        <w:spacing w:after="0" w:line="276" w:lineRule="auto"/>
         <w:rPr>
           <w:rFonts w:asciiTheme="majorHAnsi" w:hAnsiTheme="majorHAnsi"/>
           <w:sz w:val="28"/>
@@ -5332,7 +5342,7 @@
     </w:p>
     <w:p>
       <w:pPr>
-        <w:spacing w:after="0"/>
+        <w:spacing w:after="0" w:line="276" w:lineRule="auto"/>
         <w:rPr>
           <w:rFonts w:asciiTheme="majorHAnsi" w:hAnsiTheme="majorHAnsi"/>
           <w:sz w:val="28"/>
@@ -5342,7 +5352,7 @@
     </w:p>
     <w:p>
       <w:pPr>
-        <w:spacing w:after="0"/>
+        <w:spacing w:after="0" w:line="276" w:lineRule="auto"/>
         <w:rPr>
           <w:rFonts w:asciiTheme="majorHAnsi" w:hAnsiTheme="majorHAnsi"/>
           <w:sz w:val="28"/>
@@ -5352,7 +5362,7 @@
     </w:p>
     <w:p>
       <w:pPr>
-        <w:spacing w:after="0"/>
+        <w:spacing w:after="0" w:line="276" w:lineRule="auto"/>
         <w:rPr>
           <w:rFonts w:asciiTheme="majorHAnsi" w:hAnsiTheme="majorHAnsi"/>
           <w:sz w:val="28"/>
@@ -5362,7 +5372,7 @@
     </w:p>
     <w:p>
       <w:pPr>
-        <w:spacing w:after="0"/>
+        <w:spacing w:after="0" w:line="276" w:lineRule="auto"/>
         <w:rPr>
           <w:rFonts w:asciiTheme="majorHAnsi" w:hAnsiTheme="majorHAnsi"/>
           <w:sz w:val="28"/>
@@ -5372,7 +5382,7 @@
     </w:p>
     <w:p>
       <w:pPr>
-        <w:spacing w:after="0"/>
+        <w:spacing w:after="0" w:line="276" w:lineRule="auto"/>
         <w:rPr>
           <w:rFonts w:asciiTheme="majorHAnsi" w:hAnsiTheme="majorHAnsi"/>
           <w:sz w:val="28"/>
@@ -5382,7 +5392,7 @@
     </w:p>
     <w:p>
       <w:pPr>
-        <w:spacing w:after="0"/>
+        <w:spacing w:after="0" w:line="276" w:lineRule="auto"/>
         <w:rPr>
           <w:rFonts w:asciiTheme="majorHAnsi" w:hAnsiTheme="majorHAnsi"/>
           <w:sz w:val="28"/>
@@ -5392,7 +5402,7 @@
     </w:p>
     <w:p>
       <w:pPr>
-        <w:spacing w:after="0"/>
+        <w:spacing w:after="0" w:line="276" w:lineRule="auto"/>
         <w:rPr>
           <w:rFonts w:asciiTheme="majorHAnsi" w:hAnsiTheme="majorHAnsi"/>
           <w:sz w:val="28"/>
@@ -5402,7 +5412,7 @@
     </w:p>
     <w:p>
       <w:pPr>
-        <w:spacing w:after="0"/>
+        <w:spacing w:after="0" w:line="276" w:lineRule="auto"/>
         <w:rPr>
           <w:rFonts w:asciiTheme="majorHAnsi" w:hAnsiTheme="majorHAnsi"/>
           <w:sz w:val="28"/>
@@ -5412,7 +5422,7 @@
     </w:p>
     <w:p>
       <w:pPr>
-        <w:spacing w:after="0"/>
+        <w:spacing w:after="0" w:line="276" w:lineRule="auto"/>
         <w:rPr>
           <w:rFonts w:asciiTheme="majorHAnsi" w:hAnsiTheme="majorHAnsi"/>
           <w:sz w:val="28"/>
@@ -5422,7 +5432,7 @@
     </w:p>
     <w:p>
       <w:pPr>
-        <w:spacing w:after="0"/>
+        <w:spacing w:after="0" w:line="276" w:lineRule="auto"/>
         <w:rPr>
           <w:rFonts w:asciiTheme="majorHAnsi" w:hAnsiTheme="majorHAnsi"/>
           <w:sz w:val="28"/>
@@ -5432,7 +5442,7 @@
     </w:p>
     <w:p>
       <w:pPr>
-        <w:spacing w:after="0"/>
+        <w:spacing w:after="0" w:line="276" w:lineRule="auto"/>
         <w:rPr>
           <w:rFonts w:asciiTheme="majorHAnsi" w:hAnsiTheme="majorHAnsi"/>
           <w:sz w:val="28"/>
@@ -5442,6 +5452,7 @@
     </w:p>
     <w:p>
       <w:pPr>
+        <w:spacing w:line="276" w:lineRule="auto"/>
         <w:rPr>
           <w:rFonts w:asciiTheme="majorHAnsi" w:hAnsiTheme="majorHAnsi"/>
           <w:sz w:val="28"/>
@@ -5460,15 +5471,19 @@
     <w:p>
       <w:pPr>
         <w:pStyle w:val="Ttulo1"/>
-      </w:pPr>
-      <w:bookmarkStart w:id="16" w:name="_Toc3757875"/>
+        <w:spacing w:line="276" w:lineRule="auto"/>
+      </w:pPr>
+      <w:bookmarkStart w:id="15" w:name="_Toc3757875"/>
       <w:r>
         <w:lastRenderedPageBreak/>
         <w:t>Pruebas</w:t>
       </w:r>
-      <w:bookmarkEnd w:id="16"/>
-    </w:p>
-    <w:p>
+      <w:bookmarkEnd w:id="15"/>
+    </w:p>
+    <w:p>
+      <w:pPr>
+        <w:spacing w:line="276" w:lineRule="auto"/>
+      </w:pPr>
       <w:r>
         <w:t xml:space="preserve">Documentar las pruebas realizadas a la aplicación. </w:t>
       </w:r>
@@ -5477,6 +5492,9 @@
       </w:r>
     </w:p>
     <w:p>
+      <w:pPr>
+        <w:spacing w:line="276" w:lineRule="auto"/>
+      </w:pPr>
       <w:r>
         <w:t xml:space="preserve">Indicar el número total de pruebas realizadas y cuáles de ellas han sido automatizadas mediante </w:t>
       </w:r>
@@ -5509,6 +5527,9 @@
             <w:tcW w:w="4247" w:type="dxa"/>
           </w:tcPr>
           <w:p>
+            <w:pPr>
+              <w:spacing w:line="276" w:lineRule="auto"/>
+            </w:pPr>
             <w:r>
               <w:t>Resumen</w:t>
             </w:r>
@@ -5520,6 +5541,7 @@
           </w:tcPr>
           <w:p>
             <w:pPr>
+              <w:spacing w:line="276" w:lineRule="auto"/>
               <w:cnfStyle w:val="100000000000" w:firstRow="1" w:lastRow="0" w:firstColumn="0" w:lastColumn="0" w:oddVBand="0" w:evenVBand="0" w:oddHBand="0" w:evenHBand="0" w:firstRowFirstColumn="0" w:firstRowLastColumn="0" w:lastRowFirstColumn="0" w:lastRowLastColumn="0"/>
             </w:pPr>
           </w:p>
@@ -5535,6 +5557,9 @@
             <w:tcW w:w="4247" w:type="dxa"/>
           </w:tcPr>
           <w:p>
+            <w:pPr>
+              <w:spacing w:line="276" w:lineRule="auto"/>
+            </w:pPr>
             <w:r>
               <w:t>Número total de pruebas realizadas</w:t>
             </w:r>
@@ -5546,6 +5571,7 @@
           </w:tcPr>
           <w:p>
             <w:pPr>
+              <w:spacing w:line="276" w:lineRule="auto"/>
               <w:cnfStyle w:val="000000100000" w:firstRow="0" w:lastRow="0" w:firstColumn="0" w:lastColumn="0" w:oddVBand="0" w:evenVBand="0" w:oddHBand="1" w:evenHBand="0" w:firstRowFirstColumn="0" w:firstRowLastColumn="0" w:lastRowFirstColumn="0" w:lastRowLastColumn="0"/>
             </w:pPr>
             <w:r>
@@ -5561,6 +5587,9 @@
             <w:tcW w:w="4247" w:type="dxa"/>
           </w:tcPr>
           <w:p>
+            <w:pPr>
+              <w:spacing w:line="276" w:lineRule="auto"/>
+            </w:pPr>
             <w:r>
               <w:t>Número de pruebas automatizadas</w:t>
             </w:r>
@@ -5572,6 +5601,7 @@
           </w:tcPr>
           <w:p>
             <w:pPr>
+              <w:spacing w:line="276" w:lineRule="auto"/>
               <w:cnfStyle w:val="000000000000" w:firstRow="0" w:lastRow="0" w:firstColumn="0" w:lastColumn="0" w:oddVBand="0" w:evenVBand="0" w:oddHBand="0" w:evenHBand="0" w:firstRowFirstColumn="0" w:firstRowLastColumn="0" w:lastRowFirstColumn="0" w:lastRowLastColumn="0"/>
             </w:pPr>
             <w:r>
@@ -5581,7 +5611,11 @@
         </w:tc>
       </w:tr>
     </w:tbl>
-    <w:p/>
+    <w:p>
+      <w:pPr>
+        <w:spacing w:line="276" w:lineRule="auto"/>
+      </w:pPr>
+    </w:p>
     <w:tbl>
       <w:tblPr>
         <w:tblStyle w:val="Tablaconcuadrcula5oscura-nfasis5"/>
@@ -5609,6 +5643,7 @@
           </w:tcPr>
           <w:p>
             <w:pPr>
+              <w:spacing w:line="276" w:lineRule="auto"/>
               <w:rPr>
                 <w:sz w:val="22"/>
               </w:rPr>
@@ -5633,6 +5668,7 @@
           </w:tcPr>
           <w:p>
             <w:pPr>
+              <w:spacing w:line="276" w:lineRule="auto"/>
               <w:cnfStyle w:val="000000100000" w:firstRow="0" w:lastRow="0" w:firstColumn="0" w:lastColumn="0" w:oddVBand="0" w:evenVBand="0" w:oddHBand="1" w:evenHBand="0" w:firstRowFirstColumn="0" w:firstRowLastColumn="0" w:lastRowFirstColumn="0" w:lastRowLastColumn="0"/>
               <w:rPr>
                 <w:b/>
@@ -5663,6 +5699,7 @@
           </w:tcPr>
           <w:p>
             <w:pPr>
+              <w:spacing w:line="276" w:lineRule="auto"/>
               <w:rPr>
                 <w:sz w:val="22"/>
               </w:rPr>
@@ -5687,6 +5724,7 @@
           </w:tcPr>
           <w:p>
             <w:pPr>
+              <w:spacing w:line="276" w:lineRule="auto"/>
               <w:cnfStyle w:val="000000000000" w:firstRow="0" w:lastRow="0" w:firstColumn="0" w:lastColumn="0" w:oddVBand="0" w:evenVBand="0" w:oddHBand="0" w:evenHBand="0" w:firstRowFirstColumn="0" w:firstRowLastColumn="0" w:lastRowFirstColumn="0" w:lastRowLastColumn="0"/>
               <w:rPr>
                 <w:sz w:val="22"/>
@@ -5732,6 +5770,7 @@
           </w:tcPr>
           <w:p>
             <w:pPr>
+              <w:spacing w:line="276" w:lineRule="auto"/>
               <w:rPr>
                 <w:sz w:val="22"/>
               </w:rPr>
@@ -5756,6 +5795,7 @@
           </w:tcPr>
           <w:p>
             <w:pPr>
+              <w:spacing w:line="276" w:lineRule="auto"/>
               <w:cnfStyle w:val="000000100000" w:firstRow="0" w:lastRow="0" w:firstColumn="0" w:lastColumn="0" w:oddVBand="0" w:evenVBand="0" w:oddHBand="1" w:evenHBand="0" w:firstRowFirstColumn="0" w:firstRowLastColumn="0" w:lastRowFirstColumn="0" w:lastRowLastColumn="0"/>
               <w:rPr>
                 <w:sz w:val="22"/>
@@ -5796,6 +5836,7 @@
           </w:tcPr>
           <w:p>
             <w:pPr>
+              <w:spacing w:line="276" w:lineRule="auto"/>
               <w:rPr>
                 <w:sz w:val="22"/>
               </w:rPr>
@@ -5820,6 +5861,7 @@
           </w:tcPr>
           <w:p>
             <w:pPr>
+              <w:spacing w:line="276" w:lineRule="auto"/>
               <w:cnfStyle w:val="000000000000" w:firstRow="0" w:lastRow="0" w:firstColumn="0" w:lastColumn="0" w:oddVBand="0" w:evenVBand="0" w:oddHBand="0" w:evenHBand="0" w:firstRowFirstColumn="0" w:firstRowLastColumn="0" w:lastRowFirstColumn="0" w:lastRowLastColumn="0"/>
               <w:rPr>
                 <w:sz w:val="22"/>
@@ -5851,6 +5893,7 @@
           </w:tcPr>
           <w:p>
             <w:pPr>
+              <w:spacing w:line="276" w:lineRule="auto"/>
               <w:rPr>
                 <w:sz w:val="22"/>
               </w:rPr>
@@ -5875,6 +5918,7 @@
           </w:tcPr>
           <w:p>
             <w:pPr>
+              <w:spacing w:line="276" w:lineRule="auto"/>
               <w:cnfStyle w:val="000000100000" w:firstRow="0" w:lastRow="0" w:firstColumn="0" w:lastColumn="0" w:oddVBand="0" w:evenVBand="0" w:oddHBand="1" w:evenHBand="0" w:firstRowFirstColumn="0" w:firstRowLastColumn="0" w:lastRowFirstColumn="0" w:lastRowLastColumn="0"/>
               <w:rPr>
                 <w:b/>
@@ -5906,6 +5950,7 @@
           </w:tcPr>
           <w:p>
             <w:pPr>
+              <w:spacing w:line="276" w:lineRule="auto"/>
               <w:rPr>
                 <w:sz w:val="22"/>
               </w:rPr>
@@ -5930,6 +5975,7 @@
           </w:tcPr>
           <w:p>
             <w:pPr>
+              <w:spacing w:line="276" w:lineRule="auto"/>
               <w:cnfStyle w:val="000000000000" w:firstRow="0" w:lastRow="0" w:firstColumn="0" w:lastColumn="0" w:oddVBand="0" w:evenVBand="0" w:oddHBand="0" w:evenHBand="0" w:firstRowFirstColumn="0" w:firstRowLastColumn="0" w:lastRowFirstColumn="0" w:lastRowLastColumn="0"/>
               <w:rPr>
                 <w:color w:val="00B050"/>
@@ -5949,7 +5995,7 @@
     </w:tbl>
     <w:p>
       <w:pPr>
-        <w:spacing w:after="0"/>
+        <w:spacing w:after="0" w:line="276" w:lineRule="auto"/>
         <w:rPr>
           <w:rFonts w:asciiTheme="majorHAnsi" w:hAnsiTheme="majorHAnsi"/>
           <w:sz w:val="28"/>
@@ -5959,7 +6005,7 @@
     </w:p>
     <w:p>
       <w:pPr>
-        <w:spacing w:after="0"/>
+        <w:spacing w:after="0" w:line="276" w:lineRule="auto"/>
         <w:rPr>
           <w:rFonts w:asciiTheme="majorHAnsi" w:hAnsiTheme="majorHAnsi"/>
           <w:sz w:val="28"/>
@@ -5969,7 +6015,7 @@
     </w:p>
     <w:p>
       <w:pPr>
-        <w:spacing w:after="0"/>
+        <w:spacing w:after="0" w:line="276" w:lineRule="auto"/>
         <w:rPr>
           <w:rFonts w:asciiTheme="majorHAnsi" w:hAnsiTheme="majorHAnsi"/>
           <w:sz w:val="28"/>
@@ -5979,7 +6025,7 @@
     </w:p>
     <w:p>
       <w:pPr>
-        <w:spacing w:after="0"/>
+        <w:spacing w:after="0" w:line="276" w:lineRule="auto"/>
         <w:rPr>
           <w:rFonts w:asciiTheme="majorHAnsi" w:hAnsiTheme="majorHAnsi"/>
           <w:sz w:val="28"/>
@@ -5989,7 +6035,7 @@
     </w:p>
     <w:p>
       <w:pPr>
-        <w:spacing w:after="0"/>
+        <w:spacing w:after="0" w:line="276" w:lineRule="auto"/>
         <w:rPr>
           <w:rFonts w:asciiTheme="majorHAnsi" w:hAnsiTheme="majorHAnsi"/>
           <w:sz w:val="28"/>
@@ -5999,7 +6045,7 @@
     </w:p>
     <w:p>
       <w:pPr>
-        <w:spacing w:after="0"/>
+        <w:spacing w:after="0" w:line="276" w:lineRule="auto"/>
         <w:rPr>
           <w:rFonts w:asciiTheme="majorHAnsi" w:hAnsiTheme="majorHAnsi"/>
           <w:sz w:val="28"/>
@@ -6009,7 +6055,7 @@
     </w:p>
     <w:p>
       <w:pPr>
-        <w:spacing w:after="0"/>
+        <w:spacing w:after="0" w:line="276" w:lineRule="auto"/>
         <w:rPr>
           <w:rFonts w:asciiTheme="majorHAnsi" w:hAnsiTheme="majorHAnsi"/>
           <w:sz w:val="28"/>
@@ -6019,7 +6065,7 @@
     </w:p>
     <w:p>
       <w:pPr>
-        <w:spacing w:after="0"/>
+        <w:spacing w:after="0" w:line="276" w:lineRule="auto"/>
         <w:rPr>
           <w:rFonts w:asciiTheme="majorHAnsi" w:hAnsiTheme="majorHAnsi"/>
           <w:sz w:val="28"/>
@@ -6029,7 +6075,7 @@
     </w:p>
     <w:p>
       <w:pPr>
-        <w:spacing w:after="0"/>
+        <w:spacing w:after="0" w:line="276" w:lineRule="auto"/>
         <w:rPr>
           <w:rFonts w:asciiTheme="majorHAnsi" w:hAnsiTheme="majorHAnsi"/>
           <w:sz w:val="28"/>
@@ -6039,7 +6085,7 @@
     </w:p>
     <w:p>
       <w:pPr>
-        <w:spacing w:after="0"/>
+        <w:spacing w:after="0" w:line="276" w:lineRule="auto"/>
         <w:rPr>
           <w:rFonts w:asciiTheme="majorHAnsi" w:hAnsiTheme="majorHAnsi"/>
           <w:sz w:val="28"/>
@@ -6049,7 +6095,7 @@
     </w:p>
     <w:p>
       <w:pPr>
-        <w:spacing w:after="0"/>
+        <w:spacing w:after="0" w:line="276" w:lineRule="auto"/>
         <w:rPr>
           <w:rFonts w:asciiTheme="majorHAnsi" w:hAnsiTheme="majorHAnsi"/>
           <w:sz w:val="28"/>
@@ -6059,7 +6105,7 @@
     </w:p>
     <w:p>
       <w:pPr>
-        <w:spacing w:after="0"/>
+        <w:spacing w:after="0" w:line="276" w:lineRule="auto"/>
         <w:rPr>
           <w:rFonts w:asciiTheme="majorHAnsi" w:hAnsiTheme="majorHAnsi"/>
           <w:sz w:val="28"/>
@@ -6069,7 +6115,7 @@
     </w:p>
     <w:p>
       <w:pPr>
-        <w:spacing w:after="0"/>
+        <w:spacing w:after="0" w:line="276" w:lineRule="auto"/>
         <w:rPr>
           <w:rFonts w:asciiTheme="majorHAnsi" w:hAnsiTheme="majorHAnsi"/>
           <w:sz w:val="28"/>
@@ -6079,7 +6125,7 @@
     </w:p>
     <w:p>
       <w:pPr>
-        <w:spacing w:after="0"/>
+        <w:spacing w:after="0" w:line="276" w:lineRule="auto"/>
         <w:rPr>
           <w:rFonts w:asciiTheme="majorHAnsi" w:hAnsiTheme="majorHAnsi"/>
           <w:sz w:val="28"/>
@@ -6089,7 +6135,7 @@
     </w:p>
     <w:p>
       <w:pPr>
-        <w:spacing w:after="0"/>
+        <w:spacing w:after="0" w:line="276" w:lineRule="auto"/>
         <w:rPr>
           <w:rFonts w:asciiTheme="majorHAnsi" w:hAnsiTheme="majorHAnsi"/>
           <w:sz w:val="28"/>
@@ -6099,6 +6145,7 @@
     </w:p>
     <w:p>
       <w:pPr>
+        <w:spacing w:line="276" w:lineRule="auto"/>
         <w:rPr>
           <w:rFonts w:asciiTheme="majorHAnsi" w:hAnsiTheme="majorHAnsi"/>
           <w:sz w:val="28"/>
@@ -6116,7 +6163,7 @@
     </w:p>
     <w:p>
       <w:pPr>
-        <w:spacing w:after="0"/>
+        <w:spacing w:after="0" w:line="276" w:lineRule="auto"/>
         <w:rPr>
           <w:rFonts w:asciiTheme="majorHAnsi" w:hAnsiTheme="majorHAnsi"/>
           <w:sz w:val="28"/>
@@ -6127,29 +6174,41 @@
     <w:p>
       <w:pPr>
         <w:pStyle w:val="Ttulo1"/>
-      </w:pPr>
-      <w:bookmarkStart w:id="17" w:name="_Toc3757876"/>
+        <w:spacing w:line="276" w:lineRule="auto"/>
+      </w:pPr>
+      <w:bookmarkStart w:id="16" w:name="_Toc3757876"/>
       <w:r>
         <w:t>Manual de usuario</w:t>
       </w:r>
+      <w:bookmarkEnd w:id="16"/>
+    </w:p>
+    <w:p>
+      <w:pPr>
+        <w:spacing w:line="276" w:lineRule="auto"/>
+      </w:pPr>
+    </w:p>
+    <w:p>
+      <w:pPr>
+        <w:pStyle w:val="Ttulo2"/>
+        <w:spacing w:before="0" w:line="276" w:lineRule="auto"/>
+      </w:pPr>
+      <w:bookmarkStart w:id="17" w:name="_Toc3757877"/>
+      <w:proofErr w:type="spellStart"/>
+      <w:r>
+        <w:t>Mashup</w:t>
+      </w:r>
       <w:bookmarkEnd w:id="17"/>
-    </w:p>
-    <w:p/>
-    <w:p>
-      <w:pPr>
-        <w:pStyle w:val="Ttulo2"/>
-        <w:spacing w:before="0"/>
-      </w:pPr>
-      <w:bookmarkStart w:id="18" w:name="_Toc3757877"/>
-      <w:proofErr w:type="spellStart"/>
-      <w:r>
-        <w:t>Mashup</w:t>
-      </w:r>
-      <w:bookmarkEnd w:id="18"/>
       <w:proofErr w:type="spellEnd"/>
     </w:p>
-    <w:p/>
-    <w:p>
+    <w:p>
+      <w:pPr>
+        <w:spacing w:line="276" w:lineRule="auto"/>
+      </w:pPr>
+    </w:p>
+    <w:p>
+      <w:pPr>
+        <w:spacing w:line="276" w:lineRule="auto"/>
+      </w:pPr>
       <w:r>
         <w:t xml:space="preserve">Indique textualmente e </w:t>
       </w:r>
@@ -6172,20 +6231,31 @@
         <w:t>.</w:t>
       </w:r>
     </w:p>
-    <w:p/>
+    <w:p>
+      <w:pPr>
+        <w:spacing w:line="276" w:lineRule="auto"/>
+      </w:pPr>
+    </w:p>
     <w:p>
       <w:pPr>
         <w:pStyle w:val="Ttulo2"/>
-        <w:spacing w:before="0"/>
-      </w:pPr>
-      <w:bookmarkStart w:id="19" w:name="_Toc3757878"/>
+        <w:spacing w:before="0" w:line="276" w:lineRule="auto"/>
+      </w:pPr>
+      <w:bookmarkStart w:id="18" w:name="_Toc3757878"/>
       <w:r>
         <w:t>API REST</w:t>
       </w:r>
-      <w:bookmarkEnd w:id="19"/>
-    </w:p>
-    <w:p/>
-    <w:p>
+      <w:bookmarkEnd w:id="18"/>
+    </w:p>
+    <w:p>
+      <w:pPr>
+        <w:spacing w:line="276" w:lineRule="auto"/>
+      </w:pPr>
+    </w:p>
+    <w:p>
+      <w:pPr>
+        <w:spacing w:line="276" w:lineRule="auto"/>
+      </w:pPr>
       <w:r>
         <w:t>Indique la documentación de la API REST (contrato) implementada</w:t>
       </w:r>
@@ -6203,6 +6273,7 @@
           <w:ilvl w:val="0"/>
           <w:numId w:val="11"/>
         </w:numPr>
+        <w:spacing w:line="276" w:lineRule="auto"/>
       </w:pPr>
       <w:r>
         <w:t>Protocolo de aplic</w:t>
@@ -6218,6 +6289,7 @@
           <w:ilvl w:val="0"/>
           <w:numId w:val="11"/>
         </w:numPr>
+        <w:spacing w:line="276" w:lineRule="auto"/>
       </w:pPr>
       <w:proofErr w:type="spellStart"/>
       <w:r>
@@ -6235,6 +6307,7 @@
           <w:ilvl w:val="0"/>
           <w:numId w:val="11"/>
         </w:numPr>
+        <w:spacing w:line="276" w:lineRule="auto"/>
       </w:pPr>
       <w:r>
         <w:t>Formato empleado para las re</w:t>
@@ -6250,6 +6323,7 @@
           <w:ilvl w:val="0"/>
           <w:numId w:val="11"/>
         </w:numPr>
+        <w:spacing w:line="276" w:lineRule="auto"/>
       </w:pPr>
       <w:r>
         <w:t>Códigos de estado emple</w:t>
@@ -6265,20 +6339,23 @@
           <w:ilvl w:val="0"/>
           <w:numId w:val="11"/>
         </w:numPr>
+        <w:spacing w:line="276" w:lineRule="auto"/>
       </w:pPr>
       <w:r>
         <w:t>Ejemplos de uso.</w:t>
       </w:r>
     </w:p>
-    <w:p/>
-    <w:p>
+    <w:p>
+      <w:pPr>
+        <w:spacing w:line="276" w:lineRule="auto"/>
+      </w:pPr>
       <w:r>
         <w:t>Está información también debe facilitarse en formato HTML como parte de la aplicación.</w:t>
       </w:r>
     </w:p>
     <w:p>
       <w:pPr>
-        <w:spacing w:after="0"/>
+        <w:spacing w:after="0" w:line="276" w:lineRule="auto"/>
         <w:rPr>
           <w:rFonts w:asciiTheme="majorHAnsi" w:hAnsiTheme="majorHAnsi"/>
           <w:sz w:val="28"/>
@@ -6286,9 +6363,267 @@
         </w:rPr>
       </w:pPr>
     </w:p>
-    <w:p>
-      <w:pPr>
-        <w:spacing w:after="0"/>
+    <w:tbl>
+      <w:tblPr>
+        <w:tblStyle w:val="Tablaconcuadrcula5oscura-nfasis5"/>
+        <w:tblW w:w="0" w:type="auto"/>
+        <w:tblLook w:val="0480" w:firstRow="0" w:lastRow="0" w:firstColumn="1" w:lastColumn="0" w:noHBand="0" w:noVBand="1"/>
+      </w:tblPr>
+      <w:tblGrid>
+        <w:gridCol w:w="1689"/>
+        <w:gridCol w:w="3061"/>
+        <w:gridCol w:w="3744"/>
+      </w:tblGrid>
+      <w:tr>
+        <w:trPr>
+          <w:cnfStyle w:val="000000100000" w:firstRow="0" w:lastRow="0" w:firstColumn="0" w:lastColumn="0" w:oddVBand="0" w:evenVBand="0" w:oddHBand="1" w:evenHBand="0" w:firstRowFirstColumn="0" w:firstRowLastColumn="0" w:lastRowFirstColumn="0" w:lastRowLastColumn="0"/>
+        </w:trPr>
+        <w:tc>
+          <w:tcPr>
+            <w:cnfStyle w:val="001000000000" w:firstRow="0" w:lastRow="0" w:firstColumn="1" w:lastColumn="0" w:oddVBand="0" w:evenVBand="0" w:oddHBand="0" w:evenHBand="0" w:firstRowFirstColumn="0" w:firstRowLastColumn="0" w:lastRowFirstColumn="0" w:lastRowLastColumn="0"/>
+            <w:tcW w:w="1689" w:type="dxa"/>
+            <w:tcMar>
+              <w:top w:w="85" w:type="dxa"/>
+              <w:left w:w="142" w:type="dxa"/>
+              <w:bottom w:w="85" w:type="dxa"/>
+              <w:right w:w="142" w:type="dxa"/>
+            </w:tcMar>
+          </w:tcPr>
+          <w:p>
+            <w:pPr>
+              <w:spacing w:line="276" w:lineRule="auto"/>
+              <w:rPr>
+                <w:sz w:val="22"/>
+              </w:rPr>
+            </w:pPr>
+            <w:r>
+              <w:rPr>
+                <w:sz w:val="22"/>
+              </w:rPr>
+              <w:t>GET</w:t>
+            </w:r>
+          </w:p>
+        </w:tc>
+        <w:tc>
+          <w:tcPr>
+            <w:tcW w:w="3061" w:type="dxa"/>
+          </w:tcPr>
+          <w:p>
+            <w:pPr>
+              <w:spacing w:line="276" w:lineRule="auto"/>
+              <w:cnfStyle w:val="000000100000" w:firstRow="0" w:lastRow="0" w:firstColumn="0" w:lastColumn="0" w:oddVBand="0" w:evenVBand="0" w:oddHBand="1" w:evenHBand="0" w:firstRowFirstColumn="0" w:firstRowLastColumn="0" w:lastRowFirstColumn="0" w:lastRowLastColumn="0"/>
+              <w:rPr>
+                <w:b/>
+                <w:sz w:val="22"/>
+              </w:rPr>
+            </w:pPr>
+            <w:r>
+              <w:rPr>
+                <w:b/>
+                <w:sz w:val="22"/>
+              </w:rPr>
+              <w:t>/</w:t>
+            </w:r>
+            <w:proofErr w:type="spellStart"/>
+            <w:r>
+              <w:rPr>
+                <w:b/>
+                <w:sz w:val="22"/>
+              </w:rPr>
+              <w:t>photos</w:t>
+            </w:r>
+            <w:proofErr w:type="spellEnd"/>
+          </w:p>
+        </w:tc>
+        <w:tc>
+          <w:tcPr>
+            <w:tcW w:w="3744" w:type="dxa"/>
+            <w:tcMar>
+              <w:top w:w="85" w:type="dxa"/>
+              <w:left w:w="142" w:type="dxa"/>
+              <w:bottom w:w="85" w:type="dxa"/>
+              <w:right w:w="142" w:type="dxa"/>
+            </w:tcMar>
+          </w:tcPr>
+          <w:p>
+            <w:pPr>
+              <w:spacing w:line="276" w:lineRule="auto"/>
+              <w:cnfStyle w:val="000000100000" w:firstRow="0" w:lastRow="0" w:firstColumn="0" w:lastColumn="0" w:oddVBand="0" w:evenVBand="0" w:oddHBand="1" w:evenHBand="0" w:firstRowFirstColumn="0" w:firstRowLastColumn="0" w:lastRowFirstColumn="0" w:lastRowLastColumn="0"/>
+              <w:rPr>
+                <w:sz w:val="22"/>
+              </w:rPr>
+            </w:pPr>
+            <w:r>
+              <w:rPr>
+                <w:sz w:val="22"/>
+              </w:rPr>
+              <w:t>Devuelve todas las fotos que coinciden con el tema buscado.</w:t>
+            </w:r>
+          </w:p>
+        </w:tc>
+      </w:tr>
+      <w:tr>
+        <w:tc>
+          <w:tcPr>
+            <w:cnfStyle w:val="001000000000" w:firstRow="0" w:lastRow="0" w:firstColumn="1" w:lastColumn="0" w:oddVBand="0" w:evenVBand="0" w:oddHBand="0" w:evenHBand="0" w:firstRowFirstColumn="0" w:firstRowLastColumn="0" w:lastRowFirstColumn="0" w:lastRowLastColumn="0"/>
+            <w:tcW w:w="1689" w:type="dxa"/>
+            <w:tcMar>
+              <w:top w:w="85" w:type="dxa"/>
+              <w:left w:w="142" w:type="dxa"/>
+              <w:bottom w:w="85" w:type="dxa"/>
+              <w:right w:w="142" w:type="dxa"/>
+            </w:tcMar>
+          </w:tcPr>
+          <w:p>
+            <w:pPr>
+              <w:spacing w:line="276" w:lineRule="auto"/>
+              <w:rPr>
+                <w:sz w:val="22"/>
+              </w:rPr>
+            </w:pPr>
+            <w:r>
+              <w:rPr>
+                <w:sz w:val="22"/>
+              </w:rPr>
+              <w:t>GET</w:t>
+            </w:r>
+          </w:p>
+        </w:tc>
+        <w:tc>
+          <w:tcPr>
+            <w:tcW w:w="3061" w:type="dxa"/>
+          </w:tcPr>
+          <w:p>
+            <w:pPr>
+              <w:spacing w:line="276" w:lineRule="auto"/>
+              <w:cnfStyle w:val="000000000000" w:firstRow="0" w:lastRow="0" w:firstColumn="0" w:lastColumn="0" w:oddVBand="0" w:evenVBand="0" w:oddHBand="0" w:evenHBand="0" w:firstRowFirstColumn="0" w:firstRowLastColumn="0" w:lastRowFirstColumn="0" w:lastRowLastColumn="0"/>
+              <w:rPr>
+                <w:b/>
+                <w:sz w:val="22"/>
+              </w:rPr>
+            </w:pPr>
+            <w:r>
+              <w:rPr>
+                <w:b/>
+                <w:sz w:val="22"/>
+              </w:rPr>
+              <w:t>/</w:t>
+            </w:r>
+            <w:proofErr w:type="spellStart"/>
+            <w:r>
+              <w:rPr>
+                <w:b/>
+                <w:sz w:val="22"/>
+              </w:rPr>
+              <w:t>stats</w:t>
+            </w:r>
+            <w:proofErr w:type="spellEnd"/>
+          </w:p>
+        </w:tc>
+        <w:tc>
+          <w:tcPr>
+            <w:tcW w:w="3744" w:type="dxa"/>
+            <w:tcMar>
+              <w:top w:w="85" w:type="dxa"/>
+              <w:left w:w="142" w:type="dxa"/>
+              <w:bottom w:w="85" w:type="dxa"/>
+              <w:right w:w="142" w:type="dxa"/>
+            </w:tcMar>
+          </w:tcPr>
+          <w:p>
+            <w:pPr>
+              <w:spacing w:line="276" w:lineRule="auto"/>
+              <w:cnfStyle w:val="000000000000" w:firstRow="0" w:lastRow="0" w:firstColumn="0" w:lastColumn="0" w:oddVBand="0" w:evenVBand="0" w:oddHBand="0" w:evenHBand="0" w:firstRowFirstColumn="0" w:firstRowLastColumn="0" w:lastRowFirstColumn="0" w:lastRowLastColumn="0"/>
+              <w:rPr>
+                <w:sz w:val="22"/>
+              </w:rPr>
+            </w:pPr>
+            <w:r>
+              <w:rPr>
+                <w:sz w:val="22"/>
+              </w:rPr>
+              <w:t>Devuelve las estadísticas de las publicaciones realizadas en cada plataforma.</w:t>
+            </w:r>
+          </w:p>
+        </w:tc>
+      </w:tr>
+      <w:tr>
+        <w:trPr>
+          <w:cnfStyle w:val="000000100000" w:firstRow="0" w:lastRow="0" w:firstColumn="0" w:lastColumn="0" w:oddVBand="0" w:evenVBand="0" w:oddHBand="1" w:evenHBand="0" w:firstRowFirstColumn="0" w:firstRowLastColumn="0" w:lastRowFirstColumn="0" w:lastRowLastColumn="0"/>
+        </w:trPr>
+        <w:tc>
+          <w:tcPr>
+            <w:cnfStyle w:val="001000000000" w:firstRow="0" w:lastRow="0" w:firstColumn="1" w:lastColumn="0" w:oddVBand="0" w:evenVBand="0" w:oddHBand="0" w:evenHBand="0" w:firstRowFirstColumn="0" w:firstRowLastColumn="0" w:lastRowFirstColumn="0" w:lastRowLastColumn="0"/>
+            <w:tcW w:w="1689" w:type="dxa"/>
+            <w:tcMar>
+              <w:top w:w="85" w:type="dxa"/>
+              <w:left w:w="142" w:type="dxa"/>
+              <w:bottom w:w="85" w:type="dxa"/>
+              <w:right w:w="142" w:type="dxa"/>
+            </w:tcMar>
+          </w:tcPr>
+          <w:p>
+            <w:pPr>
+              <w:spacing w:line="276" w:lineRule="auto"/>
+              <w:rPr>
+                <w:sz w:val="22"/>
+              </w:rPr>
+            </w:pPr>
+            <w:r>
+              <w:rPr>
+                <w:sz w:val="22"/>
+              </w:rPr>
+              <w:t>POST</w:t>
+            </w:r>
+          </w:p>
+        </w:tc>
+        <w:tc>
+          <w:tcPr>
+            <w:tcW w:w="3061" w:type="dxa"/>
+          </w:tcPr>
+          <w:p>
+            <w:pPr>
+              <w:spacing w:line="276" w:lineRule="auto"/>
+              <w:cnfStyle w:val="000000100000" w:firstRow="0" w:lastRow="0" w:firstColumn="0" w:lastColumn="0" w:oddVBand="0" w:evenVBand="0" w:oddHBand="1" w:evenHBand="0" w:firstRowFirstColumn="0" w:firstRowLastColumn="0" w:lastRowFirstColumn="0" w:lastRowLastColumn="0"/>
+              <w:rPr>
+                <w:sz w:val="22"/>
+              </w:rPr>
+            </w:pPr>
+            <w:bookmarkStart w:id="19" w:name="_GoBack"/>
+            <w:bookmarkEnd w:id="19"/>
+          </w:p>
+        </w:tc>
+        <w:tc>
+          <w:tcPr>
+            <w:tcW w:w="3744" w:type="dxa"/>
+            <w:tcMar>
+              <w:top w:w="85" w:type="dxa"/>
+              <w:left w:w="142" w:type="dxa"/>
+              <w:bottom w:w="85" w:type="dxa"/>
+              <w:right w:w="142" w:type="dxa"/>
+            </w:tcMar>
+          </w:tcPr>
+          <w:p>
+            <w:pPr>
+              <w:spacing w:line="276" w:lineRule="auto"/>
+              <w:cnfStyle w:val="000000100000" w:firstRow="0" w:lastRow="0" w:firstColumn="0" w:lastColumn="0" w:oddVBand="0" w:evenVBand="0" w:oddHBand="1" w:evenHBand="0" w:firstRowFirstColumn="0" w:firstRowLastColumn="0" w:lastRowFirstColumn="0" w:lastRowLastColumn="0"/>
+              <w:rPr>
+                <w:sz w:val="22"/>
+              </w:rPr>
+            </w:pPr>
+            <w:r>
+              <w:rPr>
+                <w:sz w:val="22"/>
+              </w:rPr>
+              <w:t>.</w:t>
+            </w:r>
+          </w:p>
+        </w:tc>
+      </w:tr>
+    </w:tbl>
+    <w:p>
+      <w:pPr>
+        <w:spacing w:after="0" w:line="276" w:lineRule="auto"/>
         <w:rPr>
           <w:rFonts w:asciiTheme="majorHAnsi" w:hAnsiTheme="majorHAnsi"/>
           <w:sz w:val="28"/>
@@ -6298,7 +6633,7 @@
     </w:p>
     <w:p>
       <w:pPr>
-        <w:spacing w:after="0"/>
+        <w:spacing w:after="0" w:line="276" w:lineRule="auto"/>
         <w:rPr>
           <w:rFonts w:asciiTheme="majorHAnsi" w:hAnsiTheme="majorHAnsi"/>
           <w:sz w:val="28"/>
@@ -6308,7 +6643,7 @@
     </w:p>
     <w:p>
       <w:pPr>
-        <w:spacing w:after="0"/>
+        <w:spacing w:after="0" w:line="276" w:lineRule="auto"/>
         <w:rPr>
           <w:rFonts w:asciiTheme="majorHAnsi" w:hAnsiTheme="majorHAnsi"/>
           <w:sz w:val="28"/>
@@ -6318,7 +6653,7 @@
     </w:p>
     <w:p>
       <w:pPr>
-        <w:spacing w:after="0"/>
+        <w:spacing w:after="0" w:line="276" w:lineRule="auto"/>
         <w:rPr>
           <w:rFonts w:asciiTheme="majorHAnsi" w:hAnsiTheme="majorHAnsi"/>
           <w:sz w:val="28"/>
@@ -6328,7 +6663,7 @@
     </w:p>
     <w:p>
       <w:pPr>
-        <w:spacing w:after="0"/>
+        <w:spacing w:after="0" w:line="276" w:lineRule="auto"/>
         <w:rPr>
           <w:rFonts w:asciiTheme="majorHAnsi" w:hAnsiTheme="majorHAnsi"/>
           <w:sz w:val="28"/>
@@ -6338,7 +6673,7 @@
     </w:p>
     <w:p>
       <w:pPr>
-        <w:spacing w:after="0"/>
+        <w:spacing w:after="0" w:line="276" w:lineRule="auto"/>
         <w:rPr>
           <w:rFonts w:asciiTheme="majorHAnsi" w:hAnsiTheme="majorHAnsi"/>
           <w:sz w:val="28"/>
@@ -6348,74 +6683,7 @@
     </w:p>
     <w:p>
       <w:pPr>
-        <w:spacing w:after="0"/>
-        <w:rPr>
-          <w:rFonts w:asciiTheme="majorHAnsi" w:hAnsiTheme="majorHAnsi"/>
-          <w:sz w:val="28"/>
-          <w:szCs w:val="28"/>
-        </w:rPr>
-      </w:pPr>
-    </w:p>
-    <w:p>
-      <w:pPr>
-        <w:spacing w:after="0"/>
-        <w:rPr>
-          <w:rFonts w:asciiTheme="majorHAnsi" w:hAnsiTheme="majorHAnsi"/>
-          <w:sz w:val="28"/>
-          <w:szCs w:val="28"/>
-        </w:rPr>
-      </w:pPr>
-    </w:p>
-    <w:p>
-      <w:pPr>
-        <w:spacing w:after="0"/>
-        <w:rPr>
-          <w:rFonts w:asciiTheme="majorHAnsi" w:hAnsiTheme="majorHAnsi"/>
-          <w:sz w:val="28"/>
-          <w:szCs w:val="28"/>
-        </w:rPr>
-      </w:pPr>
-    </w:p>
-    <w:p>
-      <w:pPr>
-        <w:spacing w:after="0"/>
-        <w:rPr>
-          <w:rFonts w:asciiTheme="majorHAnsi" w:hAnsiTheme="majorHAnsi"/>
-          <w:sz w:val="28"/>
-          <w:szCs w:val="28"/>
-        </w:rPr>
-      </w:pPr>
-    </w:p>
-    <w:p>
-      <w:pPr>
-        <w:spacing w:after="0"/>
-        <w:rPr>
-          <w:rFonts w:asciiTheme="majorHAnsi" w:hAnsiTheme="majorHAnsi"/>
-          <w:sz w:val="28"/>
-          <w:szCs w:val="28"/>
-        </w:rPr>
-      </w:pPr>
-    </w:p>
-    <w:p>
-      <w:pPr>
-        <w:rPr>
-          <w:rFonts w:asciiTheme="majorHAnsi" w:hAnsiTheme="majorHAnsi"/>
-          <w:sz w:val="28"/>
-          <w:szCs w:val="28"/>
-        </w:rPr>
-      </w:pPr>
-      <w:r>
-        <w:rPr>
-          <w:rFonts w:asciiTheme="majorHAnsi" w:hAnsiTheme="majorHAnsi"/>
-          <w:sz w:val="28"/>
-          <w:szCs w:val="28"/>
-        </w:rPr>
-        <w:br w:type="page"/>
-      </w:r>
-    </w:p>
-    <w:p>
-      <w:pPr>
-        <w:spacing w:after="0"/>
+        <w:spacing w:after="0" w:line="276" w:lineRule="auto"/>
         <w:rPr>
           <w:rFonts w:asciiTheme="majorHAnsi" w:hAnsiTheme="majorHAnsi"/>
           <w:sz w:val="28"/>
@@ -6430,18 +6698,24 @@
           <w:ilvl w:val="0"/>
           <w:numId w:val="0"/>
         </w:numPr>
+        <w:spacing w:line="276" w:lineRule="auto"/>
         <w:ind w:left="432" w:hanging="432"/>
       </w:pPr>
       <w:bookmarkStart w:id="20" w:name="_Toc3757879"/>
       <w:r>
+        <w:lastRenderedPageBreak/>
         <w:t>Referencias</w:t>
       </w:r>
       <w:bookmarkEnd w:id="20"/>
     </w:p>
-    <w:p/>
-    <w:p>
-      <w:pPr>
-        <w:spacing w:after="0"/>
+    <w:p>
+      <w:pPr>
+        <w:spacing w:line="276" w:lineRule="auto"/>
+      </w:pPr>
+    </w:p>
+    <w:p>
+      <w:pPr>
+        <w:spacing w:after="0" w:line="276" w:lineRule="auto"/>
       </w:pPr>
       <w:r>
         <w:t xml:space="preserve">[1] </w:t>
@@ -6469,12 +6743,12 @@
     </w:p>
     <w:p>
       <w:pPr>
-        <w:spacing w:after="0"/>
-      </w:pPr>
-    </w:p>
-    <w:p>
-      <w:pPr>
-        <w:spacing w:after="0"/>
+        <w:spacing w:after="0" w:line="276" w:lineRule="auto"/>
+      </w:pPr>
+    </w:p>
+    <w:p>
+      <w:pPr>
+        <w:spacing w:after="0" w:line="276" w:lineRule="auto"/>
         <w:rPr>
           <w:lang w:val="en-US"/>
         </w:rPr>
@@ -6516,6 +6790,7 @@
     </w:p>
     <w:p>
       <w:pPr>
+        <w:spacing w:line="276" w:lineRule="auto"/>
         <w:rPr>
           <w:lang w:val="en-US"/>
         </w:rPr>
@@ -6523,7 +6798,7 @@
     </w:p>
     <w:p>
       <w:pPr>
-        <w:spacing w:after="0"/>
+        <w:spacing w:after="0" w:line="276" w:lineRule="auto"/>
         <w:rPr>
           <w:rFonts w:asciiTheme="majorHAnsi" w:hAnsiTheme="majorHAnsi"/>
           <w:sz w:val="28"/>
@@ -7897,7 +8172,7 @@
       </w:pPr>
     </w:pPrDefault>
   </w:docDefaults>
-  <w:latentStyles w:defLockedState="0" w:defUIPriority="99" w:defSemiHidden="0" w:defUnhideWhenUsed="0" w:defQFormat="0" w:count="375">
+  <w:latentStyles w:defLockedState="0" w:defUIPriority="99" w:defSemiHidden="0" w:defUnhideWhenUsed="0" w:defQFormat="0" w:count="376">
     <w:lsdException w:name="Normal" w:uiPriority="0" w:qFormat="1"/>
     <w:lsdException w:name="heading 1" w:uiPriority="9" w:qFormat="1"/>
     <w:lsdException w:name="heading 2" w:semiHidden="1" w:uiPriority="9" w:unhideWhenUsed="1" w:qFormat="1"/>
@@ -8003,7 +8278,6 @@
     <w:lsdException w:name="HTML Sample" w:semiHidden="1" w:unhideWhenUsed="1"/>
     <w:lsdException w:name="HTML Typewriter" w:semiHidden="1" w:unhideWhenUsed="1"/>
     <w:lsdException w:name="HTML Variable" w:semiHidden="1" w:unhideWhenUsed="1"/>
-    <w:lsdException w:name="Normal Table" w:semiHidden="1" w:unhideWhenUsed="1"/>
     <w:lsdException w:name="annotation subject" w:semiHidden="1" w:unhideWhenUsed="1"/>
     <w:lsdException w:name="No List" w:semiHidden="1" w:unhideWhenUsed="1"/>
     <w:lsdException w:name="Outline List 1" w:semiHidden="1" w:unhideWhenUsed="1"/>
@@ -8050,10 +8324,8 @@
     <w:lsdException w:name="Table Subtle 2" w:semiHidden="1" w:unhideWhenUsed="1"/>
     <w:lsdException w:name="Table Web 1" w:semiHidden="1" w:unhideWhenUsed="1"/>
     <w:lsdException w:name="Table Web 2" w:semiHidden="1" w:unhideWhenUsed="1"/>
-    <w:lsdException w:name="Table Web 3" w:semiHidden="1" w:unhideWhenUsed="1"/>
     <w:lsdException w:name="Balloon Text" w:semiHidden="1" w:unhideWhenUsed="1"/>
     <w:lsdException w:name="Table Grid" w:uiPriority="39"/>
-    <w:lsdException w:name="Table Theme" w:semiHidden="1" w:unhideWhenUsed="1"/>
     <w:lsdException w:name="Placeholder Text" w:semiHidden="1"/>
     <w:lsdException w:name="No Spacing" w:uiPriority="1" w:qFormat="1"/>
     <w:lsdException w:name="Light Shading" w:uiPriority="60"/>
@@ -8273,6 +8545,7 @@
     <w:lsdException w:name="Smart Hyperlink" w:semiHidden="1" w:unhideWhenUsed="1"/>
     <w:lsdException w:name="Hashtag" w:semiHidden="1" w:unhideWhenUsed="1"/>
     <w:lsdException w:name="Unresolved Mention" w:semiHidden="1" w:unhideWhenUsed="1"/>
+    <w:lsdException w:name="Smart Link" w:semiHidden="1" w:unhideWhenUsed="1"/>
   </w:latentStyles>
   <w:style w:type="paragraph" w:default="1" w:styleId="Normal">
     <w:name w:val="Normal"/>
@@ -9527,7 +9800,7 @@
 </file>
 
 <file path=customXml/itemProps1.xml><?xml version="1.0" encoding="utf-8"?>
-<ds:datastoreItem xmlns:ds="http://schemas.openxmlformats.org/officeDocument/2006/customXml" ds:itemID="{603E6DAF-2576-4D33-B39B-956A2F2B4797}">
+<ds:datastoreItem xmlns:ds="http://schemas.openxmlformats.org/officeDocument/2006/customXml" ds:itemID="{C5DD28BC-3CDD-4E4F-A654-E55445E244FB}">
   <ds:schemaRefs>
     <ds:schemaRef ds:uri="http://schemas.openxmlformats.org/officeDocument/2006/bibliography"/>
   </ds:schemaRefs>

</xml_diff>

<commit_message>
API done a falta de POST
</commit_message>
<xml_diff>
--- a/.Entregable/JTC - 1º Entregable - DAPP.docx
+++ b/.Entregable/JTC - 1º Entregable - DAPP.docx
@@ -6213,10 +6213,6 @@
         <w:t xml:space="preserve">Indique textualmente e </w:t>
       </w:r>
       <w:r>
-        <w:rPr>
-          <w:b/>
-          <w:u w:val="single"/>
-        </w:rPr>
         <w:t>incluyendo capturas de pantalla</w:t>
       </w:r>
       <w:r>
@@ -6230,22 +6226,19 @@
       <w:r>
         <w:t>.</w:t>
       </w:r>
-    </w:p>
-    <w:p>
-      <w:pPr>
-        <w:spacing w:line="276" w:lineRule="auto"/>
-      </w:pPr>
+      <w:bookmarkStart w:id="18" w:name="_GoBack"/>
+      <w:bookmarkEnd w:id="18"/>
     </w:p>
     <w:p>
       <w:pPr>
         <w:pStyle w:val="Ttulo2"/>
         <w:spacing w:before="0" w:line="276" w:lineRule="auto"/>
       </w:pPr>
-      <w:bookmarkStart w:id="18" w:name="_Toc3757878"/>
+      <w:bookmarkStart w:id="19" w:name="_Toc3757878"/>
       <w:r>
         <w:t>API REST</w:t>
       </w:r>
-      <w:bookmarkEnd w:id="18"/>
+      <w:bookmarkEnd w:id="19"/>
     </w:p>
     <w:p>
       <w:pPr>
@@ -6415,6 +6408,7 @@
               <w:rPr>
                 <w:b/>
                 <w:sz w:val="22"/>
+                <w:vertAlign w:val="superscript"/>
               </w:rPr>
             </w:pPr>
             <w:r>
@@ -6430,9 +6424,16 @@
                 <w:b/>
                 <w:sz w:val="22"/>
               </w:rPr>
-              <w:t>photos</w:t>
+              <w:t>search?query</w:t>
             </w:r>
             <w:proofErr w:type="spellEnd"/>
+            <w:r>
+              <w:rPr>
+                <w:b/>
+                <w:sz w:val="22"/>
+              </w:rPr>
+              <w:t>={q}</w:t>
+            </w:r>
           </w:p>
         </w:tc>
         <w:tc>
@@ -6589,8 +6590,6 @@
                 <w:sz w:val="22"/>
               </w:rPr>
             </w:pPr>
-            <w:bookmarkStart w:id="19" w:name="_GoBack"/>
-            <w:bookmarkEnd w:id="19"/>
           </w:p>
         </w:tc>
         <w:tc>
@@ -6611,12 +6610,6 @@
                 <w:sz w:val="22"/>
               </w:rPr>
             </w:pPr>
-            <w:r>
-              <w:rPr>
-                <w:sz w:val="22"/>
-              </w:rPr>
-              <w:t>.</w:t>
-            </w:r>
           </w:p>
         </w:tc>
       </w:tr>
@@ -6703,21 +6696,21 @@
       </w:pPr>
       <w:bookmarkStart w:id="20" w:name="_Toc3757879"/>
       <w:r>
+        <w:t>Referencias</w:t>
+      </w:r>
+      <w:bookmarkEnd w:id="20"/>
+    </w:p>
+    <w:p>
+      <w:pPr>
+        <w:spacing w:line="276" w:lineRule="auto"/>
+      </w:pPr>
+    </w:p>
+    <w:p>
+      <w:pPr>
+        <w:spacing w:after="0" w:line="276" w:lineRule="auto"/>
+      </w:pPr>
+      <w:r>
         <w:lastRenderedPageBreak/>
-        <w:t>Referencias</w:t>
-      </w:r>
-      <w:bookmarkEnd w:id="20"/>
-    </w:p>
-    <w:p>
-      <w:pPr>
-        <w:spacing w:line="276" w:lineRule="auto"/>
-      </w:pPr>
-    </w:p>
-    <w:p>
-      <w:pPr>
-        <w:spacing w:after="0" w:line="276" w:lineRule="auto"/>
-      </w:pPr>
-      <w:r>
         <w:t xml:space="preserve">[1] </w:t>
       </w:r>
       <w:r>
@@ -8278,6 +8271,7 @@
     <w:lsdException w:name="HTML Sample" w:semiHidden="1" w:unhideWhenUsed="1"/>
     <w:lsdException w:name="HTML Typewriter" w:semiHidden="1" w:unhideWhenUsed="1"/>
     <w:lsdException w:name="HTML Variable" w:semiHidden="1" w:unhideWhenUsed="1"/>
+    <w:lsdException w:name="Normal Table" w:semiHidden="1" w:unhideWhenUsed="1"/>
     <w:lsdException w:name="annotation subject" w:semiHidden="1" w:unhideWhenUsed="1"/>
     <w:lsdException w:name="No List" w:semiHidden="1" w:unhideWhenUsed="1"/>
     <w:lsdException w:name="Outline List 1" w:semiHidden="1" w:unhideWhenUsed="1"/>
@@ -8324,8 +8318,10 @@
     <w:lsdException w:name="Table Subtle 2" w:semiHidden="1" w:unhideWhenUsed="1"/>
     <w:lsdException w:name="Table Web 1" w:semiHidden="1" w:unhideWhenUsed="1"/>
     <w:lsdException w:name="Table Web 2" w:semiHidden="1" w:unhideWhenUsed="1"/>
+    <w:lsdException w:name="Table Web 3" w:semiHidden="1" w:unhideWhenUsed="1"/>
     <w:lsdException w:name="Balloon Text" w:semiHidden="1" w:unhideWhenUsed="1"/>
     <w:lsdException w:name="Table Grid" w:uiPriority="39"/>
+    <w:lsdException w:name="Table Theme" w:semiHidden="1" w:unhideWhenUsed="1"/>
     <w:lsdException w:name="Placeholder Text" w:semiHidden="1"/>
     <w:lsdException w:name="No Spacing" w:uiPriority="1" w:qFormat="1"/>
     <w:lsdException w:name="Light Shading" w:uiPriority="60"/>
@@ -9800,7 +9796,7 @@
 </file>
 
 <file path=customXml/itemProps1.xml><?xml version="1.0" encoding="utf-8"?>
-<ds:datastoreItem xmlns:ds="http://schemas.openxmlformats.org/officeDocument/2006/customXml" ds:itemID="{C5DD28BC-3CDD-4E4F-A654-E55445E244FB}">
+<ds:datastoreItem xmlns:ds="http://schemas.openxmlformats.org/officeDocument/2006/customXml" ds:itemID="{55EACF79-FF36-4261-91D7-7B6B8E54A141}">
   <ds:schemaRefs>
     <ds:schemaRef ds:uri="http://schemas.openxmlformats.org/officeDocument/2006/bibliography"/>
   </ds:schemaRefs>

</xml_diff>

<commit_message>
Publicados los diagramas de secuencia MVC
</commit_message>
<xml_diff>
--- a/.Entregable/JTC - 1º Entregable - DAPP.docx
+++ b/.Entregable/JTC - 1º Entregable - DAPP.docx
@@ -4306,9 +4306,7 @@
       <w:r>
         <w:t>Vista de las estadísticas</w:t>
       </w:r>
-      <w:bookmarkStart w:id="8" w:name="_GoBack"/>
       <w:bookmarkEnd w:id="7"/>
-      <w:bookmarkEnd w:id="8"/>
     </w:p>
     <w:p>
       <w:r>
@@ -4415,12 +4413,12 @@
       <w:pPr>
         <w:pStyle w:val="Ttulo1"/>
       </w:pPr>
-      <w:bookmarkStart w:id="9" w:name="_Toc3757868"/>
+      <w:bookmarkStart w:id="8" w:name="_Toc3757868"/>
       <w:r>
         <w:lastRenderedPageBreak/>
         <w:t>Arquitectura</w:t>
       </w:r>
-      <w:bookmarkEnd w:id="9"/>
+      <w:bookmarkEnd w:id="8"/>
     </w:p>
     <w:p/>
     <w:p>
@@ -4428,11 +4426,11 @@
         <w:pStyle w:val="Ttulo2"/>
         <w:spacing w:before="0"/>
       </w:pPr>
-      <w:bookmarkStart w:id="10" w:name="_Toc3757869"/>
+      <w:bookmarkStart w:id="9" w:name="_Toc3757869"/>
       <w:r>
         <w:t>Diagrama de componentes</w:t>
       </w:r>
-      <w:bookmarkEnd w:id="10"/>
+      <w:bookmarkEnd w:id="9"/>
     </w:p>
     <w:p>
       <w:pPr>
@@ -4517,11 +4515,11 @@
         <w:pStyle w:val="Ttulo2"/>
         <w:spacing w:before="0"/>
       </w:pPr>
-      <w:bookmarkStart w:id="11" w:name="_Toc3757870"/>
+      <w:bookmarkStart w:id="10" w:name="_Toc3757870"/>
       <w:r>
         <w:t>Diagrama de despliegue</w:t>
       </w:r>
-      <w:bookmarkEnd w:id="11"/>
+      <w:bookmarkEnd w:id="10"/>
     </w:p>
     <w:p/>
     <w:p>
@@ -4584,11 +4582,11 @@
       <w:pPr>
         <w:pStyle w:val="Ttulo2"/>
       </w:pPr>
-      <w:bookmarkStart w:id="12" w:name="_Toc3757871"/>
+      <w:bookmarkStart w:id="11" w:name="_Toc3757871"/>
       <w:r>
         <w:t>Diagrama de secuencia de alto nivel</w:t>
       </w:r>
-      <w:bookmarkEnd w:id="12"/>
+      <w:bookmarkEnd w:id="11"/>
     </w:p>
     <w:p/>
     <w:p>
@@ -4853,11 +4851,11 @@
         <w:pStyle w:val="Ttulo2"/>
         <w:spacing w:before="0"/>
       </w:pPr>
-      <w:bookmarkStart w:id="13" w:name="_Toc3757872"/>
+      <w:bookmarkStart w:id="12" w:name="_Toc3757872"/>
       <w:r>
         <w:t>Diagrama de clases</w:t>
       </w:r>
-      <w:bookmarkEnd w:id="13"/>
+      <w:bookmarkEnd w:id="12"/>
     </w:p>
     <w:p>
       <w:pPr>
@@ -5107,46 +5105,235 @@
       <w:pPr>
         <w:pStyle w:val="Ttulo2"/>
       </w:pPr>
-      <w:bookmarkStart w:id="14" w:name="_Toc3757873"/>
+      <w:bookmarkStart w:id="13" w:name="_Toc3757873"/>
       <w:r>
         <w:t>Diagramas de secuencia</w:t>
       </w:r>
+      <w:bookmarkEnd w:id="13"/>
+    </w:p>
+    <w:p/>
+    <w:p>
+      <w:pPr>
+        <w:jc w:val="both"/>
+      </w:pPr>
+    </w:p>
+    <w:p>
+      <w:pPr>
+        <w:jc w:val="both"/>
+      </w:pPr>
+      <w:r>
+        <w:t>Diagramas UML de secuencia ilustrando la comunicación entre vistas, controladores y clases del modelo.</w:t>
+      </w:r>
+    </w:p>
+    <w:p>
+      <w:pPr>
+        <w:jc w:val="both"/>
+      </w:pPr>
+      <w:r>
+        <w:t>Diagrama de secuencia MVC de búsqueda</w:t>
+      </w:r>
+    </w:p>
+    <w:p>
+      <w:pPr>
+        <w:jc w:val="both"/>
+      </w:pPr>
+      <w:r>
+        <w:rPr>
+          <w:noProof/>
+        </w:rPr>
+        <w:drawing>
+          <wp:inline distT="0" distB="0" distL="0" distR="0" wp14:anchorId="64B17CD6" wp14:editId="6AF51380">
+            <wp:extent cx="5400040" cy="3066415"/>
+            <wp:effectExtent l="0" t="0" r="0" b="635"/>
+            <wp:docPr id="5" name="Imagen 5"/>
+            <wp:cNvGraphicFramePr>
+              <a:graphicFrameLocks xmlns:a="http://schemas.openxmlformats.org/drawingml/2006/main" noChangeAspect="1"/>
+            </wp:cNvGraphicFramePr>
+            <a:graphic xmlns:a="http://schemas.openxmlformats.org/drawingml/2006/main">
+              <a:graphicData uri="http://schemas.openxmlformats.org/drawingml/2006/picture">
+                <pic:pic xmlns:pic="http://schemas.openxmlformats.org/drawingml/2006/picture">
+                  <pic:nvPicPr>
+                    <pic:cNvPr id="5" name="Diagrama secuencia MVC search.png"/>
+                    <pic:cNvPicPr/>
+                  </pic:nvPicPr>
+                  <pic:blipFill>
+                    <a:blip r:embed="rId22" cstate="print">
+                      <a:extLst>
+                        <a:ext uri="{28A0092B-C50C-407E-A947-70E740481C1C}">
+                          <a14:useLocalDpi xmlns:a14="http://schemas.microsoft.com/office/drawing/2010/main" val="0"/>
+                        </a:ext>
+                      </a:extLst>
+                    </a:blip>
+                    <a:stretch>
+                      <a:fillRect/>
+                    </a:stretch>
+                  </pic:blipFill>
+                  <pic:spPr>
+                    <a:xfrm>
+                      <a:off x="0" y="0"/>
+                      <a:ext cx="5400040" cy="3066415"/>
+                    </a:xfrm>
+                    <a:prstGeom prst="rect">
+                      <a:avLst/>
+                    </a:prstGeom>
+                  </pic:spPr>
+                </pic:pic>
+              </a:graphicData>
+            </a:graphic>
+          </wp:inline>
+        </w:drawing>
+      </w:r>
+    </w:p>
+    <w:p>
+      <w:pPr>
+        <w:jc w:val="both"/>
+        <w:rPr>
+          <w:rFonts w:asciiTheme="majorHAnsi" w:hAnsiTheme="majorHAnsi"/>
+          <w:sz w:val="28"/>
+          <w:szCs w:val="28"/>
+        </w:rPr>
+      </w:pPr>
+      <w:r>
+        <w:rPr>
+          <w:rFonts w:asciiTheme="majorHAnsi" w:hAnsiTheme="majorHAnsi"/>
+          <w:sz w:val="28"/>
+          <w:szCs w:val="28"/>
+        </w:rPr>
+        <w:br w:type="page"/>
+      </w:r>
+    </w:p>
+    <w:p>
+      <w:pPr>
+        <w:jc w:val="both"/>
+      </w:pPr>
+      <w:r>
+        <w:lastRenderedPageBreak/>
+        <w:t>Diagrama de secuencia MVC de estadísticas de usuario</w:t>
+      </w:r>
+    </w:p>
+    <w:p>
+      <w:pPr>
+        <w:jc w:val="both"/>
+      </w:pPr>
+      <w:r>
+        <w:rPr>
+          <w:noProof/>
+        </w:rPr>
+        <w:drawing>
+          <wp:inline distT="0" distB="0" distL="0" distR="0" wp14:anchorId="071A47FD" wp14:editId="7620B451">
+            <wp:extent cx="5400040" cy="2970530"/>
+            <wp:effectExtent l="0" t="0" r="0" b="1270"/>
+            <wp:docPr id="7" name="Imagen 7"/>
+            <wp:cNvGraphicFramePr>
+              <a:graphicFrameLocks xmlns:a="http://schemas.openxmlformats.org/drawingml/2006/main" noChangeAspect="1"/>
+            </wp:cNvGraphicFramePr>
+            <a:graphic xmlns:a="http://schemas.openxmlformats.org/drawingml/2006/main">
+              <a:graphicData uri="http://schemas.openxmlformats.org/drawingml/2006/picture">
+                <pic:pic xmlns:pic="http://schemas.openxmlformats.org/drawingml/2006/picture">
+                  <pic:nvPicPr>
+                    <pic:cNvPr id="7" name="Diagrama secuencia MVC stats.png"/>
+                    <pic:cNvPicPr/>
+                  </pic:nvPicPr>
+                  <pic:blipFill>
+                    <a:blip r:embed="rId23" cstate="print">
+                      <a:extLst>
+                        <a:ext uri="{28A0092B-C50C-407E-A947-70E740481C1C}">
+                          <a14:useLocalDpi xmlns:a14="http://schemas.microsoft.com/office/drawing/2010/main" val="0"/>
+                        </a:ext>
+                      </a:extLst>
+                    </a:blip>
+                    <a:stretch>
+                      <a:fillRect/>
+                    </a:stretch>
+                  </pic:blipFill>
+                  <pic:spPr>
+                    <a:xfrm>
+                      <a:off x="0" y="0"/>
+                      <a:ext cx="5400040" cy="2970530"/>
+                    </a:xfrm>
+                    <a:prstGeom prst="rect">
+                      <a:avLst/>
+                    </a:prstGeom>
+                  </pic:spPr>
+                </pic:pic>
+              </a:graphicData>
+            </a:graphic>
+          </wp:inline>
+        </w:drawing>
+      </w:r>
+    </w:p>
+    <w:p>
+      <w:pPr>
+        <w:jc w:val="both"/>
+      </w:pPr>
+    </w:p>
+    <w:p>
+      <w:pPr>
+        <w:jc w:val="both"/>
+      </w:pPr>
+      <w:r>
+        <w:t xml:space="preserve">Diagrama de secuencia MVC de publicación de imágenes </w:t>
+      </w:r>
+    </w:p>
+    <w:p>
+      <w:pPr>
+        <w:jc w:val="both"/>
+      </w:pPr>
+      <w:r>
+        <w:rPr>
+          <w:noProof/>
+        </w:rPr>
+        <w:drawing>
+          <wp:inline distT="0" distB="0" distL="0" distR="0" wp14:anchorId="70CCAD30" wp14:editId="29E53203">
+            <wp:extent cx="5400040" cy="3066415"/>
+            <wp:effectExtent l="0" t="0" r="0" b="635"/>
+            <wp:docPr id="8" name="Imagen 8"/>
+            <wp:cNvGraphicFramePr>
+              <a:graphicFrameLocks xmlns:a="http://schemas.openxmlformats.org/drawingml/2006/main" noChangeAspect="1"/>
+            </wp:cNvGraphicFramePr>
+            <a:graphic xmlns:a="http://schemas.openxmlformats.org/drawingml/2006/main">
+              <a:graphicData uri="http://schemas.openxmlformats.org/drawingml/2006/picture">
+                <pic:pic xmlns:pic="http://schemas.openxmlformats.org/drawingml/2006/picture">
+                  <pic:nvPicPr>
+                    <pic:cNvPr id="8" name="Diagrama secuencia MVC post.png"/>
+                    <pic:cNvPicPr/>
+                  </pic:nvPicPr>
+                  <pic:blipFill>
+                    <a:blip r:embed="rId24" cstate="print">
+                      <a:extLst>
+                        <a:ext uri="{28A0092B-C50C-407E-A947-70E740481C1C}">
+                          <a14:useLocalDpi xmlns:a14="http://schemas.microsoft.com/office/drawing/2010/main" val="0"/>
+                        </a:ext>
+                      </a:extLst>
+                    </a:blip>
+                    <a:stretch>
+                      <a:fillRect/>
+                    </a:stretch>
+                  </pic:blipFill>
+                  <pic:spPr>
+                    <a:xfrm>
+                      <a:off x="0" y="0"/>
+                      <a:ext cx="5400040" cy="3066415"/>
+                    </a:xfrm>
+                    <a:prstGeom prst="rect">
+                      <a:avLst/>
+                    </a:prstGeom>
+                  </pic:spPr>
+                </pic:pic>
+              </a:graphicData>
+            </a:graphic>
+          </wp:inline>
+        </w:drawing>
+      </w:r>
+      <w:bookmarkStart w:id="14" w:name="_GoBack"/>
       <w:bookmarkEnd w:id="14"/>
     </w:p>
-    <w:p/>
-    <w:p>
-      <w:pPr>
-        <w:jc w:val="both"/>
-      </w:pPr>
-    </w:p>
-    <w:p>
-      <w:pPr>
-        <w:jc w:val="both"/>
-      </w:pPr>
-      <w:r>
-        <w:t>Diagramas UML de secuencia ilustrando la comunicación entre vistas, controladores y clases del modelo.</w:t>
-      </w:r>
-    </w:p>
-    <w:p>
-      <w:pPr>
-        <w:jc w:val="both"/>
-      </w:pPr>
-      <w:r>
-        <w:rPr>
-          <w:rFonts w:asciiTheme="majorHAnsi" w:hAnsiTheme="majorHAnsi"/>
-          <w:sz w:val="28"/>
-          <w:szCs w:val="28"/>
-        </w:rPr>
-        <w:br w:type="page"/>
-      </w:r>
-    </w:p>
     <w:p>
       <w:pPr>
         <w:pStyle w:val="Ttulo1"/>
       </w:pPr>
       <w:bookmarkStart w:id="15" w:name="_Toc3757874"/>
       <w:r>
-        <w:lastRenderedPageBreak/>
         <w:t>Implementación</w:t>
       </w:r>
       <w:bookmarkEnd w:id="15"/>
@@ -6435,7 +6622,7 @@
       <w:r>
         <w:t xml:space="preserve">. </w:t>
       </w:r>
-      <w:hyperlink r:id="rId22" w:history="1">
+      <w:hyperlink r:id="rId25" w:history="1">
         <w:r>
           <w:rPr>
             <w:rStyle w:val="Hipervnculo"/>
@@ -6513,8 +6700,8 @@
       </w:pPr>
     </w:p>
     <w:sectPr>
-      <w:footerReference w:type="even" r:id="rId23"/>
-      <w:footerReference w:type="default" r:id="rId24"/>
+      <w:footerReference w:type="even" r:id="rId26"/>
+      <w:footerReference w:type="default" r:id="rId27"/>
       <w:pgSz w:w="11906" w:h="16838"/>
       <w:pgMar w:top="1417" w:right="1701" w:bottom="1417" w:left="1701" w:header="708" w:footer="708" w:gutter="0"/>
       <w:pgNumType w:start="1"/>
@@ -9507,7 +9694,7 @@
 </file>
 
 <file path=customXml/itemProps1.xml><?xml version="1.0" encoding="utf-8"?>
-<ds:datastoreItem xmlns:ds="http://schemas.openxmlformats.org/officeDocument/2006/customXml" ds:itemID="{EB283542-1859-4870-B5FE-9DE6E6AC83F2}">
+<ds:datastoreItem xmlns:ds="http://schemas.openxmlformats.org/officeDocument/2006/customXml" ds:itemID="{EFBDB9E5-6E2E-4DF0-BBB0-C120DCD9FA5D}">
   <ds:schemaRefs>
     <ds:schemaRef ds:uri="http://schemas.openxmlformats.org/officeDocument/2006/bibliography"/>
   </ds:schemaRefs>

</xml_diff>